<commit_message>
Add calculating entropy and predicting file sze for archieves, add this to report
</commit_message>
<xml_diff>
--- a/L1/Київський національний університет імені Тараса Шевченка.docx
+++ b/L1/Київський національний університет імені Тараса Шевченка.docx
@@ -935,58 +935,19 @@
         </w:rPr>
         <w:tab/>
       </w:r>
-      <w:bookmarkStart w:id="0" w:name="_GoBack"/>
-      <w:bookmarkEnd w:id="0"/>
-      <w:r>
-        <w:rPr>
-          <w:rFonts w:ascii="Times New Roman" w:hAnsi="Times New Roman" w:cs="Times New Roman"/>
-          <w:sz w:val="28"/>
-          <w:szCs w:val="28"/>
-        </w:rPr>
-        <w:fldChar w:fldCharType="begin"/>
-      </w:r>
-      <w:r>
-        <w:rPr>
-          <w:rFonts w:ascii="Times New Roman" w:hAnsi="Times New Roman" w:cs="Times New Roman"/>
-          <w:sz w:val="28"/>
-          <w:szCs w:val="28"/>
-        </w:rPr>
-        <w:instrText xml:space="preserve"> HYPERLINK "https://github.com/GlebGlushko/CompSys" </w:instrText>
-      </w:r>
-      <w:r>
-        <w:rPr>
-          <w:rFonts w:ascii="Times New Roman" w:hAnsi="Times New Roman" w:cs="Times New Roman"/>
-          <w:sz w:val="28"/>
-          <w:szCs w:val="28"/>
-        </w:rPr>
-      </w:r>
-      <w:r>
-        <w:rPr>
-          <w:rFonts w:ascii="Times New Roman" w:hAnsi="Times New Roman" w:cs="Times New Roman"/>
-          <w:sz w:val="28"/>
-          <w:szCs w:val="28"/>
-        </w:rPr>
-        <w:fldChar w:fldCharType="separate"/>
-      </w:r>
-      <w:proofErr w:type="spellStart"/>
-      <w:r>
-        <w:rPr>
-          <w:rStyle w:val="Hyperlink"/>
-          <w:rFonts w:ascii="Times New Roman" w:hAnsi="Times New Roman" w:cs="Times New Roman"/>
-          <w:sz w:val="28"/>
-          <w:szCs w:val="28"/>
-        </w:rPr>
-        <w:t>github</w:t>
-      </w:r>
-      <w:proofErr w:type="spellEnd"/>
-      <w:r>
-        <w:rPr>
-          <w:rFonts w:ascii="Times New Roman" w:hAnsi="Times New Roman" w:cs="Times New Roman"/>
-          <w:sz w:val="28"/>
-          <w:szCs w:val="28"/>
-        </w:rPr>
-        <w:fldChar w:fldCharType="end"/>
-      </w:r>
+      <w:hyperlink r:id="rId7" w:history="1">
+        <w:proofErr w:type="spellStart"/>
+        <w:r>
+          <w:rPr>
+            <w:rStyle w:val="Hyperlink"/>
+            <w:rFonts w:ascii="Times New Roman" w:hAnsi="Times New Roman" w:cs="Times New Roman"/>
+            <w:sz w:val="28"/>
+            <w:szCs w:val="28"/>
+          </w:rPr>
+          <w:t>github</w:t>
+        </w:r>
+        <w:proofErr w:type="spellEnd"/>
+      </w:hyperlink>
     </w:p>
     <w:p>
       <w:pPr>
@@ -1443,59 +1404,6 @@
             <wp:extent cx="4548250" cy="1623330"/>
             <wp:effectExtent l="0" t="0" r="5080" b="0"/>
             <wp:docPr id="1" name="Picture 1"/>
-            <wp:cNvGraphicFramePr>
-              <a:graphicFrameLocks xmlns:a="http://schemas.openxmlformats.org/drawingml/2006/main" noChangeAspect="1"/>
-            </wp:cNvGraphicFramePr>
-            <a:graphic xmlns:a="http://schemas.openxmlformats.org/drawingml/2006/main">
-              <a:graphicData uri="http://schemas.openxmlformats.org/drawingml/2006/picture">
-                <pic:pic xmlns:pic="http://schemas.openxmlformats.org/drawingml/2006/picture">
-                  <pic:nvPicPr>
-                    <pic:cNvPr id="1" name=""/>
-                    <pic:cNvPicPr/>
-                  </pic:nvPicPr>
-                  <pic:blipFill>
-                    <a:blip r:embed="rId7"/>
-                    <a:stretch>
-                      <a:fillRect/>
-                    </a:stretch>
-                  </pic:blipFill>
-                  <pic:spPr>
-                    <a:xfrm>
-                      <a:off x="0" y="0"/>
-                      <a:ext cx="4591730" cy="1638849"/>
-                    </a:xfrm>
-                    <a:prstGeom prst="rect">
-                      <a:avLst/>
-                    </a:prstGeom>
-                  </pic:spPr>
-                </pic:pic>
-              </a:graphicData>
-            </a:graphic>
-          </wp:inline>
-        </w:drawing>
-      </w:r>
-    </w:p>
-    <w:p>
-      <w:pPr>
-        <w:spacing w:after="0" w:line="240" w:lineRule="auto"/>
-        <w:textAlignment w:val="baseline"/>
-        <w:rPr>
-          <w:rFonts w:ascii="Times New Roman" w:eastAsia="Times New Roman" w:hAnsi="Times New Roman" w:cs="Times New Roman"/>
-          <w:color w:val="000000"/>
-          <w:sz w:val="28"/>
-          <w:szCs w:val="24"/>
-        </w:rPr>
-      </w:pPr>
-      <w:r>
-        <w:rPr>
-          <w:noProof/>
-        </w:rPr>
-        <w:lastRenderedPageBreak/>
-        <w:drawing>
-          <wp:inline distT="0" distB="0" distL="0" distR="0" wp14:anchorId="61A1001C" wp14:editId="495BCD56">
-            <wp:extent cx="4809506" cy="2450999"/>
-            <wp:effectExtent l="0" t="0" r="0" b="6985"/>
-            <wp:docPr id="2" name="Picture 2"/>
             <wp:cNvGraphicFramePr>
               <a:graphicFrameLocks xmlns:a="http://schemas.openxmlformats.org/drawingml/2006/main" noChangeAspect="1"/>
             </wp:cNvGraphicFramePr>
@@ -1515,7 +1423,7 @@
                   <pic:spPr>
                     <a:xfrm>
                       <a:off x="0" y="0"/>
-                      <a:ext cx="4845243" cy="2469211"/>
+                      <a:ext cx="4591730" cy="1638849"/>
                     </a:xfrm>
                     <a:prstGeom prst="rect">
                       <a:avLst/>
@@ -1539,27 +1447,16 @@
           <w:szCs w:val="24"/>
         </w:rPr>
       </w:pPr>
-    </w:p>
-    <w:p>
-      <w:pPr>
-        <w:spacing w:after="0" w:line="240" w:lineRule="auto"/>
-        <w:textAlignment w:val="baseline"/>
-        <w:rPr>
-          <w:rFonts w:ascii="Times New Roman" w:eastAsia="Times New Roman" w:hAnsi="Times New Roman" w:cs="Times New Roman"/>
-          <w:color w:val="000000"/>
-          <w:sz w:val="28"/>
-          <w:szCs w:val="24"/>
-        </w:rPr>
-      </w:pPr>
       <w:r>
         <w:rPr>
           <w:noProof/>
         </w:rPr>
+        <w:lastRenderedPageBreak/>
         <w:drawing>
-          <wp:inline distT="0" distB="0" distL="0" distR="0" wp14:anchorId="1ED5349C" wp14:editId="65E9F72B">
-            <wp:extent cx="4044918" cy="1460665"/>
-            <wp:effectExtent l="0" t="0" r="0" b="6350"/>
-            <wp:docPr id="3" name="Picture 3"/>
+          <wp:inline distT="0" distB="0" distL="0" distR="0" wp14:anchorId="61A1001C" wp14:editId="495BCD56">
+            <wp:extent cx="4809506" cy="2450999"/>
+            <wp:effectExtent l="0" t="0" r="0" b="6985"/>
+            <wp:docPr id="2" name="Picture 2"/>
             <wp:cNvGraphicFramePr>
               <a:graphicFrameLocks xmlns:a="http://schemas.openxmlformats.org/drawingml/2006/main" noChangeAspect="1"/>
             </wp:cNvGraphicFramePr>
@@ -1579,7 +1476,7 @@
                   <pic:spPr>
                     <a:xfrm>
                       <a:off x="0" y="0"/>
-                      <a:ext cx="4073824" cy="1471103"/>
+                      <a:ext cx="4845243" cy="2469211"/>
                     </a:xfrm>
                     <a:prstGeom prst="rect">
                       <a:avLst/>
@@ -1603,15 +1500,27 @@
           <w:szCs w:val="24"/>
         </w:rPr>
       </w:pPr>
+    </w:p>
+    <w:p>
+      <w:pPr>
+        <w:spacing w:after="0" w:line="240" w:lineRule="auto"/>
+        <w:textAlignment w:val="baseline"/>
+        <w:rPr>
+          <w:rFonts w:ascii="Times New Roman" w:eastAsia="Times New Roman" w:hAnsi="Times New Roman" w:cs="Times New Roman"/>
+          <w:color w:val="000000"/>
+          <w:sz w:val="28"/>
+          <w:szCs w:val="24"/>
+        </w:rPr>
+      </w:pPr>
       <w:r>
         <w:rPr>
           <w:noProof/>
         </w:rPr>
         <w:drawing>
-          <wp:inline distT="0" distB="0" distL="0" distR="0" wp14:anchorId="1130DEF3" wp14:editId="6BBAFAEB">
-            <wp:extent cx="4871545" cy="2529456"/>
-            <wp:effectExtent l="0" t="0" r="5715" b="4445"/>
-            <wp:docPr id="4" name="Picture 4"/>
+          <wp:inline distT="0" distB="0" distL="0" distR="0" wp14:anchorId="1ED5349C" wp14:editId="65E9F72B">
+            <wp:extent cx="4044918" cy="1460665"/>
+            <wp:effectExtent l="0" t="0" r="0" b="6350"/>
+            <wp:docPr id="3" name="Picture 3"/>
             <wp:cNvGraphicFramePr>
               <a:graphicFrameLocks xmlns:a="http://schemas.openxmlformats.org/drawingml/2006/main" noChangeAspect="1"/>
             </wp:cNvGraphicFramePr>
@@ -1631,7 +1540,7 @@
                   <pic:spPr>
                     <a:xfrm>
                       <a:off x="0" y="0"/>
-                      <a:ext cx="4899597" cy="2544021"/>
+                      <a:ext cx="4073824" cy="1471103"/>
                     </a:xfrm>
                     <a:prstGeom prst="rect">
                       <a:avLst/>
@@ -1655,28 +1564,15 @@
           <w:szCs w:val="24"/>
         </w:rPr>
       </w:pPr>
-    </w:p>
-    <w:p>
-      <w:pPr>
-        <w:spacing w:after="0" w:line="240" w:lineRule="auto"/>
-        <w:textAlignment w:val="baseline"/>
-        <w:rPr>
-          <w:rFonts w:ascii="Times New Roman" w:eastAsia="Times New Roman" w:hAnsi="Times New Roman" w:cs="Times New Roman"/>
-          <w:color w:val="000000"/>
-          <w:sz w:val="28"/>
-          <w:szCs w:val="24"/>
-        </w:rPr>
-      </w:pPr>
       <w:r>
         <w:rPr>
           <w:noProof/>
         </w:rPr>
-        <w:lastRenderedPageBreak/>
         <w:drawing>
-          <wp:inline distT="0" distB="0" distL="0" distR="0" wp14:anchorId="5E67040E" wp14:editId="7CF04BF7">
-            <wp:extent cx="4240924" cy="1518709"/>
-            <wp:effectExtent l="0" t="0" r="7620" b="5715"/>
-            <wp:docPr id="5" name="Picture 5"/>
+          <wp:inline distT="0" distB="0" distL="0" distR="0" wp14:anchorId="1130DEF3" wp14:editId="6BBAFAEB">
+            <wp:extent cx="4871545" cy="2529456"/>
+            <wp:effectExtent l="0" t="0" r="5715" b="4445"/>
+            <wp:docPr id="4" name="Picture 4"/>
             <wp:cNvGraphicFramePr>
               <a:graphicFrameLocks xmlns:a="http://schemas.openxmlformats.org/drawingml/2006/main" noChangeAspect="1"/>
             </wp:cNvGraphicFramePr>
@@ -1696,7 +1592,7 @@
                   <pic:spPr>
                     <a:xfrm>
                       <a:off x="0" y="0"/>
-                      <a:ext cx="4296143" cy="1538484"/>
+                      <a:ext cx="4899597" cy="2544021"/>
                     </a:xfrm>
                     <a:prstGeom prst="rect">
                       <a:avLst/>
@@ -1720,15 +1616,28 @@
           <w:szCs w:val="24"/>
         </w:rPr>
       </w:pPr>
+    </w:p>
+    <w:p>
+      <w:pPr>
+        <w:spacing w:after="0" w:line="240" w:lineRule="auto"/>
+        <w:textAlignment w:val="baseline"/>
+        <w:rPr>
+          <w:rFonts w:ascii="Times New Roman" w:eastAsia="Times New Roman" w:hAnsi="Times New Roman" w:cs="Times New Roman"/>
+          <w:color w:val="000000"/>
+          <w:sz w:val="28"/>
+          <w:szCs w:val="24"/>
+        </w:rPr>
+      </w:pPr>
       <w:r>
         <w:rPr>
           <w:noProof/>
         </w:rPr>
+        <w:lastRenderedPageBreak/>
         <w:drawing>
-          <wp:inline distT="0" distB="0" distL="0" distR="0" wp14:anchorId="062BFA78" wp14:editId="0D2ABC6E">
-            <wp:extent cx="4829175" cy="2485787"/>
-            <wp:effectExtent l="0" t="0" r="0" b="0"/>
-            <wp:docPr id="6" name="Picture 6"/>
+          <wp:inline distT="0" distB="0" distL="0" distR="0" wp14:anchorId="5E67040E" wp14:editId="7CF04BF7">
+            <wp:extent cx="4240924" cy="1518709"/>
+            <wp:effectExtent l="0" t="0" r="7620" b="5715"/>
+            <wp:docPr id="5" name="Picture 5"/>
             <wp:cNvGraphicFramePr>
               <a:graphicFrameLocks xmlns:a="http://schemas.openxmlformats.org/drawingml/2006/main" noChangeAspect="1"/>
             </wp:cNvGraphicFramePr>
@@ -1748,7 +1657,7 @@
                   <pic:spPr>
                     <a:xfrm>
                       <a:off x="0" y="0"/>
-                      <a:ext cx="4864386" cy="2503912"/>
+                      <a:ext cx="4296143" cy="1538484"/>
                     </a:xfrm>
                     <a:prstGeom prst="rect">
                       <a:avLst/>
@@ -1772,95 +1681,15 @@
           <w:szCs w:val="24"/>
         </w:rPr>
       </w:pPr>
-    </w:p>
-    <w:p>
-      <w:pPr>
-        <w:numPr>
-          <w:ilvl w:val="0"/>
-          <w:numId w:val="2"/>
-        </w:numPr>
-        <w:spacing w:after="0" w:line="240" w:lineRule="auto"/>
-        <w:textAlignment w:val="baseline"/>
-        <w:rPr>
-          <w:rFonts w:ascii="Times New Roman" w:eastAsia="Times New Roman" w:hAnsi="Times New Roman" w:cs="Times New Roman"/>
-          <w:color w:val="000000"/>
-          <w:sz w:val="28"/>
-          <w:szCs w:val="24"/>
-          <w:lang w:val="uk-UA"/>
-        </w:rPr>
-      </w:pPr>
-      <w:r>
-        <w:rPr>
-          <w:rFonts w:ascii="Times New Roman" w:eastAsia="Times New Roman" w:hAnsi="Times New Roman" w:cs="Times New Roman"/>
-          <w:color w:val="000000"/>
-          <w:sz w:val="28"/>
-          <w:szCs w:val="24"/>
-          <w:lang w:val="uk-UA"/>
-        </w:rPr>
-        <w:t>Проведіть стиснення кожного вхідного файлу за допомогою 5 різних алгоритмів стиснення (zip, rar, gzip, bzip2, xz, або будь-які інші на ваш вибір, можна використовувати готові програмні засоби для стиснення).</w:t>
-      </w:r>
-    </w:p>
-    <w:p>
-      <w:pPr>
-        <w:rPr>
-          <w:rFonts w:ascii="Times New Roman" w:hAnsi="Times New Roman" w:cs="Times New Roman"/>
-          <w:sz w:val="28"/>
-          <w:szCs w:val="24"/>
-          <w:lang w:val="uk-UA"/>
-        </w:rPr>
-      </w:pPr>
-      <w:r>
-        <w:rPr>
-          <w:rFonts w:ascii="Times New Roman" w:eastAsia="Times New Roman" w:hAnsi="Times New Roman" w:cs="Times New Roman"/>
-          <w:color w:val="000000"/>
-          <w:sz w:val="28"/>
-          <w:szCs w:val="24"/>
-          <w:lang w:val="uk-UA"/>
-        </w:rPr>
-        <w:t xml:space="preserve">Порівняйте результуючі обсяги архівів з обчисленою кількістю інформації та </w:t>
-      </w:r>
-      <w:r>
-        <w:rPr>
-          <w:rFonts w:ascii="Times New Roman" w:eastAsia="Times New Roman" w:hAnsi="Times New Roman" w:cs="Times New Roman"/>
-          <w:b/>
-          <w:bCs/>
-          <w:color w:val="000000"/>
-          <w:sz w:val="28"/>
-          <w:szCs w:val="24"/>
-          <w:lang w:val="uk-UA"/>
-        </w:rPr>
-        <w:t xml:space="preserve">наведіть у звіті висновки </w:t>
-      </w:r>
-      <w:r>
-        <w:rPr>
-          <w:rFonts w:ascii="Times New Roman" w:eastAsia="Times New Roman" w:hAnsi="Times New Roman" w:cs="Times New Roman"/>
-          <w:color w:val="000000"/>
-          <w:sz w:val="28"/>
-          <w:szCs w:val="24"/>
-          <w:lang w:val="uk-UA"/>
-        </w:rPr>
-        <w:t>щодо кореляції цих величин для обраних вами файлів (яка відмінність, що вийшло більше і чому)</w:t>
-      </w:r>
-    </w:p>
-    <w:p>
-      <w:pPr>
-        <w:rPr>
-          <w:rFonts w:ascii="Times New Roman" w:hAnsi="Times New Roman" w:cs="Times New Roman"/>
-          <w:sz w:val="28"/>
-          <w:szCs w:val="28"/>
-          <w:lang w:val="uk-UA"/>
-        </w:rPr>
-      </w:pPr>
       <w:r>
         <w:rPr>
           <w:noProof/>
         </w:rPr>
-        <w:lastRenderedPageBreak/>
         <w:drawing>
-          <wp:inline distT="0" distB="0" distL="0" distR="0" wp14:anchorId="0BC68768" wp14:editId="5A454592">
-            <wp:extent cx="5543550" cy="3933825"/>
-            <wp:effectExtent l="0" t="0" r="0" b="9525"/>
-            <wp:docPr id="9" name="Picture 9"/>
+          <wp:inline distT="0" distB="0" distL="0" distR="0" wp14:anchorId="062BFA78" wp14:editId="0D2ABC6E">
+            <wp:extent cx="4829175" cy="2485787"/>
+            <wp:effectExtent l="0" t="0" r="0" b="0"/>
+            <wp:docPr id="6" name="Picture 6"/>
             <wp:cNvGraphicFramePr>
               <a:graphicFrameLocks xmlns:a="http://schemas.openxmlformats.org/drawingml/2006/main" noChangeAspect="1"/>
             </wp:cNvGraphicFramePr>
@@ -1880,7 +1709,7 @@
                   <pic:spPr>
                     <a:xfrm>
                       <a:off x="0" y="0"/>
-                      <a:ext cx="5543550" cy="3933825"/>
+                      <a:ext cx="4864386" cy="2503912"/>
                     </a:xfrm>
                     <a:prstGeom prst="rect">
                       <a:avLst/>
@@ -1895,154 +1724,91 @@
     </w:p>
     <w:p>
       <w:pPr>
-        <w:rPr>
-          <w:rFonts w:ascii="Times New Roman" w:hAnsi="Times New Roman" w:cs="Times New Roman"/>
-          <w:sz w:val="28"/>
-          <w:szCs w:val="28"/>
-          <w:lang w:val="uk-UA"/>
-        </w:rPr>
-      </w:pPr>
-    </w:p>
-    <w:p>
-      <w:pPr>
-        <w:rPr>
-          <w:rFonts w:ascii="Times New Roman" w:hAnsi="Times New Roman" w:cs="Times New Roman"/>
-          <w:sz w:val="28"/>
-          <w:szCs w:val="28"/>
-          <w:lang w:val="uk-UA"/>
-        </w:rPr>
-      </w:pPr>
-    </w:p>
-    <w:p>
-      <w:pPr>
-        <w:rPr>
-          <w:rFonts w:ascii="Times New Roman" w:hAnsi="Times New Roman" w:cs="Times New Roman"/>
-          <w:sz w:val="28"/>
-          <w:szCs w:val="28"/>
-          <w:lang w:val="uk-UA"/>
-        </w:rPr>
-      </w:pPr>
-    </w:p>
-    <w:p>
-      <w:pPr>
-        <w:rPr>
-          <w:rFonts w:ascii="Times New Roman" w:hAnsi="Times New Roman" w:cs="Times New Roman"/>
-          <w:sz w:val="28"/>
-          <w:szCs w:val="28"/>
-          <w:lang w:val="uk-UA"/>
-        </w:rPr>
-      </w:pPr>
-      <w:r>
-        <w:rPr>
-          <w:rFonts w:ascii="Times New Roman" w:hAnsi="Times New Roman" w:cs="Times New Roman"/>
-          <w:sz w:val="28"/>
-          <w:szCs w:val="28"/>
-          <w:lang w:val="uk-UA"/>
-        </w:rPr>
-        <w:br w:type="page"/>
-      </w:r>
-    </w:p>
-    <w:p>
-      <w:pPr>
-        <w:pStyle w:val="Heading1"/>
-        <w:spacing w:before="400" w:beforeAutospacing="0" w:after="120" w:afterAutospacing="0"/>
-        <w:rPr>
-          <w:lang w:val="uk-UA"/>
-        </w:rPr>
-      </w:pPr>
-      <w:r>
-        <w:rPr>
-          <w:rFonts w:ascii="Arial" w:hAnsi="Arial" w:cs="Arial"/>
-          <w:b w:val="0"/>
-          <w:bCs w:val="0"/>
-          <w:color w:val="000000"/>
-          <w:sz w:val="40"/>
-          <w:szCs w:val="40"/>
-          <w:lang w:val="uk-UA"/>
-        </w:rPr>
-        <w:lastRenderedPageBreak/>
-        <w:t>2. Дослідження способів кодування інформації на прикладі Base64</w:t>
-      </w:r>
-    </w:p>
-    <w:p>
-      <w:pPr>
-        <w:pStyle w:val="NormalWeb"/>
+        <w:spacing w:after="0" w:line="240" w:lineRule="auto"/>
+        <w:textAlignment w:val="baseline"/>
+        <w:rPr>
+          <w:rFonts w:ascii="Times New Roman" w:eastAsia="Times New Roman" w:hAnsi="Times New Roman" w:cs="Times New Roman"/>
+          <w:color w:val="000000"/>
+          <w:sz w:val="28"/>
+          <w:szCs w:val="24"/>
+        </w:rPr>
+      </w:pPr>
+    </w:p>
+    <w:p>
+      <w:pPr>
         <w:numPr>
           <w:ilvl w:val="0"/>
-          <w:numId w:val="3"/>
+          <w:numId w:val="2"/>
         </w:numPr>
-        <w:spacing w:before="0" w:beforeAutospacing="0" w:after="0" w:afterAutospacing="0"/>
-        <w:textAlignment w:val="baseline"/>
-        <w:rPr>
-          <w:rFonts w:ascii="Arial" w:hAnsi="Arial" w:cs="Arial"/>
-          <w:color w:val="000000"/>
-          <w:sz w:val="22"/>
-          <w:szCs w:val="22"/>
-          <w:lang w:val="uk-UA"/>
-        </w:rPr>
-      </w:pPr>
-      <w:r>
-        <w:rPr>
-          <w:rFonts w:ascii="Arial" w:hAnsi="Arial" w:cs="Arial"/>
-          <w:color w:val="000000"/>
-          <w:sz w:val="22"/>
-          <w:szCs w:val="22"/>
-          <w:lang w:val="uk-UA"/>
-        </w:rPr>
-        <w:t>Для практичного засвоєння методу кодування, створіть програму, що кодує довільний файл в Base64 (шляхом реалізації алгоритму вручну, а не виклику бібліотечної функції)</w:t>
-      </w:r>
-    </w:p>
-    <w:p>
-      <w:pPr>
-        <w:pStyle w:val="NormalWeb"/>
-        <w:spacing w:before="0" w:beforeAutospacing="0" w:after="0" w:afterAutospacing="0"/>
-        <w:ind w:left="720"/>
-        <w:textAlignment w:val="baseline"/>
-        <w:rPr>
-          <w:rFonts w:ascii="Arial" w:hAnsi="Arial" w:cs="Arial"/>
-          <w:color w:val="000000"/>
-          <w:sz w:val="22"/>
-          <w:szCs w:val="22"/>
-          <w:lang w:val="uk-UA"/>
-        </w:rPr>
-      </w:pPr>
-    </w:p>
-    <w:p>
-      <w:pPr>
-        <w:pStyle w:val="NormalWeb"/>
-        <w:spacing w:before="0" w:beforeAutospacing="0" w:after="0" w:afterAutospacing="0"/>
-        <w:ind w:left="720"/>
-        <w:textAlignment w:val="baseline"/>
-        <w:rPr>
-          <w:rFonts w:ascii="Arial" w:hAnsi="Arial" w:cs="Arial"/>
-          <w:color w:val="000000"/>
-          <w:sz w:val="22"/>
-          <w:szCs w:val="22"/>
-          <w:lang w:val="uk-UA"/>
-        </w:rPr>
-      </w:pPr>
-      <w:r>
-        <w:rPr>
-          <w:rFonts w:ascii="Arial" w:hAnsi="Arial" w:cs="Arial"/>
-          <w:color w:val="000000"/>
-          <w:sz w:val="22"/>
-          <w:szCs w:val="22"/>
-          <w:lang w:val="uk-UA"/>
-        </w:rPr>
-        <w:t>Мій алгоритм</w:t>
-      </w:r>
-    </w:p>
-    <w:p>
-      <w:pPr>
-        <w:pStyle w:val="NormalWeb"/>
-        <w:spacing w:before="0" w:beforeAutospacing="0" w:after="0" w:afterAutospacing="0"/>
-        <w:ind w:left="720"/>
-        <w:textAlignment w:val="baseline"/>
-        <w:rPr>
-          <w:rFonts w:ascii="Arial" w:hAnsi="Arial" w:cs="Arial"/>
-          <w:color w:val="000000"/>
-          <w:sz w:val="22"/>
-          <w:szCs w:val="22"/>
+        <w:spacing w:after="0" w:line="240" w:lineRule="auto"/>
+        <w:textAlignment w:val="baseline"/>
+        <w:rPr>
+          <w:rFonts w:ascii="Times New Roman" w:eastAsia="Times New Roman" w:hAnsi="Times New Roman" w:cs="Times New Roman"/>
+          <w:color w:val="000000"/>
+          <w:sz w:val="28"/>
+          <w:szCs w:val="24"/>
+          <w:lang w:val="uk-UA"/>
+        </w:rPr>
+      </w:pPr>
+      <w:r>
+        <w:rPr>
+          <w:rFonts w:ascii="Times New Roman" w:eastAsia="Times New Roman" w:hAnsi="Times New Roman" w:cs="Times New Roman"/>
+          <w:color w:val="000000"/>
+          <w:sz w:val="28"/>
+          <w:szCs w:val="24"/>
+          <w:lang w:val="uk-UA"/>
+        </w:rPr>
+        <w:t>Проведіть стиснення кожного вхідного файлу за допомогою 5 різних алгоритмів стиснення (zip, rar, gzip, bzip2, xz, або будь-які інші на ваш вибір, можна використовувати готові програмні засоби для стиснення).</w:t>
+      </w:r>
+    </w:p>
+    <w:p>
+      <w:pPr>
+        <w:rPr>
+          <w:rFonts w:ascii="Times New Roman" w:hAnsi="Times New Roman" w:cs="Times New Roman"/>
+          <w:sz w:val="28"/>
+          <w:szCs w:val="24"/>
+          <w:lang w:val="uk-UA"/>
+        </w:rPr>
+      </w:pPr>
+      <w:r>
+        <w:rPr>
+          <w:rFonts w:ascii="Times New Roman" w:eastAsia="Times New Roman" w:hAnsi="Times New Roman" w:cs="Times New Roman"/>
+          <w:color w:val="000000"/>
+          <w:sz w:val="28"/>
+          <w:szCs w:val="24"/>
+          <w:lang w:val="uk-UA"/>
+        </w:rPr>
+        <w:t xml:space="preserve">Порівняйте результуючі обсяги архівів з обчисленою кількістю інформації та </w:t>
+      </w:r>
+      <w:r>
+        <w:rPr>
+          <w:rFonts w:ascii="Times New Roman" w:eastAsia="Times New Roman" w:hAnsi="Times New Roman" w:cs="Times New Roman"/>
+          <w:b/>
+          <w:bCs/>
+          <w:color w:val="000000"/>
+          <w:sz w:val="28"/>
+          <w:szCs w:val="24"/>
+          <w:lang w:val="uk-UA"/>
+        </w:rPr>
+        <w:t xml:space="preserve">наведіть у звіті висновки </w:t>
+      </w:r>
+      <w:r>
+        <w:rPr>
+          <w:rFonts w:ascii="Times New Roman" w:eastAsia="Times New Roman" w:hAnsi="Times New Roman" w:cs="Times New Roman"/>
+          <w:color w:val="000000"/>
+          <w:sz w:val="28"/>
+          <w:szCs w:val="24"/>
+          <w:lang w:val="uk-UA"/>
+        </w:rPr>
+        <w:t>щодо кореляції цих величин для обраних вами файлів (яка відмінність, що вийшло більше і чому)</w:t>
+      </w:r>
+    </w:p>
+    <w:p>
+      <w:pPr>
+        <w:rPr>
+          <w:rFonts w:ascii="Times New Roman" w:hAnsi="Times New Roman" w:cs="Times New Roman"/>
+          <w:sz w:val="28"/>
+          <w:szCs w:val="28"/>
           <w:lang w:val="uk-UA"/>
         </w:rPr>
       </w:pPr>
@@ -2050,11 +1816,12 @@
         <w:rPr>
           <w:noProof/>
         </w:rPr>
+        <w:lastRenderedPageBreak/>
         <w:drawing>
-          <wp:inline distT="0" distB="0" distL="0" distR="0" wp14:anchorId="0EBAAE4C" wp14:editId="3D6B0C0B">
-            <wp:extent cx="5943600" cy="2298065"/>
-            <wp:effectExtent l="0" t="0" r="0" b="6985"/>
-            <wp:docPr id="10" name="Picture 10"/>
+          <wp:inline distT="0" distB="0" distL="0" distR="0" wp14:anchorId="0BC68768" wp14:editId="5A454592">
+            <wp:extent cx="5543550" cy="3933825"/>
+            <wp:effectExtent l="0" t="0" r="0" b="9525"/>
+            <wp:docPr id="9" name="Picture 9"/>
             <wp:cNvGraphicFramePr>
               <a:graphicFrameLocks xmlns:a="http://schemas.openxmlformats.org/drawingml/2006/main" noChangeAspect="1"/>
             </wp:cNvGraphicFramePr>
@@ -2074,7 +1841,7 @@
                   <pic:spPr>
                     <a:xfrm>
                       <a:off x="0" y="0"/>
-                      <a:ext cx="5943600" cy="2298065"/>
+                      <a:ext cx="5543550" cy="3933825"/>
                     </a:xfrm>
                     <a:prstGeom prst="rect">
                       <a:avLst/>
@@ -2089,6 +1856,105 @@
     </w:p>
     <w:p>
       <w:pPr>
+        <w:rPr>
+          <w:rFonts w:ascii="Times New Roman" w:hAnsi="Times New Roman" w:cs="Times New Roman"/>
+          <w:sz w:val="28"/>
+          <w:szCs w:val="28"/>
+          <w:lang w:val="uk-UA"/>
+        </w:rPr>
+      </w:pPr>
+    </w:p>
+    <w:p>
+      <w:pPr>
+        <w:rPr>
+          <w:rFonts w:ascii="Times New Roman" w:hAnsi="Times New Roman" w:cs="Times New Roman"/>
+          <w:sz w:val="28"/>
+          <w:szCs w:val="28"/>
+          <w:lang w:val="uk-UA"/>
+        </w:rPr>
+      </w:pPr>
+    </w:p>
+    <w:p>
+      <w:pPr>
+        <w:rPr>
+          <w:rFonts w:ascii="Times New Roman" w:hAnsi="Times New Roman" w:cs="Times New Roman"/>
+          <w:sz w:val="28"/>
+          <w:szCs w:val="28"/>
+          <w:lang w:val="uk-UA"/>
+        </w:rPr>
+      </w:pPr>
+    </w:p>
+    <w:p>
+      <w:pPr>
+        <w:rPr>
+          <w:rFonts w:ascii="Times New Roman" w:hAnsi="Times New Roman" w:cs="Times New Roman"/>
+          <w:sz w:val="28"/>
+          <w:szCs w:val="28"/>
+          <w:lang w:val="uk-UA"/>
+        </w:rPr>
+      </w:pPr>
+      <w:r>
+        <w:rPr>
+          <w:rFonts w:ascii="Times New Roman" w:hAnsi="Times New Roman" w:cs="Times New Roman"/>
+          <w:sz w:val="28"/>
+          <w:szCs w:val="28"/>
+          <w:lang w:val="uk-UA"/>
+        </w:rPr>
+        <w:br w:type="page"/>
+      </w:r>
+    </w:p>
+    <w:p>
+      <w:pPr>
+        <w:pStyle w:val="Heading1"/>
+        <w:spacing w:before="400" w:beforeAutospacing="0" w:after="120" w:afterAutospacing="0"/>
+        <w:rPr>
+          <w:lang w:val="uk-UA"/>
+        </w:rPr>
+      </w:pPr>
+      <w:r>
+        <w:rPr>
+          <w:rFonts w:ascii="Arial" w:hAnsi="Arial" w:cs="Arial"/>
+          <w:b w:val="0"/>
+          <w:bCs w:val="0"/>
+          <w:color w:val="000000"/>
+          <w:sz w:val="40"/>
+          <w:szCs w:val="40"/>
+          <w:lang w:val="uk-UA"/>
+        </w:rPr>
+        <w:lastRenderedPageBreak/>
+        <w:t>2. Дослідження способів кодування інформації на прикладі Base64</w:t>
+      </w:r>
+    </w:p>
+    <w:p>
+      <w:pPr>
+        <w:pStyle w:val="NormalWeb"/>
+        <w:numPr>
+          <w:ilvl w:val="0"/>
+          <w:numId w:val="3"/>
+        </w:numPr>
+        <w:spacing w:before="0" w:beforeAutospacing="0" w:after="0" w:afterAutospacing="0"/>
+        <w:textAlignment w:val="baseline"/>
+        <w:rPr>
+          <w:rFonts w:ascii="Arial" w:hAnsi="Arial" w:cs="Arial"/>
+          <w:color w:val="000000"/>
+          <w:sz w:val="22"/>
+          <w:szCs w:val="22"/>
+          <w:lang w:val="uk-UA"/>
+        </w:rPr>
+      </w:pPr>
+      <w:r>
+        <w:rPr>
+          <w:rFonts w:ascii="Arial" w:hAnsi="Arial" w:cs="Arial"/>
+          <w:color w:val="000000"/>
+          <w:sz w:val="22"/>
+          <w:szCs w:val="22"/>
+          <w:lang w:val="uk-UA"/>
+        </w:rPr>
+        <w:t>Для практичного засвоєння методу кодування, створіть програму, що кодує довільний файл в Base64 (шляхом реалізації алгоритму вручну, а не виклику бібліотечної функції)</w:t>
+      </w:r>
+    </w:p>
+    <w:p>
+      <w:pPr>
         <w:pStyle w:val="NormalWeb"/>
         <w:spacing w:before="0" w:beforeAutospacing="0" w:after="0" w:afterAutospacing="0"/>
         <w:ind w:left="720"/>
@@ -2098,28 +1964,9 @@
           <w:color w:val="000000"/>
           <w:sz w:val="22"/>
           <w:szCs w:val="22"/>
-        </w:rPr>
-      </w:pPr>
-      <w:r>
-        <w:rPr>
-          <w:rFonts w:ascii="Arial" w:hAnsi="Arial" w:cs="Arial"/>
-          <w:color w:val="000000"/>
-          <w:sz w:val="22"/>
-          <w:szCs w:val="22"/>
-          <w:lang w:val="uk-UA"/>
-        </w:rPr>
-        <w:t xml:space="preserve">Використання бібліотеки </w:t>
-      </w:r>
-      <w:r>
-        <w:rPr>
-          <w:rFonts w:ascii="Arial" w:hAnsi="Arial" w:cs="Arial"/>
-          <w:b/>
-          <w:color w:val="000000"/>
-          <w:sz w:val="22"/>
-          <w:szCs w:val="22"/>
-        </w:rPr>
-        <w:t>base64</w:t>
-      </w:r>
+          <w:lang w:val="uk-UA"/>
+        </w:rPr>
+      </w:pPr>
     </w:p>
     <w:p>
       <w:pPr>
@@ -2137,13 +1984,38 @@
       </w:pPr>
       <w:r>
         <w:rPr>
+          <w:rFonts w:ascii="Arial" w:hAnsi="Arial" w:cs="Arial"/>
+          <w:color w:val="000000"/>
+          <w:sz w:val="22"/>
+          <w:szCs w:val="22"/>
+          <w:lang w:val="uk-UA"/>
+        </w:rPr>
+        <w:t>Мій алгоритм</w:t>
+      </w:r>
+    </w:p>
+    <w:p>
+      <w:pPr>
+        <w:pStyle w:val="NormalWeb"/>
+        <w:spacing w:before="0" w:beforeAutospacing="0" w:after="0" w:afterAutospacing="0"/>
+        <w:ind w:left="720"/>
+        <w:textAlignment w:val="baseline"/>
+        <w:rPr>
+          <w:rFonts w:ascii="Arial" w:hAnsi="Arial" w:cs="Arial"/>
+          <w:color w:val="000000"/>
+          <w:sz w:val="22"/>
+          <w:szCs w:val="22"/>
+          <w:lang w:val="uk-UA"/>
+        </w:rPr>
+      </w:pPr>
+      <w:r>
+        <w:rPr>
           <w:noProof/>
         </w:rPr>
         <w:drawing>
-          <wp:inline distT="0" distB="0" distL="0" distR="0" wp14:anchorId="7C6C1CA9" wp14:editId="5A947D46">
-            <wp:extent cx="4648200" cy="228600"/>
-            <wp:effectExtent l="0" t="0" r="0" b="0"/>
-            <wp:docPr id="11" name="Picture 11"/>
+          <wp:inline distT="0" distB="0" distL="0" distR="0" wp14:anchorId="0EBAAE4C" wp14:editId="3D6B0C0B">
+            <wp:extent cx="5943600" cy="2298065"/>
+            <wp:effectExtent l="0" t="0" r="0" b="6985"/>
+            <wp:docPr id="10" name="Picture 10"/>
             <wp:cNvGraphicFramePr>
               <a:graphicFrameLocks xmlns:a="http://schemas.openxmlformats.org/drawingml/2006/main" noChangeAspect="1"/>
             </wp:cNvGraphicFramePr>
@@ -2163,7 +2035,7 @@
                   <pic:spPr>
                     <a:xfrm>
                       <a:off x="0" y="0"/>
-                      <a:ext cx="4648200" cy="228600"/>
+                      <a:ext cx="5943600" cy="2298065"/>
                     </a:xfrm>
                     <a:prstGeom prst="rect">
                       <a:avLst/>
@@ -2187,42 +2059,34 @@
           <w:color w:val="000000"/>
           <w:sz w:val="22"/>
           <w:szCs w:val="22"/>
-          <w:lang w:val="uk-UA"/>
-        </w:rPr>
-      </w:pPr>
-    </w:p>
-    <w:p>
-      <w:pPr>
-        <w:pStyle w:val="NormalWeb"/>
-        <w:numPr>
-          <w:ilvl w:val="1"/>
-          <w:numId w:val="4"/>
-        </w:numPr>
-        <w:spacing w:before="0" w:beforeAutospacing="0" w:after="0" w:afterAutospacing="0"/>
-        <w:textAlignment w:val="baseline"/>
-        <w:rPr>
-          <w:rFonts w:ascii="Arial" w:hAnsi="Arial" w:cs="Arial"/>
-          <w:color w:val="000000"/>
-          <w:sz w:val="22"/>
-          <w:szCs w:val="22"/>
-          <w:lang w:val="uk-UA"/>
-        </w:rPr>
-      </w:pPr>
-      <w:r>
-        <w:rPr>
-          <w:rFonts w:ascii="Arial" w:hAnsi="Arial" w:cs="Arial"/>
-          <w:color w:val="000000"/>
-          <w:sz w:val="22"/>
-          <w:szCs w:val="22"/>
-          <w:lang w:val="uk-UA"/>
-        </w:rPr>
-        <w:t xml:space="preserve">перевірте коректність роботи програми, порівнявши результат з існуючими програмними засобами </w:t>
+        </w:rPr>
+      </w:pPr>
+      <w:r>
+        <w:rPr>
+          <w:rFonts w:ascii="Arial" w:hAnsi="Arial" w:cs="Arial"/>
+          <w:color w:val="000000"/>
+          <w:sz w:val="22"/>
+          <w:szCs w:val="22"/>
+          <w:lang w:val="uk-UA"/>
+        </w:rPr>
+        <w:t xml:space="preserve">Використання бібліотеки </w:t>
+      </w:r>
+      <w:r>
+        <w:rPr>
+          <w:rFonts w:ascii="Arial" w:hAnsi="Arial" w:cs="Arial"/>
+          <w:b/>
+          <w:color w:val="000000"/>
+          <w:sz w:val="22"/>
+          <w:szCs w:val="22"/>
+        </w:rPr>
+        <w:t>base64</w:t>
       </w:r>
     </w:p>
     <w:p>
       <w:pPr>
         <w:pStyle w:val="NormalWeb"/>
         <w:spacing w:before="0" w:beforeAutospacing="0" w:after="0" w:afterAutospacing="0"/>
+        <w:ind w:left="720"/>
         <w:textAlignment w:val="baseline"/>
         <w:rPr>
           <w:rFonts w:ascii="Arial" w:hAnsi="Arial" w:cs="Arial"/>
@@ -2237,10 +2101,10 @@
           <w:noProof/>
         </w:rPr>
         <w:drawing>
-          <wp:inline distT="0" distB="0" distL="0" distR="0" wp14:anchorId="1B7F73EC" wp14:editId="038EF0F1">
-            <wp:extent cx="2676525" cy="676275"/>
-            <wp:effectExtent l="0" t="0" r="9525" b="9525"/>
-            <wp:docPr id="12" name="Picture 12"/>
+          <wp:inline distT="0" distB="0" distL="0" distR="0" wp14:anchorId="7C6C1CA9" wp14:editId="5A947D46">
+            <wp:extent cx="4648200" cy="228600"/>
+            <wp:effectExtent l="0" t="0" r="0" b="0"/>
+            <wp:docPr id="11" name="Picture 11"/>
             <wp:cNvGraphicFramePr>
               <a:graphicFrameLocks xmlns:a="http://schemas.openxmlformats.org/drawingml/2006/main" noChangeAspect="1"/>
             </wp:cNvGraphicFramePr>
@@ -2260,7 +2124,7 @@
                   <pic:spPr>
                     <a:xfrm>
                       <a:off x="0" y="0"/>
-                      <a:ext cx="2676525" cy="676275"/>
+                      <a:ext cx="4648200" cy="228600"/>
                     </a:xfrm>
                     <a:prstGeom prst="rect">
                       <a:avLst/>
@@ -2277,6 +2141,49 @@
       <w:pPr>
         <w:pStyle w:val="NormalWeb"/>
         <w:spacing w:before="0" w:beforeAutospacing="0" w:after="0" w:afterAutospacing="0"/>
+        <w:ind w:left="720"/>
+        <w:textAlignment w:val="baseline"/>
+        <w:rPr>
+          <w:rFonts w:ascii="Arial" w:hAnsi="Arial" w:cs="Arial"/>
+          <w:color w:val="000000"/>
+          <w:sz w:val="22"/>
+          <w:szCs w:val="22"/>
+          <w:lang w:val="uk-UA"/>
+        </w:rPr>
+      </w:pPr>
+    </w:p>
+    <w:p>
+      <w:pPr>
+        <w:pStyle w:val="NormalWeb"/>
+        <w:numPr>
+          <w:ilvl w:val="1"/>
+          <w:numId w:val="4"/>
+        </w:numPr>
+        <w:spacing w:before="0" w:beforeAutospacing="0" w:after="0" w:afterAutospacing="0"/>
+        <w:textAlignment w:val="baseline"/>
+        <w:rPr>
+          <w:rFonts w:ascii="Arial" w:hAnsi="Arial" w:cs="Arial"/>
+          <w:color w:val="000000"/>
+          <w:sz w:val="22"/>
+          <w:szCs w:val="22"/>
+          <w:lang w:val="uk-UA"/>
+        </w:rPr>
+      </w:pPr>
+      <w:r>
+        <w:rPr>
+          <w:rFonts w:ascii="Arial" w:hAnsi="Arial" w:cs="Arial"/>
+          <w:color w:val="000000"/>
+          <w:sz w:val="22"/>
+          <w:szCs w:val="22"/>
+          <w:lang w:val="uk-UA"/>
+        </w:rPr>
+        <w:t xml:space="preserve">перевірте коректність роботи програми, порівнявши результат з існуючими програмними засобами </w:t>
+      </w:r>
+    </w:p>
+    <w:p>
+      <w:pPr>
+        <w:pStyle w:val="NormalWeb"/>
+        <w:spacing w:before="0" w:beforeAutospacing="0" w:after="0" w:afterAutospacing="0"/>
         <w:textAlignment w:val="baseline"/>
         <w:rPr>
           <w:rFonts w:ascii="Arial" w:hAnsi="Arial" w:cs="Arial"/>
@@ -2291,10 +2198,10 @@
           <w:noProof/>
         </w:rPr>
         <w:drawing>
-          <wp:inline distT="0" distB="0" distL="0" distR="0" wp14:anchorId="29DB62D4" wp14:editId="606B2718">
-            <wp:extent cx="3400425" cy="695325"/>
+          <wp:inline distT="0" distB="0" distL="0" distR="0" wp14:anchorId="1B7F73EC" wp14:editId="038EF0F1">
+            <wp:extent cx="2676525" cy="676275"/>
             <wp:effectExtent l="0" t="0" r="9525" b="9525"/>
-            <wp:docPr id="13" name="Picture 13"/>
+            <wp:docPr id="12" name="Picture 12"/>
             <wp:cNvGraphicFramePr>
               <a:graphicFrameLocks xmlns:a="http://schemas.openxmlformats.org/drawingml/2006/main" noChangeAspect="1"/>
             </wp:cNvGraphicFramePr>
@@ -2314,7 +2221,7 @@
                   <pic:spPr>
                     <a:xfrm>
                       <a:off x="0" y="0"/>
-                      <a:ext cx="3400425" cy="695325"/>
+                      <a:ext cx="2676525" cy="676275"/>
                     </a:xfrm>
                     <a:prstGeom prst="rect">
                       <a:avLst/>
@@ -2337,6 +2244,7 @@
           <w:color w:val="000000"/>
           <w:sz w:val="22"/>
           <w:szCs w:val="22"/>
+          <w:lang w:val="uk-UA"/>
         </w:rPr>
       </w:pPr>
       <w:r>
@@ -2344,10 +2252,10 @@
           <w:noProof/>
         </w:rPr>
         <w:drawing>
-          <wp:inline distT="0" distB="0" distL="0" distR="0" wp14:anchorId="7A47A151" wp14:editId="60061461">
-            <wp:extent cx="4615132" cy="2186764"/>
-            <wp:effectExtent l="0" t="0" r="0" b="4445"/>
-            <wp:docPr id="14" name="Picture 14"/>
+          <wp:inline distT="0" distB="0" distL="0" distR="0" wp14:anchorId="29DB62D4" wp14:editId="606B2718">
+            <wp:extent cx="3400425" cy="695325"/>
+            <wp:effectExtent l="0" t="0" r="9525" b="9525"/>
+            <wp:docPr id="13" name="Picture 13"/>
             <wp:cNvGraphicFramePr>
               <a:graphicFrameLocks xmlns:a="http://schemas.openxmlformats.org/drawingml/2006/main" noChangeAspect="1"/>
             </wp:cNvGraphicFramePr>
@@ -2367,7 +2275,7 @@
                   <pic:spPr>
                     <a:xfrm>
                       <a:off x="0" y="0"/>
-                      <a:ext cx="4662442" cy="2209181"/>
+                      <a:ext cx="3400425" cy="695325"/>
                     </a:xfrm>
                     <a:prstGeom prst="rect">
                       <a:avLst/>
@@ -2383,10 +2291,6 @@
     <w:p>
       <w:pPr>
         <w:pStyle w:val="NormalWeb"/>
-        <w:numPr>
-          <w:ilvl w:val="0"/>
-          <w:numId w:val="4"/>
-        </w:numPr>
         <w:spacing w:before="0" w:beforeAutospacing="0" w:after="0" w:afterAutospacing="0"/>
         <w:textAlignment w:val="baseline"/>
         <w:rPr>
@@ -2394,33 +2298,6 @@
           <w:color w:val="000000"/>
           <w:sz w:val="22"/>
           <w:szCs w:val="22"/>
-          <w:lang w:val="uk-UA"/>
-        </w:rPr>
-      </w:pPr>
-      <w:r>
-        <w:rPr>
-          <w:rFonts w:ascii="Arial" w:hAnsi="Arial" w:cs="Arial"/>
-          <w:color w:val="000000"/>
-          <w:sz w:val="22"/>
-          <w:szCs w:val="22"/>
-          <w:lang w:val="uk-UA"/>
-        </w:rPr>
-        <w:lastRenderedPageBreak/>
-        <w:t>Закодуйте в Base64 обрані вами текстові файли</w:t>
-      </w:r>
-    </w:p>
-    <w:p>
-      <w:pPr>
-        <w:pStyle w:val="NormalWeb"/>
-        <w:spacing w:before="0" w:beforeAutospacing="0" w:after="0" w:afterAutospacing="0"/>
-        <w:ind w:left="720"/>
-        <w:textAlignment w:val="baseline"/>
-        <w:rPr>
-          <w:rFonts w:ascii="Arial" w:hAnsi="Arial" w:cs="Arial"/>
-          <w:color w:val="000000"/>
-          <w:sz w:val="22"/>
-          <w:szCs w:val="22"/>
-          <w:lang w:val="uk-UA"/>
         </w:rPr>
       </w:pPr>
       <w:r>
@@ -2428,10 +2305,10 @@
           <w:noProof/>
         </w:rPr>
         <w:drawing>
-          <wp:inline distT="0" distB="0" distL="0" distR="0" wp14:anchorId="31C53B40" wp14:editId="767ED66C">
-            <wp:extent cx="2971800" cy="1238250"/>
-            <wp:effectExtent l="0" t="0" r="0" b="0"/>
-            <wp:docPr id="15" name="Picture 15"/>
+          <wp:inline distT="0" distB="0" distL="0" distR="0" wp14:anchorId="7A47A151" wp14:editId="60061461">
+            <wp:extent cx="4615132" cy="2186764"/>
+            <wp:effectExtent l="0" t="0" r="0" b="4445"/>
+            <wp:docPr id="14" name="Picture 14"/>
             <wp:cNvGraphicFramePr>
               <a:graphicFrameLocks xmlns:a="http://schemas.openxmlformats.org/drawingml/2006/main" noChangeAspect="1"/>
             </wp:cNvGraphicFramePr>
@@ -2451,7 +2328,7 @@
                   <pic:spPr>
                     <a:xfrm>
                       <a:off x="0" y="0"/>
-                      <a:ext cx="2971800" cy="1238250"/>
+                      <a:ext cx="4662442" cy="2209181"/>
                     </a:xfrm>
                     <a:prstGeom prst="rect">
                       <a:avLst/>
@@ -2467,6 +2344,35 @@
     <w:p>
       <w:pPr>
         <w:pStyle w:val="NormalWeb"/>
+        <w:numPr>
+          <w:ilvl w:val="0"/>
+          <w:numId w:val="4"/>
+        </w:numPr>
+        <w:spacing w:before="0" w:beforeAutospacing="0" w:after="0" w:afterAutospacing="0"/>
+        <w:textAlignment w:val="baseline"/>
+        <w:rPr>
+          <w:rFonts w:ascii="Arial" w:hAnsi="Arial" w:cs="Arial"/>
+          <w:color w:val="000000"/>
+          <w:sz w:val="22"/>
+          <w:szCs w:val="22"/>
+          <w:lang w:val="uk-UA"/>
+        </w:rPr>
+      </w:pPr>
+      <w:r>
+        <w:rPr>
+          <w:rFonts w:ascii="Arial" w:hAnsi="Arial" w:cs="Arial"/>
+          <w:color w:val="000000"/>
+          <w:sz w:val="22"/>
+          <w:szCs w:val="22"/>
+          <w:lang w:val="uk-UA"/>
+        </w:rPr>
+        <w:lastRenderedPageBreak/>
+        <w:t>Закодуйте в Base64 обрані вами текстові файли</w:t>
+      </w:r>
+    </w:p>
+    <w:p>
+      <w:pPr>
+        <w:pStyle w:val="NormalWeb"/>
         <w:spacing w:before="0" w:beforeAutospacing="0" w:after="0" w:afterAutospacing="0"/>
         <w:ind w:left="720"/>
         <w:textAlignment w:val="baseline"/>
@@ -2483,10 +2389,10 @@
           <w:noProof/>
         </w:rPr>
         <w:drawing>
-          <wp:inline distT="0" distB="0" distL="0" distR="0" wp14:anchorId="7485DA8F" wp14:editId="23346E49">
-            <wp:extent cx="4875964" cy="2446317"/>
-            <wp:effectExtent l="0" t="0" r="1270" b="0"/>
-            <wp:docPr id="16" name="Picture 16"/>
+          <wp:inline distT="0" distB="0" distL="0" distR="0" wp14:anchorId="31C53B40" wp14:editId="767ED66C">
+            <wp:extent cx="2971800" cy="1238250"/>
+            <wp:effectExtent l="0" t="0" r="0" b="0"/>
+            <wp:docPr id="15" name="Picture 15"/>
             <wp:cNvGraphicFramePr>
               <a:graphicFrameLocks xmlns:a="http://schemas.openxmlformats.org/drawingml/2006/main" noChangeAspect="1"/>
             </wp:cNvGraphicFramePr>
@@ -2506,7 +2412,7 @@
                   <pic:spPr>
                     <a:xfrm>
                       <a:off x="0" y="0"/>
-                      <a:ext cx="4885020" cy="2450861"/>
+                      <a:ext cx="2971800" cy="1238250"/>
                     </a:xfrm>
                     <a:prstGeom prst="rect">
                       <a:avLst/>
@@ -2533,30 +2439,15 @@
           <w:lang w:val="uk-UA"/>
         </w:rPr>
       </w:pPr>
-    </w:p>
-    <w:p>
-      <w:pPr>
-        <w:pStyle w:val="NormalWeb"/>
-        <w:spacing w:before="0" w:beforeAutospacing="0" w:after="0" w:afterAutospacing="0"/>
-        <w:ind w:left="720"/>
-        <w:textAlignment w:val="baseline"/>
-        <w:rPr>
-          <w:rFonts w:ascii="Arial" w:hAnsi="Arial" w:cs="Arial"/>
-          <w:color w:val="000000"/>
-          <w:sz w:val="22"/>
-          <w:szCs w:val="22"/>
-          <w:lang w:val="uk-UA"/>
-        </w:rPr>
-      </w:pPr>
       <w:r>
         <w:rPr>
           <w:noProof/>
         </w:rPr>
         <w:drawing>
-          <wp:inline distT="0" distB="0" distL="0" distR="0" wp14:anchorId="2501FA55" wp14:editId="57ED61F9">
-            <wp:extent cx="2867025" cy="1181100"/>
-            <wp:effectExtent l="0" t="0" r="9525" b="0"/>
-            <wp:docPr id="17" name="Picture 17"/>
+          <wp:inline distT="0" distB="0" distL="0" distR="0" wp14:anchorId="7485DA8F" wp14:editId="23346E49">
+            <wp:extent cx="4875964" cy="2446317"/>
+            <wp:effectExtent l="0" t="0" r="1270" b="0"/>
+            <wp:docPr id="16" name="Picture 16"/>
             <wp:cNvGraphicFramePr>
               <a:graphicFrameLocks xmlns:a="http://schemas.openxmlformats.org/drawingml/2006/main" noChangeAspect="1"/>
             </wp:cNvGraphicFramePr>
@@ -2576,7 +2467,7 @@
                   <pic:spPr>
                     <a:xfrm>
                       <a:off x="0" y="0"/>
-                      <a:ext cx="2867025" cy="1181100"/>
+                      <a:ext cx="4885020" cy="2450861"/>
                     </a:xfrm>
                     <a:prstGeom prst="rect">
                       <a:avLst/>
@@ -2603,15 +2494,30 @@
           <w:lang w:val="uk-UA"/>
         </w:rPr>
       </w:pPr>
+    </w:p>
+    <w:p>
+      <w:pPr>
+        <w:pStyle w:val="NormalWeb"/>
+        <w:spacing w:before="0" w:beforeAutospacing="0" w:after="0" w:afterAutospacing="0"/>
+        <w:ind w:left="720"/>
+        <w:textAlignment w:val="baseline"/>
+        <w:rPr>
+          <w:rFonts w:ascii="Arial" w:hAnsi="Arial" w:cs="Arial"/>
+          <w:color w:val="000000"/>
+          <w:sz w:val="22"/>
+          <w:szCs w:val="22"/>
+          <w:lang w:val="uk-UA"/>
+        </w:rPr>
+      </w:pPr>
       <w:r>
         <w:rPr>
           <w:noProof/>
         </w:rPr>
         <w:drawing>
-          <wp:inline distT="0" distB="0" distL="0" distR="0" wp14:anchorId="32D9E703" wp14:editId="32B24B0F">
-            <wp:extent cx="4857007" cy="2361045"/>
-            <wp:effectExtent l="0" t="0" r="1270" b="1270"/>
-            <wp:docPr id="18" name="Picture 18"/>
+          <wp:inline distT="0" distB="0" distL="0" distR="0" wp14:anchorId="2501FA55" wp14:editId="57ED61F9">
+            <wp:extent cx="2867025" cy="1181100"/>
+            <wp:effectExtent l="0" t="0" r="9525" b="0"/>
+            <wp:docPr id="17" name="Picture 17"/>
             <wp:cNvGraphicFramePr>
               <a:graphicFrameLocks xmlns:a="http://schemas.openxmlformats.org/drawingml/2006/main" noChangeAspect="1"/>
             </wp:cNvGraphicFramePr>
@@ -2631,7 +2537,7 @@
                   <pic:spPr>
                     <a:xfrm>
                       <a:off x="0" y="0"/>
-                      <a:ext cx="4900876" cy="2382370"/>
+                      <a:ext cx="2867025" cy="1181100"/>
                     </a:xfrm>
                     <a:prstGeom prst="rect">
                       <a:avLst/>
@@ -2662,12 +2568,11 @@
         <w:rPr>
           <w:noProof/>
         </w:rPr>
-        <w:lastRenderedPageBreak/>
         <w:drawing>
-          <wp:inline distT="0" distB="0" distL="0" distR="0" wp14:anchorId="3C5E14C5" wp14:editId="004FAD73">
-            <wp:extent cx="2857500" cy="1238250"/>
-            <wp:effectExtent l="0" t="0" r="0" b="0"/>
-            <wp:docPr id="19" name="Picture 19"/>
+          <wp:inline distT="0" distB="0" distL="0" distR="0" wp14:anchorId="32D9E703" wp14:editId="32B24B0F">
+            <wp:extent cx="4857007" cy="2361045"/>
+            <wp:effectExtent l="0" t="0" r="1270" b="1270"/>
+            <wp:docPr id="18" name="Picture 18"/>
             <wp:cNvGraphicFramePr>
               <a:graphicFrameLocks xmlns:a="http://schemas.openxmlformats.org/drawingml/2006/main" noChangeAspect="1"/>
             </wp:cNvGraphicFramePr>
@@ -2687,7 +2592,7 @@
                   <pic:spPr>
                     <a:xfrm>
                       <a:off x="0" y="0"/>
-                      <a:ext cx="2857500" cy="1238250"/>
+                      <a:ext cx="4900876" cy="2382370"/>
                     </a:xfrm>
                     <a:prstGeom prst="rect">
                       <a:avLst/>
@@ -2718,11 +2623,12 @@
         <w:rPr>
           <w:noProof/>
         </w:rPr>
+        <w:lastRenderedPageBreak/>
         <w:drawing>
-          <wp:inline distT="0" distB="0" distL="0" distR="0" wp14:anchorId="7B6F1A4C" wp14:editId="29840634">
-            <wp:extent cx="4860039" cy="2481943"/>
+          <wp:inline distT="0" distB="0" distL="0" distR="0" wp14:anchorId="3C5E14C5" wp14:editId="004FAD73">
+            <wp:extent cx="2857500" cy="1238250"/>
             <wp:effectExtent l="0" t="0" r="0" b="0"/>
-            <wp:docPr id="20" name="Picture 20"/>
+            <wp:docPr id="19" name="Picture 19"/>
             <wp:cNvGraphicFramePr>
               <a:graphicFrameLocks xmlns:a="http://schemas.openxmlformats.org/drawingml/2006/main" noChangeAspect="1"/>
             </wp:cNvGraphicFramePr>
@@ -2742,6 +2648,61 @@
                   <pic:spPr>
                     <a:xfrm>
                       <a:off x="0" y="0"/>
+                      <a:ext cx="2857500" cy="1238250"/>
+                    </a:xfrm>
+                    <a:prstGeom prst="rect">
+                      <a:avLst/>
+                    </a:prstGeom>
+                  </pic:spPr>
+                </pic:pic>
+              </a:graphicData>
+            </a:graphic>
+          </wp:inline>
+        </w:drawing>
+      </w:r>
+    </w:p>
+    <w:p>
+      <w:pPr>
+        <w:pStyle w:val="NormalWeb"/>
+        <w:spacing w:before="0" w:beforeAutospacing="0" w:after="0" w:afterAutospacing="0"/>
+        <w:ind w:left="720"/>
+        <w:textAlignment w:val="baseline"/>
+        <w:rPr>
+          <w:rFonts w:ascii="Arial" w:hAnsi="Arial" w:cs="Arial"/>
+          <w:color w:val="000000"/>
+          <w:sz w:val="22"/>
+          <w:szCs w:val="22"/>
+          <w:lang w:val="uk-UA"/>
+        </w:rPr>
+      </w:pPr>
+      <w:r>
+        <w:rPr>
+          <w:noProof/>
+        </w:rPr>
+        <w:drawing>
+          <wp:inline distT="0" distB="0" distL="0" distR="0" wp14:anchorId="7B6F1A4C" wp14:editId="29840634">
+            <wp:extent cx="4860039" cy="2481943"/>
+            <wp:effectExtent l="0" t="0" r="0" b="0"/>
+            <wp:docPr id="20" name="Picture 20"/>
+            <wp:cNvGraphicFramePr>
+              <a:graphicFrameLocks xmlns:a="http://schemas.openxmlformats.org/drawingml/2006/main" noChangeAspect="1"/>
+            </wp:cNvGraphicFramePr>
+            <a:graphic xmlns:a="http://schemas.openxmlformats.org/drawingml/2006/main">
+              <a:graphicData uri="http://schemas.openxmlformats.org/drawingml/2006/picture">
+                <pic:pic xmlns:pic="http://schemas.openxmlformats.org/drawingml/2006/picture">
+                  <pic:nvPicPr>
+                    <pic:cNvPr id="1" name=""/>
+                    <pic:cNvPicPr/>
+                  </pic:nvPicPr>
+                  <pic:blipFill>
+                    <a:blip r:embed="rId25"/>
+                    <a:stretch>
+                      <a:fillRect/>
+                    </a:stretch>
+                  </pic:blipFill>
+                  <pic:spPr>
+                    <a:xfrm>
+                      <a:off x="0" y="0"/>
                       <a:ext cx="4870207" cy="2487136"/>
                     </a:xfrm>
                     <a:prstGeom prst="rect">
@@ -2983,27 +2944,895 @@
           <w:color w:val="000000"/>
           <w:sz w:val="22"/>
           <w:szCs w:val="22"/>
-          <w:lang w:val="uk-UA"/>
-        </w:rPr>
-      </w:pPr>
-    </w:p>
-    <w:p>
-      <w:pPr>
-        <w:rPr>
-          <w:rFonts w:ascii="Times New Roman" w:hAnsi="Times New Roman" w:cs="Times New Roman"/>
-          <w:sz w:val="28"/>
-          <w:szCs w:val="28"/>
-          <w:lang w:val="uk-UA"/>
-        </w:rPr>
-      </w:pPr>
-      <w:r>
-        <w:rPr>
-          <w:rFonts w:ascii="Times New Roman" w:hAnsi="Times New Roman" w:cs="Times New Roman"/>
-          <w:sz w:val="28"/>
-          <w:szCs w:val="28"/>
+        </w:rPr>
+      </w:pPr>
+    </w:p>
+    <w:p>
+      <w:pPr>
+        <w:pStyle w:val="NormalWeb"/>
+        <w:spacing w:before="0" w:beforeAutospacing="0" w:after="0" w:afterAutospacing="0"/>
+        <w:textAlignment w:val="baseline"/>
+        <w:rPr>
+          <w:rFonts w:ascii="Arial" w:hAnsi="Arial" w:cs="Arial"/>
+          <w:color w:val="000000"/>
+          <w:sz w:val="22"/>
+          <w:szCs w:val="22"/>
+        </w:rPr>
+      </w:pPr>
+      <w:proofErr w:type="spellStart"/>
+      <w:r>
+        <w:rPr>
+          <w:rFonts w:ascii="Arial" w:hAnsi="Arial" w:cs="Arial"/>
+          <w:color w:val="000000"/>
+          <w:sz w:val="22"/>
+          <w:szCs w:val="22"/>
+        </w:rPr>
+        <w:t>Закодуйте</w:t>
+      </w:r>
+      <w:proofErr w:type="spellEnd"/>
+      <w:r>
+        <w:rPr>
+          <w:rFonts w:ascii="Arial" w:hAnsi="Arial" w:cs="Arial"/>
+          <w:color w:val="000000"/>
+          <w:sz w:val="22"/>
+          <w:szCs w:val="22"/>
+        </w:rPr>
+        <w:t xml:space="preserve"> в Base64 </w:t>
+      </w:r>
+      <w:proofErr w:type="spellStart"/>
+      <w:r>
+        <w:rPr>
+          <w:rFonts w:ascii="Arial" w:hAnsi="Arial" w:cs="Arial"/>
+          <w:color w:val="000000"/>
+          <w:sz w:val="22"/>
+          <w:szCs w:val="22"/>
+        </w:rPr>
+        <w:t>стиснені</w:t>
+      </w:r>
+      <w:proofErr w:type="spellEnd"/>
+      <w:r>
+        <w:rPr>
+          <w:rFonts w:ascii="Arial" w:hAnsi="Arial" w:cs="Arial"/>
+          <w:color w:val="000000"/>
+          <w:sz w:val="22"/>
+          <w:szCs w:val="22"/>
+        </w:rPr>
+        <w:t xml:space="preserve"> </w:t>
+      </w:r>
+      <w:proofErr w:type="spellStart"/>
+      <w:r>
+        <w:rPr>
+          <w:rFonts w:ascii="Arial" w:hAnsi="Arial" w:cs="Arial"/>
+          <w:color w:val="000000"/>
+          <w:sz w:val="22"/>
+          <w:szCs w:val="22"/>
+        </w:rPr>
+        <w:t>кращим</w:t>
+      </w:r>
+      <w:proofErr w:type="spellEnd"/>
+      <w:r>
+        <w:rPr>
+          <w:rFonts w:ascii="Arial" w:hAnsi="Arial" w:cs="Arial"/>
+          <w:color w:val="000000"/>
+          <w:sz w:val="22"/>
+          <w:szCs w:val="22"/>
+        </w:rPr>
+        <w:t xml:space="preserve"> з </w:t>
+      </w:r>
+      <w:proofErr w:type="spellStart"/>
+      <w:r>
+        <w:rPr>
+          <w:rFonts w:ascii="Arial" w:hAnsi="Arial" w:cs="Arial"/>
+          <w:color w:val="000000"/>
+          <w:sz w:val="22"/>
+          <w:szCs w:val="22"/>
+        </w:rPr>
+        <w:t>алгоритмів</w:t>
+      </w:r>
+      <w:proofErr w:type="spellEnd"/>
+      <w:r>
+        <w:rPr>
+          <w:rFonts w:ascii="Arial" w:hAnsi="Arial" w:cs="Arial"/>
+          <w:color w:val="000000"/>
+          <w:sz w:val="22"/>
+          <w:szCs w:val="22"/>
+        </w:rPr>
+        <w:t xml:space="preserve"> </w:t>
+      </w:r>
+      <w:proofErr w:type="spellStart"/>
+      <w:r>
+        <w:rPr>
+          <w:rFonts w:ascii="Arial" w:hAnsi="Arial" w:cs="Arial"/>
+          <w:color w:val="000000"/>
+          <w:sz w:val="22"/>
+          <w:szCs w:val="22"/>
+        </w:rPr>
+        <w:t>текстові</w:t>
+      </w:r>
+      <w:proofErr w:type="spellEnd"/>
+      <w:r>
+        <w:rPr>
+          <w:rFonts w:ascii="Arial" w:hAnsi="Arial" w:cs="Arial"/>
+          <w:color w:val="000000"/>
+          <w:sz w:val="22"/>
+          <w:szCs w:val="22"/>
+        </w:rPr>
+        <w:t xml:space="preserve"> </w:t>
+      </w:r>
+      <w:proofErr w:type="spellStart"/>
+      <w:r>
+        <w:rPr>
+          <w:rFonts w:ascii="Arial" w:hAnsi="Arial" w:cs="Arial"/>
+          <w:color w:val="000000"/>
+          <w:sz w:val="22"/>
+          <w:szCs w:val="22"/>
+        </w:rPr>
+        <w:t>файли</w:t>
+      </w:r>
+      <w:proofErr w:type="spellEnd"/>
+    </w:p>
+    <w:p>
+      <w:pPr>
+        <w:pStyle w:val="NormalWeb"/>
+        <w:numPr>
+          <w:ilvl w:val="1"/>
+          <w:numId w:val="9"/>
+        </w:numPr>
+        <w:spacing w:before="0" w:beforeAutospacing="0" w:after="0" w:afterAutospacing="0"/>
+        <w:textAlignment w:val="baseline"/>
+        <w:rPr>
+          <w:rFonts w:ascii="Arial" w:hAnsi="Arial" w:cs="Arial"/>
+          <w:color w:val="000000"/>
+          <w:sz w:val="22"/>
+          <w:szCs w:val="22"/>
+        </w:rPr>
+      </w:pPr>
+      <w:proofErr w:type="spellStart"/>
+      <w:r>
+        <w:rPr>
+          <w:rFonts w:ascii="Arial" w:hAnsi="Arial" w:cs="Arial"/>
+          <w:color w:val="000000"/>
+          <w:sz w:val="22"/>
+          <w:szCs w:val="22"/>
+        </w:rPr>
+        <w:t>Обрахуйте</w:t>
+      </w:r>
+      <w:proofErr w:type="spellEnd"/>
+      <w:r>
+        <w:rPr>
+          <w:rFonts w:ascii="Arial" w:hAnsi="Arial" w:cs="Arial"/>
+          <w:color w:val="000000"/>
+          <w:sz w:val="22"/>
+          <w:szCs w:val="22"/>
+        </w:rPr>
+        <w:t xml:space="preserve"> </w:t>
+      </w:r>
+      <w:proofErr w:type="spellStart"/>
+      <w:r>
+        <w:rPr>
+          <w:rFonts w:ascii="Arial" w:hAnsi="Arial" w:cs="Arial"/>
+          <w:color w:val="000000"/>
+          <w:sz w:val="22"/>
+          <w:szCs w:val="22"/>
+        </w:rPr>
+        <w:t>кількість</w:t>
+      </w:r>
+      <w:proofErr w:type="spellEnd"/>
+      <w:r>
+        <w:rPr>
+          <w:rFonts w:ascii="Arial" w:hAnsi="Arial" w:cs="Arial"/>
+          <w:color w:val="000000"/>
+          <w:sz w:val="22"/>
+          <w:szCs w:val="22"/>
+        </w:rPr>
+        <w:t xml:space="preserve"> </w:t>
+      </w:r>
+      <w:proofErr w:type="spellStart"/>
+      <w:r>
+        <w:rPr>
+          <w:rFonts w:ascii="Arial" w:hAnsi="Arial" w:cs="Arial"/>
+          <w:color w:val="000000"/>
+          <w:sz w:val="22"/>
+          <w:szCs w:val="22"/>
+        </w:rPr>
+        <w:t>інформації</w:t>
+      </w:r>
+      <w:proofErr w:type="spellEnd"/>
+      <w:r>
+        <w:rPr>
+          <w:rFonts w:ascii="Arial" w:hAnsi="Arial" w:cs="Arial"/>
+          <w:color w:val="000000"/>
+          <w:sz w:val="22"/>
+          <w:szCs w:val="22"/>
+        </w:rPr>
+        <w:t xml:space="preserve"> в base64-закодованому </w:t>
+      </w:r>
+      <w:proofErr w:type="spellStart"/>
+      <w:r>
+        <w:rPr>
+          <w:rFonts w:ascii="Arial" w:hAnsi="Arial" w:cs="Arial"/>
+          <w:color w:val="000000"/>
+          <w:sz w:val="22"/>
+          <w:szCs w:val="22"/>
+        </w:rPr>
+        <w:t>варіанті</w:t>
+      </w:r>
+      <w:proofErr w:type="spellEnd"/>
+      <w:r>
+        <w:rPr>
+          <w:rFonts w:ascii="Arial" w:hAnsi="Arial" w:cs="Arial"/>
+          <w:color w:val="000000"/>
+          <w:sz w:val="22"/>
+          <w:szCs w:val="22"/>
+        </w:rPr>
+        <w:t xml:space="preserve"> </w:t>
+      </w:r>
+      <w:proofErr w:type="spellStart"/>
+      <w:r>
+        <w:rPr>
+          <w:rFonts w:ascii="Arial" w:hAnsi="Arial" w:cs="Arial"/>
+          <w:color w:val="000000"/>
+          <w:sz w:val="22"/>
+          <w:szCs w:val="22"/>
+        </w:rPr>
+        <w:t>стисненого</w:t>
+      </w:r>
+      <w:proofErr w:type="spellEnd"/>
+      <w:r>
+        <w:rPr>
+          <w:rFonts w:ascii="Arial" w:hAnsi="Arial" w:cs="Arial"/>
+          <w:color w:val="000000"/>
+          <w:sz w:val="22"/>
+          <w:szCs w:val="22"/>
+        </w:rPr>
+        <w:t xml:space="preserve"> </w:t>
+      </w:r>
+      <w:proofErr w:type="spellStart"/>
+      <w:r>
+        <w:rPr>
+          <w:rFonts w:ascii="Arial" w:hAnsi="Arial" w:cs="Arial"/>
+          <w:color w:val="000000"/>
+          <w:sz w:val="22"/>
+          <w:szCs w:val="22"/>
+        </w:rPr>
+        <w:t>файлу</w:t>
+      </w:r>
+      <w:proofErr w:type="spellEnd"/>
+    </w:p>
+    <w:p>
+      <w:pPr>
+        <w:pStyle w:val="NormalWeb"/>
+        <w:numPr>
+          <w:ilvl w:val="1"/>
+          <w:numId w:val="9"/>
+        </w:numPr>
+        <w:spacing w:before="0" w:beforeAutospacing="0" w:after="0" w:afterAutospacing="0"/>
+        <w:textAlignment w:val="baseline"/>
+        <w:rPr>
+          <w:rFonts w:ascii="Arial" w:hAnsi="Arial" w:cs="Arial"/>
+          <w:color w:val="000000"/>
+          <w:sz w:val="22"/>
+          <w:szCs w:val="22"/>
+        </w:rPr>
+      </w:pPr>
+      <w:proofErr w:type="spellStart"/>
+      <w:r>
+        <w:rPr>
+          <w:rFonts w:ascii="Arial" w:hAnsi="Arial" w:cs="Arial"/>
+          <w:color w:val="000000"/>
+          <w:sz w:val="22"/>
+          <w:szCs w:val="22"/>
+        </w:rPr>
+        <w:t>Порівняйте</w:t>
+      </w:r>
+      <w:proofErr w:type="spellEnd"/>
+      <w:r>
+        <w:rPr>
+          <w:rFonts w:ascii="Arial" w:hAnsi="Arial" w:cs="Arial"/>
+          <w:color w:val="000000"/>
+          <w:sz w:val="22"/>
+          <w:szCs w:val="22"/>
+        </w:rPr>
+        <w:t xml:space="preserve"> </w:t>
+      </w:r>
+      <w:proofErr w:type="spellStart"/>
+      <w:r>
+        <w:rPr>
+          <w:rFonts w:ascii="Arial" w:hAnsi="Arial" w:cs="Arial"/>
+          <w:color w:val="000000"/>
+          <w:sz w:val="22"/>
+          <w:szCs w:val="22"/>
+        </w:rPr>
+        <w:t>отримане</w:t>
+      </w:r>
+      <w:proofErr w:type="spellEnd"/>
+      <w:r>
+        <w:rPr>
+          <w:rFonts w:ascii="Arial" w:hAnsi="Arial" w:cs="Arial"/>
+          <w:color w:val="000000"/>
+          <w:sz w:val="22"/>
+          <w:szCs w:val="22"/>
+        </w:rPr>
+        <w:t xml:space="preserve"> </w:t>
+      </w:r>
+      <w:proofErr w:type="spellStart"/>
+      <w:r>
+        <w:rPr>
+          <w:rFonts w:ascii="Arial" w:hAnsi="Arial" w:cs="Arial"/>
+          <w:color w:val="000000"/>
+          <w:sz w:val="22"/>
+          <w:szCs w:val="22"/>
+        </w:rPr>
+        <w:t>значення</w:t>
+      </w:r>
+      <w:proofErr w:type="spellEnd"/>
+      <w:r>
+        <w:rPr>
+          <w:rFonts w:ascii="Arial" w:hAnsi="Arial" w:cs="Arial"/>
+          <w:color w:val="000000"/>
+          <w:sz w:val="22"/>
+          <w:szCs w:val="22"/>
+        </w:rPr>
+        <w:t xml:space="preserve"> з </w:t>
+      </w:r>
+      <w:proofErr w:type="spellStart"/>
+      <w:r>
+        <w:rPr>
+          <w:rFonts w:ascii="Arial" w:hAnsi="Arial" w:cs="Arial"/>
+          <w:color w:val="000000"/>
+          <w:sz w:val="22"/>
+          <w:szCs w:val="22"/>
+        </w:rPr>
+        <w:t>кількістю</w:t>
+      </w:r>
+      <w:proofErr w:type="spellEnd"/>
+      <w:r>
+        <w:rPr>
+          <w:rFonts w:ascii="Arial" w:hAnsi="Arial" w:cs="Arial"/>
+          <w:color w:val="000000"/>
+          <w:sz w:val="22"/>
+          <w:szCs w:val="22"/>
+        </w:rPr>
+        <w:t xml:space="preserve"> </w:t>
+      </w:r>
+      <w:proofErr w:type="spellStart"/>
+      <w:r>
+        <w:rPr>
+          <w:rFonts w:ascii="Arial" w:hAnsi="Arial" w:cs="Arial"/>
+          <w:color w:val="000000"/>
+          <w:sz w:val="22"/>
+          <w:szCs w:val="22"/>
+        </w:rPr>
+        <w:t>інформації</w:t>
+      </w:r>
+      <w:proofErr w:type="spellEnd"/>
+      <w:r>
+        <w:rPr>
+          <w:rFonts w:ascii="Arial" w:hAnsi="Arial" w:cs="Arial"/>
+          <w:color w:val="000000"/>
+          <w:sz w:val="22"/>
+          <w:szCs w:val="22"/>
+        </w:rPr>
+        <w:t xml:space="preserve"> </w:t>
+      </w:r>
+      <w:proofErr w:type="spellStart"/>
+      <w:r>
+        <w:rPr>
+          <w:rFonts w:ascii="Arial" w:hAnsi="Arial" w:cs="Arial"/>
+          <w:color w:val="000000"/>
+          <w:sz w:val="22"/>
+          <w:szCs w:val="22"/>
+        </w:rPr>
+        <w:t>вихідного</w:t>
+      </w:r>
+      <w:proofErr w:type="spellEnd"/>
+      <w:r>
+        <w:rPr>
+          <w:rFonts w:ascii="Arial" w:hAnsi="Arial" w:cs="Arial"/>
+          <w:color w:val="000000"/>
+          <w:sz w:val="22"/>
+          <w:szCs w:val="22"/>
+        </w:rPr>
+        <w:t xml:space="preserve"> </w:t>
+      </w:r>
+      <w:proofErr w:type="spellStart"/>
+      <w:r>
+        <w:rPr>
+          <w:rFonts w:ascii="Arial" w:hAnsi="Arial" w:cs="Arial"/>
+          <w:color w:val="000000"/>
+          <w:sz w:val="22"/>
+          <w:szCs w:val="22"/>
+        </w:rPr>
+        <w:t>файлу</w:t>
+      </w:r>
+      <w:proofErr w:type="spellEnd"/>
+      <w:r>
+        <w:rPr>
+          <w:rFonts w:ascii="Arial" w:hAnsi="Arial" w:cs="Arial"/>
+          <w:color w:val="000000"/>
+          <w:sz w:val="22"/>
+          <w:szCs w:val="22"/>
+        </w:rPr>
+        <w:t xml:space="preserve"> </w:t>
+      </w:r>
+      <w:proofErr w:type="spellStart"/>
+      <w:r>
+        <w:rPr>
+          <w:rFonts w:ascii="Arial" w:hAnsi="Arial" w:cs="Arial"/>
+          <w:color w:val="000000"/>
+          <w:sz w:val="22"/>
+          <w:szCs w:val="22"/>
+        </w:rPr>
+        <w:t>та</w:t>
+      </w:r>
+      <w:proofErr w:type="spellEnd"/>
+      <w:r>
+        <w:rPr>
+          <w:rFonts w:ascii="Arial" w:hAnsi="Arial" w:cs="Arial"/>
+          <w:color w:val="000000"/>
+          <w:sz w:val="22"/>
+          <w:szCs w:val="22"/>
+        </w:rPr>
+        <w:t xml:space="preserve"> base64-закодованого </w:t>
+      </w:r>
+      <w:proofErr w:type="spellStart"/>
+      <w:r>
+        <w:rPr>
+          <w:rFonts w:ascii="Arial" w:hAnsi="Arial" w:cs="Arial"/>
+          <w:color w:val="000000"/>
+          <w:sz w:val="22"/>
+          <w:szCs w:val="22"/>
+        </w:rPr>
+        <w:t>файлу</w:t>
+      </w:r>
+      <w:proofErr w:type="spellEnd"/>
+    </w:p>
+    <w:p>
+      <w:pPr>
+        <w:pStyle w:val="NormalWeb"/>
+        <w:spacing w:before="0" w:beforeAutospacing="0" w:after="0" w:afterAutospacing="0"/>
+        <w:textAlignment w:val="baseline"/>
+        <w:rPr>
+          <w:rFonts w:ascii="Arial" w:hAnsi="Arial" w:cs="Arial"/>
+          <w:color w:val="000000"/>
+          <w:sz w:val="22"/>
+          <w:szCs w:val="22"/>
+          <w:lang w:val="uk-UA"/>
+        </w:rPr>
+      </w:pPr>
+    </w:p>
+    <w:p>
+      <w:pPr>
+        <w:pStyle w:val="NormalWeb"/>
+        <w:spacing w:before="0" w:beforeAutospacing="0" w:after="0" w:afterAutospacing="0"/>
+        <w:textAlignment w:val="baseline"/>
+        <w:rPr>
+          <w:rFonts w:ascii="Arial" w:hAnsi="Arial" w:cs="Arial"/>
+          <w:color w:val="000000"/>
+          <w:sz w:val="22"/>
+          <w:szCs w:val="22"/>
+          <w:lang w:val="uk-UA"/>
+        </w:rPr>
+      </w:pPr>
+    </w:p>
+    <w:p>
+      <w:pPr>
+        <w:pStyle w:val="NormalWeb"/>
+        <w:spacing w:before="0" w:beforeAutospacing="0" w:after="0" w:afterAutospacing="0"/>
+        <w:textAlignment w:val="baseline"/>
+        <w:rPr>
+          <w:rFonts w:ascii="Arial" w:hAnsi="Arial" w:cs="Arial"/>
+          <w:color w:val="000000"/>
+          <w:sz w:val="22"/>
+          <w:szCs w:val="22"/>
+          <w:lang w:val="uk-UA"/>
+        </w:rPr>
+      </w:pPr>
+      <w:r>
+        <w:rPr>
+          <w:noProof/>
+        </w:rPr>
+        <w:drawing>
+          <wp:inline distT="0" distB="0" distL="0" distR="0" wp14:anchorId="3D37F4B7" wp14:editId="26B3D857">
+            <wp:extent cx="2733675" cy="971550"/>
+            <wp:effectExtent l="0" t="0" r="9525" b="0"/>
+            <wp:docPr id="22" name="Picture 22"/>
+            <wp:cNvGraphicFramePr>
+              <a:graphicFrameLocks xmlns:a="http://schemas.openxmlformats.org/drawingml/2006/main" noChangeAspect="1"/>
+            </wp:cNvGraphicFramePr>
+            <a:graphic xmlns:a="http://schemas.openxmlformats.org/drawingml/2006/main">
+              <a:graphicData uri="http://schemas.openxmlformats.org/drawingml/2006/picture">
+                <pic:pic xmlns:pic="http://schemas.openxmlformats.org/drawingml/2006/picture">
+                  <pic:nvPicPr>
+                    <pic:cNvPr id="1" name=""/>
+                    <pic:cNvPicPr/>
+                  </pic:nvPicPr>
+                  <pic:blipFill>
+                    <a:blip r:embed="rId26"/>
+                    <a:stretch>
+                      <a:fillRect/>
+                    </a:stretch>
+                  </pic:blipFill>
+                  <pic:spPr>
+                    <a:xfrm>
+                      <a:off x="0" y="0"/>
+                      <a:ext cx="2733675" cy="971550"/>
+                    </a:xfrm>
+                    <a:prstGeom prst="rect">
+                      <a:avLst/>
+                    </a:prstGeom>
+                  </pic:spPr>
+                </pic:pic>
+              </a:graphicData>
+            </a:graphic>
+          </wp:inline>
+        </w:drawing>
+      </w:r>
+    </w:p>
+    <w:p>
+      <w:pPr>
+        <w:pStyle w:val="NormalWeb"/>
+        <w:spacing w:before="0" w:beforeAutospacing="0" w:after="0" w:afterAutospacing="0"/>
+        <w:textAlignment w:val="baseline"/>
+        <w:rPr>
+          <w:rFonts w:ascii="Arial" w:hAnsi="Arial" w:cs="Arial"/>
+          <w:color w:val="000000"/>
+          <w:sz w:val="22"/>
+          <w:szCs w:val="22"/>
+          <w:lang w:val="uk-UA"/>
+        </w:rPr>
+      </w:pPr>
+      <w:r>
+        <w:rPr>
+          <w:noProof/>
+        </w:rPr>
+        <w:lastRenderedPageBreak/>
+        <w:drawing>
+          <wp:inline distT="0" distB="0" distL="0" distR="0" wp14:anchorId="2AD98363" wp14:editId="47DC2A66">
+            <wp:extent cx="3998794" cy="2078006"/>
+            <wp:effectExtent l="0" t="0" r="1905" b="0"/>
+            <wp:docPr id="23" name="Picture 23"/>
+            <wp:cNvGraphicFramePr>
+              <a:graphicFrameLocks xmlns:a="http://schemas.openxmlformats.org/drawingml/2006/main" noChangeAspect="1"/>
+            </wp:cNvGraphicFramePr>
+            <a:graphic xmlns:a="http://schemas.openxmlformats.org/drawingml/2006/main">
+              <a:graphicData uri="http://schemas.openxmlformats.org/drawingml/2006/picture">
+                <pic:pic xmlns:pic="http://schemas.openxmlformats.org/drawingml/2006/picture">
+                  <pic:nvPicPr>
+                    <pic:cNvPr id="1" name=""/>
+                    <pic:cNvPicPr/>
+                  </pic:nvPicPr>
+                  <pic:blipFill>
+                    <a:blip r:embed="rId27"/>
+                    <a:stretch>
+                      <a:fillRect/>
+                    </a:stretch>
+                  </pic:blipFill>
+                  <pic:spPr>
+                    <a:xfrm>
+                      <a:off x="0" y="0"/>
+                      <a:ext cx="4018446" cy="2088218"/>
+                    </a:xfrm>
+                    <a:prstGeom prst="rect">
+                      <a:avLst/>
+                    </a:prstGeom>
+                  </pic:spPr>
+                </pic:pic>
+              </a:graphicData>
+            </a:graphic>
+          </wp:inline>
+        </w:drawing>
+      </w:r>
+    </w:p>
+    <w:p>
+      <w:pPr>
+        <w:pStyle w:val="NormalWeb"/>
+        <w:spacing w:before="0" w:beforeAutospacing="0" w:after="0" w:afterAutospacing="0"/>
+        <w:textAlignment w:val="baseline"/>
+        <w:rPr>
+          <w:rFonts w:ascii="Arial" w:hAnsi="Arial" w:cs="Arial"/>
+          <w:color w:val="000000"/>
+          <w:sz w:val="22"/>
+          <w:szCs w:val="22"/>
+          <w:lang w:val="uk-UA"/>
+        </w:rPr>
+      </w:pPr>
+      <w:r>
+        <w:rPr>
+          <w:noProof/>
+        </w:rPr>
+        <w:drawing>
+          <wp:inline distT="0" distB="0" distL="0" distR="0" wp14:anchorId="5B5CFBD7" wp14:editId="13BFC7EC">
+            <wp:extent cx="2975212" cy="1027623"/>
+            <wp:effectExtent l="0" t="0" r="0" b="1270"/>
+            <wp:docPr id="24" name="Picture 24"/>
+            <wp:cNvGraphicFramePr>
+              <a:graphicFrameLocks xmlns:a="http://schemas.openxmlformats.org/drawingml/2006/main" noChangeAspect="1"/>
+            </wp:cNvGraphicFramePr>
+            <a:graphic xmlns:a="http://schemas.openxmlformats.org/drawingml/2006/main">
+              <a:graphicData uri="http://schemas.openxmlformats.org/drawingml/2006/picture">
+                <pic:pic xmlns:pic="http://schemas.openxmlformats.org/drawingml/2006/picture">
+                  <pic:nvPicPr>
+                    <pic:cNvPr id="1" name=""/>
+                    <pic:cNvPicPr/>
+                  </pic:nvPicPr>
+                  <pic:blipFill>
+                    <a:blip r:embed="rId28"/>
+                    <a:stretch>
+                      <a:fillRect/>
+                    </a:stretch>
+                  </pic:blipFill>
+                  <pic:spPr>
+                    <a:xfrm>
+                      <a:off x="0" y="0"/>
+                      <a:ext cx="2987484" cy="1031862"/>
+                    </a:xfrm>
+                    <a:prstGeom prst="rect">
+                      <a:avLst/>
+                    </a:prstGeom>
+                  </pic:spPr>
+                </pic:pic>
+              </a:graphicData>
+            </a:graphic>
+          </wp:inline>
+        </w:drawing>
+      </w:r>
+    </w:p>
+    <w:p>
+      <w:pPr>
+        <w:pStyle w:val="NormalWeb"/>
+        <w:spacing w:before="0" w:beforeAutospacing="0" w:after="0" w:afterAutospacing="0"/>
+        <w:textAlignment w:val="baseline"/>
+        <w:rPr>
+          <w:rFonts w:ascii="Arial" w:hAnsi="Arial" w:cs="Arial"/>
+          <w:color w:val="000000"/>
+          <w:sz w:val="22"/>
+          <w:szCs w:val="22"/>
+          <w:lang w:val="uk-UA"/>
+        </w:rPr>
+      </w:pPr>
+      <w:r>
+        <w:rPr>
+          <w:noProof/>
+        </w:rPr>
+        <w:drawing>
+          <wp:inline distT="0" distB="0" distL="0" distR="0" wp14:anchorId="061A61B7" wp14:editId="6D9A9649">
+            <wp:extent cx="3930552" cy="2019868"/>
+            <wp:effectExtent l="0" t="0" r="0" b="0"/>
+            <wp:docPr id="25" name="Picture 25"/>
+            <wp:cNvGraphicFramePr>
+              <a:graphicFrameLocks xmlns:a="http://schemas.openxmlformats.org/drawingml/2006/main" noChangeAspect="1"/>
+            </wp:cNvGraphicFramePr>
+            <a:graphic xmlns:a="http://schemas.openxmlformats.org/drawingml/2006/main">
+              <a:graphicData uri="http://schemas.openxmlformats.org/drawingml/2006/picture">
+                <pic:pic xmlns:pic="http://schemas.openxmlformats.org/drawingml/2006/picture">
+                  <pic:nvPicPr>
+                    <pic:cNvPr id="1" name=""/>
+                    <pic:cNvPicPr/>
+                  </pic:nvPicPr>
+                  <pic:blipFill>
+                    <a:blip r:embed="rId29"/>
+                    <a:stretch>
+                      <a:fillRect/>
+                    </a:stretch>
+                  </pic:blipFill>
+                  <pic:spPr>
+                    <a:xfrm>
+                      <a:off x="0" y="0"/>
+                      <a:ext cx="3964789" cy="2037462"/>
+                    </a:xfrm>
+                    <a:prstGeom prst="rect">
+                      <a:avLst/>
+                    </a:prstGeom>
+                  </pic:spPr>
+                </pic:pic>
+              </a:graphicData>
+            </a:graphic>
+          </wp:inline>
+        </w:drawing>
+      </w:r>
+    </w:p>
+    <w:p>
+      <w:pPr>
+        <w:pStyle w:val="NormalWeb"/>
+        <w:spacing w:before="0" w:beforeAutospacing="0" w:after="0" w:afterAutospacing="0"/>
+        <w:textAlignment w:val="baseline"/>
+        <w:rPr>
+          <w:rFonts w:ascii="Arial" w:hAnsi="Arial" w:cs="Arial"/>
+          <w:color w:val="000000"/>
+          <w:sz w:val="22"/>
+          <w:szCs w:val="22"/>
+          <w:lang w:val="uk-UA"/>
+        </w:rPr>
+      </w:pPr>
+      <w:r>
+        <w:rPr>
+          <w:noProof/>
+        </w:rPr>
+        <w:drawing>
+          <wp:inline distT="0" distB="0" distL="0" distR="0" wp14:anchorId="1E3FBCB5" wp14:editId="0E371BF0">
+            <wp:extent cx="2828925" cy="1019175"/>
+            <wp:effectExtent l="0" t="0" r="9525" b="9525"/>
+            <wp:docPr id="26" name="Picture 26"/>
+            <wp:cNvGraphicFramePr>
+              <a:graphicFrameLocks xmlns:a="http://schemas.openxmlformats.org/drawingml/2006/main" noChangeAspect="1"/>
+            </wp:cNvGraphicFramePr>
+            <a:graphic xmlns:a="http://schemas.openxmlformats.org/drawingml/2006/main">
+              <a:graphicData uri="http://schemas.openxmlformats.org/drawingml/2006/picture">
+                <pic:pic xmlns:pic="http://schemas.openxmlformats.org/drawingml/2006/picture">
+                  <pic:nvPicPr>
+                    <pic:cNvPr id="1" name=""/>
+                    <pic:cNvPicPr/>
+                  </pic:nvPicPr>
+                  <pic:blipFill>
+                    <a:blip r:embed="rId30"/>
+                    <a:stretch>
+                      <a:fillRect/>
+                    </a:stretch>
+                  </pic:blipFill>
+                  <pic:spPr>
+                    <a:xfrm>
+                      <a:off x="0" y="0"/>
+                      <a:ext cx="2828925" cy="1019175"/>
+                    </a:xfrm>
+                    <a:prstGeom prst="rect">
+                      <a:avLst/>
+                    </a:prstGeom>
+                  </pic:spPr>
+                </pic:pic>
+              </a:graphicData>
+            </a:graphic>
+          </wp:inline>
+        </w:drawing>
+      </w:r>
+    </w:p>
+    <w:p>
+      <w:pPr>
+        <w:pStyle w:val="NormalWeb"/>
+        <w:spacing w:before="0" w:beforeAutospacing="0" w:after="0" w:afterAutospacing="0"/>
+        <w:textAlignment w:val="baseline"/>
+        <w:rPr>
+          <w:rFonts w:ascii="Arial" w:hAnsi="Arial" w:cs="Arial"/>
+          <w:color w:val="000000"/>
+          <w:sz w:val="22"/>
+          <w:szCs w:val="22"/>
           <w:lang w:val="ru-UA"/>
         </w:rPr>
-        <w:t xml:space="preserve">Висновок: </w:t>
+      </w:pPr>
+      <w:r>
+        <w:rPr>
+          <w:noProof/>
+        </w:rPr>
+        <w:drawing>
+          <wp:inline distT="0" distB="0" distL="0" distR="0" wp14:anchorId="116A43EC" wp14:editId="7B31759F">
+            <wp:extent cx="3986120" cy="2033517"/>
+            <wp:effectExtent l="0" t="0" r="0" b="5080"/>
+            <wp:docPr id="27" name="Picture 27"/>
+            <wp:cNvGraphicFramePr>
+              <a:graphicFrameLocks xmlns:a="http://schemas.openxmlformats.org/drawingml/2006/main" noChangeAspect="1"/>
+            </wp:cNvGraphicFramePr>
+            <a:graphic xmlns:a="http://schemas.openxmlformats.org/drawingml/2006/main">
+              <a:graphicData uri="http://schemas.openxmlformats.org/drawingml/2006/picture">
+                <pic:pic xmlns:pic="http://schemas.openxmlformats.org/drawingml/2006/picture">
+                  <pic:nvPicPr>
+                    <pic:cNvPr id="1" name=""/>
+                    <pic:cNvPicPr/>
+                  </pic:nvPicPr>
+                  <pic:blipFill>
+                    <a:blip r:embed="rId31"/>
+                    <a:stretch>
+                      <a:fillRect/>
+                    </a:stretch>
+                  </pic:blipFill>
+                  <pic:spPr>
+                    <a:xfrm>
+                      <a:off x="0" y="0"/>
+                      <a:ext cx="4099599" cy="2091408"/>
+                    </a:xfrm>
+                    <a:prstGeom prst="rect">
+                      <a:avLst/>
+                    </a:prstGeom>
+                  </pic:spPr>
+                </pic:pic>
+              </a:graphicData>
+            </a:graphic>
+          </wp:inline>
+        </w:drawing>
+      </w:r>
+    </w:p>
+    <w:p>
+      <w:pPr>
+        <w:pStyle w:val="NormalWeb"/>
+        <w:spacing w:before="0" w:beforeAutospacing="0" w:after="0" w:afterAutospacing="0"/>
+        <w:textAlignment w:val="baseline"/>
+        <w:rPr>
+          <w:rFonts w:ascii="Arial" w:hAnsi="Arial" w:cs="Arial"/>
+          <w:color w:val="000000"/>
+          <w:sz w:val="22"/>
+          <w:szCs w:val="22"/>
+          <w:lang w:val="uk-UA"/>
+        </w:rPr>
+      </w:pPr>
+      <w:r>
+        <w:rPr>
+          <w:rFonts w:ascii="Arial" w:hAnsi="Arial" w:cs="Arial"/>
+          <w:color w:val="000000"/>
+          <w:sz w:val="22"/>
+          <w:szCs w:val="22"/>
+          <w:lang w:val="uk-UA"/>
+        </w:rPr>
+        <w:lastRenderedPageBreak/>
+        <w:t xml:space="preserve">Як можна побачити, що у </w:t>
+      </w:r>
+      <w:r>
+        <w:rPr>
+          <w:rFonts w:ascii="Arial" w:hAnsi="Arial" w:cs="Arial"/>
+          <w:color w:val="000000"/>
+          <w:sz w:val="22"/>
+          <w:szCs w:val="22"/>
+          <w:lang w:val="uk-UA"/>
+        </w:rPr>
+        <w:t>заархівованому вигляді, у нас більша ентропія і більше спрогнозованої інформації, тому що у заархівованому вигляді, файли намагаються, якнайкраще зберегти інформацію з меншим розміром, отже на один символ(байт) інформації буде більша кількість інформації. Це можна просто пояснити на прикладах, які краще розповісти усно, по бажанню викладача.</w:t>
+      </w:r>
+    </w:p>
+    <w:p>
+      <w:pPr>
+        <w:pStyle w:val="NormalWeb"/>
+        <w:spacing w:before="0" w:beforeAutospacing="0" w:after="0" w:afterAutospacing="0"/>
+        <w:textAlignment w:val="baseline"/>
+        <w:rPr>
+          <w:rFonts w:ascii="Arial" w:hAnsi="Arial" w:cs="Arial"/>
+          <w:color w:val="000000"/>
+          <w:sz w:val="22"/>
+          <w:szCs w:val="22"/>
+          <w:lang w:val="uk-UA"/>
+        </w:rPr>
+      </w:pPr>
+    </w:p>
+    <w:p>
+      <w:pPr>
+        <w:pStyle w:val="NormalWeb"/>
+        <w:spacing w:before="0" w:beforeAutospacing="0" w:after="0" w:afterAutospacing="0"/>
+        <w:ind w:left="360"/>
+        <w:textAlignment w:val="baseline"/>
+        <w:rPr>
+          <w:rFonts w:ascii="Arial" w:hAnsi="Arial" w:cs="Arial"/>
+          <w:color w:val="000000"/>
+          <w:sz w:val="22"/>
+          <w:szCs w:val="22"/>
+          <w:lang w:val="uk-UA"/>
+        </w:rPr>
+      </w:pPr>
+    </w:p>
+    <w:p>
+      <w:pPr>
+        <w:rPr>
+          <w:rFonts w:ascii="Times New Roman" w:hAnsi="Times New Roman" w:cs="Times New Roman"/>
+          <w:sz w:val="28"/>
+          <w:szCs w:val="28"/>
+          <w:lang w:val="uk-UA"/>
+        </w:rPr>
+      </w:pPr>
+      <w:bookmarkStart w:id="0" w:name="_GoBack"/>
+      <w:r>
+        <w:rPr>
+          <w:rFonts w:ascii="Times New Roman" w:hAnsi="Times New Roman" w:cs="Times New Roman"/>
+          <w:b/>
+          <w:sz w:val="28"/>
+          <w:szCs w:val="28"/>
+          <w:lang w:val="ru-UA"/>
+        </w:rPr>
+        <w:t>Висновок</w:t>
+      </w:r>
+      <w:bookmarkEnd w:id="0"/>
+      <w:r>
+        <w:rPr>
+          <w:rFonts w:ascii="Times New Roman" w:hAnsi="Times New Roman" w:cs="Times New Roman"/>
+          <w:sz w:val="28"/>
+          <w:szCs w:val="28"/>
+          <w:lang w:val="ru-UA"/>
+        </w:rPr>
+        <w:t xml:space="preserve">: </w:t>
       </w:r>
       <w:r>
         <w:rPr>
@@ -3059,7 +3888,7 @@
       </w:r>
     </w:p>
     <w:sectPr>
-      <w:footerReference w:type="first" r:id="rId25"/>
+      <w:footerReference w:type="first" r:id="rId32"/>
       <w:pgSz w:w="12240" w:h="15840"/>
       <w:pgMar w:top="1440" w:right="1440" w:bottom="1440" w:left="1440" w:header="720" w:footer="720" w:gutter="0"/>
       <w:cols w:space="720"/>
@@ -3263,6 +4092,235 @@
     </w:lvl>
   </w:abstractNum>
   <w:abstractNum w:abstractNumId="1" w15:restartNumberingAfterBreak="0">
+    <w:nsid w:val="553235D3"/>
+    <w:multiLevelType w:val="multilevel"/>
+    <w:tmpl w:val="1E7CD784"/>
+    <w:lvl w:ilvl="0">
+      <w:start w:val="1"/>
+      <w:numFmt w:val="decimal"/>
+      <w:lvlText w:val="%1."/>
+      <w:lvlJc w:val="left"/>
+      <w:pPr>
+        <w:tabs>
+          <w:tab w:val="num" w:pos="720"/>
+        </w:tabs>
+        <w:ind w:left="720" w:hanging="360"/>
+      </w:pPr>
+    </w:lvl>
+    <w:lvl w:ilvl="1">
+      <w:start w:val="1"/>
+      <w:numFmt w:val="decimal"/>
+      <w:lvlText w:val="%2."/>
+      <w:lvlJc w:val="left"/>
+      <w:pPr>
+        <w:tabs>
+          <w:tab w:val="num" w:pos="1440"/>
+        </w:tabs>
+        <w:ind w:left="1440" w:hanging="360"/>
+      </w:pPr>
+    </w:lvl>
+    <w:lvl w:ilvl="2">
+      <w:start w:val="1"/>
+      <w:numFmt w:val="decimal"/>
+      <w:lvlText w:val="%3."/>
+      <w:lvlJc w:val="left"/>
+      <w:pPr>
+        <w:tabs>
+          <w:tab w:val="num" w:pos="2160"/>
+        </w:tabs>
+        <w:ind w:left="2160" w:hanging="360"/>
+      </w:pPr>
+    </w:lvl>
+    <w:lvl w:ilvl="3" w:tentative="1">
+      <w:start w:val="1"/>
+      <w:numFmt w:val="decimal"/>
+      <w:lvlText w:val="%4."/>
+      <w:lvlJc w:val="left"/>
+      <w:pPr>
+        <w:tabs>
+          <w:tab w:val="num" w:pos="2880"/>
+        </w:tabs>
+        <w:ind w:left="2880" w:hanging="360"/>
+      </w:pPr>
+    </w:lvl>
+    <w:lvl w:ilvl="4" w:tentative="1">
+      <w:start w:val="1"/>
+      <w:numFmt w:val="decimal"/>
+      <w:lvlText w:val="%5."/>
+      <w:lvlJc w:val="left"/>
+      <w:pPr>
+        <w:tabs>
+          <w:tab w:val="num" w:pos="3600"/>
+        </w:tabs>
+        <w:ind w:left="3600" w:hanging="360"/>
+      </w:pPr>
+    </w:lvl>
+    <w:lvl w:ilvl="5" w:tentative="1">
+      <w:start w:val="1"/>
+      <w:numFmt w:val="decimal"/>
+      <w:lvlText w:val="%6."/>
+      <w:lvlJc w:val="left"/>
+      <w:pPr>
+        <w:tabs>
+          <w:tab w:val="num" w:pos="4320"/>
+        </w:tabs>
+        <w:ind w:left="4320" w:hanging="360"/>
+      </w:pPr>
+    </w:lvl>
+    <w:lvl w:ilvl="6" w:tentative="1">
+      <w:start w:val="1"/>
+      <w:numFmt w:val="decimal"/>
+      <w:lvlText w:val="%7."/>
+      <w:lvlJc w:val="left"/>
+      <w:pPr>
+        <w:tabs>
+          <w:tab w:val="num" w:pos="5040"/>
+        </w:tabs>
+        <w:ind w:left="5040" w:hanging="360"/>
+      </w:pPr>
+    </w:lvl>
+    <w:lvl w:ilvl="7" w:tentative="1">
+      <w:start w:val="1"/>
+      <w:numFmt w:val="decimal"/>
+      <w:lvlText w:val="%8."/>
+      <w:lvlJc w:val="left"/>
+      <w:pPr>
+        <w:tabs>
+          <w:tab w:val="num" w:pos="5760"/>
+        </w:tabs>
+        <w:ind w:left="5760" w:hanging="360"/>
+      </w:pPr>
+    </w:lvl>
+    <w:lvl w:ilvl="8" w:tentative="1">
+      <w:start w:val="1"/>
+      <w:numFmt w:val="decimal"/>
+      <w:lvlText w:val="%9."/>
+      <w:lvlJc w:val="left"/>
+      <w:pPr>
+        <w:tabs>
+          <w:tab w:val="num" w:pos="6480"/>
+        </w:tabs>
+        <w:ind w:left="6480" w:hanging="360"/>
+      </w:pPr>
+    </w:lvl>
+  </w:abstractNum>
+  <w:abstractNum w:abstractNumId="2" w15:restartNumberingAfterBreak="0">
+    <w:nsid w:val="65BC32F2"/>
+    <w:multiLevelType w:val="multilevel"/>
+    <w:tmpl w:val="54F8157A"/>
+    <w:lvl w:ilvl="0">
+      <w:start w:val="1"/>
+      <w:numFmt w:val="decimal"/>
+      <w:lvlText w:val="%1."/>
+      <w:lvlJc w:val="left"/>
+      <w:pPr>
+        <w:tabs>
+          <w:tab w:val="num" w:pos="720"/>
+        </w:tabs>
+        <w:ind w:left="720" w:hanging="360"/>
+      </w:pPr>
+    </w:lvl>
+    <w:lvl w:ilvl="1">
+      <w:start w:val="1"/>
+      <w:numFmt w:val="decimal"/>
+      <w:lvlText w:val="%2."/>
+      <w:lvlJc w:val="left"/>
+      <w:pPr>
+        <w:tabs>
+          <w:tab w:val="num" w:pos="1440"/>
+        </w:tabs>
+        <w:ind w:left="1440" w:hanging="360"/>
+      </w:pPr>
+      <w:rPr>
+        <w:rFonts w:hint="default"/>
+      </w:rPr>
+    </w:lvl>
+    <w:lvl w:ilvl="2">
+      <w:start w:val="1"/>
+      <w:numFmt w:val="decimal"/>
+      <w:lvlText w:val="%3."/>
+      <w:lvlJc w:val="left"/>
+      <w:pPr>
+        <w:tabs>
+          <w:tab w:val="num" w:pos="2160"/>
+        </w:tabs>
+        <w:ind w:left="2160" w:hanging="360"/>
+      </w:pPr>
+    </w:lvl>
+    <w:lvl w:ilvl="3" w:tentative="1">
+      <w:start w:val="1"/>
+      <w:numFmt w:val="decimal"/>
+      <w:lvlText w:val="%4."/>
+      <w:lvlJc w:val="left"/>
+      <w:pPr>
+        <w:tabs>
+          <w:tab w:val="num" w:pos="2880"/>
+        </w:tabs>
+        <w:ind w:left="2880" w:hanging="360"/>
+      </w:pPr>
+    </w:lvl>
+    <w:lvl w:ilvl="4" w:tentative="1">
+      <w:start w:val="1"/>
+      <w:numFmt w:val="decimal"/>
+      <w:lvlText w:val="%5."/>
+      <w:lvlJc w:val="left"/>
+      <w:pPr>
+        <w:tabs>
+          <w:tab w:val="num" w:pos="3600"/>
+        </w:tabs>
+        <w:ind w:left="3600" w:hanging="360"/>
+      </w:pPr>
+    </w:lvl>
+    <w:lvl w:ilvl="5" w:tentative="1">
+      <w:start w:val="1"/>
+      <w:numFmt w:val="decimal"/>
+      <w:lvlText w:val="%6."/>
+      <w:lvlJc w:val="left"/>
+      <w:pPr>
+        <w:tabs>
+          <w:tab w:val="num" w:pos="4320"/>
+        </w:tabs>
+        <w:ind w:left="4320" w:hanging="360"/>
+      </w:pPr>
+    </w:lvl>
+    <w:lvl w:ilvl="6" w:tentative="1">
+      <w:start w:val="1"/>
+      <w:numFmt w:val="decimal"/>
+      <w:lvlText w:val="%7."/>
+      <w:lvlJc w:val="left"/>
+      <w:pPr>
+        <w:tabs>
+          <w:tab w:val="num" w:pos="5040"/>
+        </w:tabs>
+        <w:ind w:left="5040" w:hanging="360"/>
+      </w:pPr>
+    </w:lvl>
+    <w:lvl w:ilvl="7" w:tentative="1">
+      <w:start w:val="1"/>
+      <w:numFmt w:val="decimal"/>
+      <w:lvlText w:val="%8."/>
+      <w:lvlJc w:val="left"/>
+      <w:pPr>
+        <w:tabs>
+          <w:tab w:val="num" w:pos="5760"/>
+        </w:tabs>
+        <w:ind w:left="5760" w:hanging="360"/>
+      </w:pPr>
+    </w:lvl>
+    <w:lvl w:ilvl="8" w:tentative="1">
+      <w:start w:val="1"/>
+      <w:numFmt w:val="decimal"/>
+      <w:lvlText w:val="%9."/>
+      <w:lvlJc w:val="left"/>
+      <w:pPr>
+        <w:tabs>
+          <w:tab w:val="num" w:pos="6480"/>
+        </w:tabs>
+        <w:ind w:left="6480" w:hanging="360"/>
+      </w:pPr>
+    </w:lvl>
+  </w:abstractNum>
+  <w:abstractNum w:abstractNumId="3" w15:restartNumberingAfterBreak="0">
     <w:nsid w:val="76E32B47"/>
     <w:multiLevelType w:val="multilevel"/>
     <w:tmpl w:val="DD3E2584"/>
@@ -3389,9 +4447,42 @@
     </w:lvlOverride>
   </w:num>
   <w:num w:numId="3">
+    <w:abstractNumId w:val="3"/>
+  </w:num>
+  <w:num w:numId="4">
+    <w:abstractNumId w:val="3"/>
+    <w:lvlOverride w:ilvl="1">
+      <w:lvl w:ilvl="1">
+        <w:numFmt w:val="lowerLetter"/>
+        <w:lvlText w:val="%2."/>
+        <w:lvlJc w:val="left"/>
+      </w:lvl>
+    </w:lvlOverride>
+  </w:num>
+  <w:num w:numId="5">
+    <w:abstractNumId w:val="3"/>
+    <w:lvlOverride w:ilvl="1">
+      <w:lvl w:ilvl="1">
+        <w:numFmt w:val="lowerLetter"/>
+        <w:lvlText w:val="%2."/>
+        <w:lvlJc w:val="left"/>
+      </w:lvl>
+    </w:lvlOverride>
+  </w:num>
+  <w:num w:numId="6">
+    <w:abstractNumId w:val="3"/>
+    <w:lvlOverride w:ilvl="1">
+      <w:lvl w:ilvl="1">
+        <w:numFmt w:val="lowerLetter"/>
+        <w:lvlText w:val="%2."/>
+        <w:lvlJc w:val="left"/>
+      </w:lvl>
+    </w:lvlOverride>
+  </w:num>
+  <w:num w:numId="7">
     <w:abstractNumId w:val="1"/>
   </w:num>
-  <w:num w:numId="4">
+  <w:num w:numId="8">
     <w:abstractNumId w:val="1"/>
     <w:lvlOverride w:ilvl="1">
       <w:lvl w:ilvl="1">
@@ -3401,25 +4492,8 @@
       </w:lvl>
     </w:lvlOverride>
   </w:num>
-  <w:num w:numId="5">
-    <w:abstractNumId w:val="1"/>
-    <w:lvlOverride w:ilvl="1">
-      <w:lvl w:ilvl="1">
-        <w:numFmt w:val="lowerLetter"/>
-        <w:lvlText w:val="%2."/>
-        <w:lvlJc w:val="left"/>
-      </w:lvl>
-    </w:lvlOverride>
-  </w:num>
-  <w:num w:numId="6">
-    <w:abstractNumId w:val="1"/>
-    <w:lvlOverride w:ilvl="1">
-      <w:lvl w:ilvl="1">
-        <w:numFmt w:val="lowerLetter"/>
-        <w:lvlText w:val="%2."/>
-        <w:lvlJc w:val="left"/>
-      </w:lvl>
-    </w:lvlOverride>
+  <w:num w:numId="9">
+    <w:abstractNumId w:val="2"/>
   </w:num>
 </w:numbering>
 </file>

</xml_diff>

<commit_message>
refactored report, add table
</commit_message>
<xml_diff>
--- a/L1/Київський національний університет імені Тараса Шевченка.docx
+++ b/L1/Київський національний університет імені Тараса Шевченка.docx
@@ -139,47 +139,18 @@
           <w:color w:val="000000" w:themeColor="text1"/>
           <w:sz w:val="28"/>
           <w:szCs w:val="28"/>
-        </w:rPr>
-      </w:pPr>
-      <w:proofErr w:type="spellStart"/>
+          <w:lang w:val="uk-UA"/>
+        </w:rPr>
+      </w:pPr>
       <w:r>
         <w:rPr>
           <w:rFonts w:ascii="Arial" w:hAnsi="Arial" w:cs="Arial"/>
           <w:color w:val="000000" w:themeColor="text1"/>
           <w:sz w:val="28"/>
           <w:szCs w:val="28"/>
-        </w:rPr>
-        <w:t>Лабораторна</w:t>
-      </w:r>
-      <w:proofErr w:type="spellEnd"/>
-      <w:r>
-        <w:rPr>
-          <w:rFonts w:ascii="Arial" w:hAnsi="Arial" w:cs="Arial"/>
-          <w:color w:val="000000" w:themeColor="text1"/>
-          <w:sz w:val="28"/>
-          <w:szCs w:val="28"/>
-        </w:rPr>
-        <w:t xml:space="preserve"> </w:t>
-      </w:r>
-      <w:proofErr w:type="spellStart"/>
-      <w:r>
-        <w:rPr>
-          <w:rFonts w:ascii="Arial" w:hAnsi="Arial" w:cs="Arial"/>
-          <w:color w:val="000000" w:themeColor="text1"/>
-          <w:sz w:val="28"/>
-          <w:szCs w:val="28"/>
-        </w:rPr>
-        <w:t>робота</w:t>
-      </w:r>
-      <w:proofErr w:type="spellEnd"/>
-      <w:r>
-        <w:rPr>
-          <w:rFonts w:ascii="Arial" w:hAnsi="Arial" w:cs="Arial"/>
-          <w:color w:val="000000" w:themeColor="text1"/>
-          <w:sz w:val="28"/>
-          <w:szCs w:val="28"/>
-        </w:rPr>
-        <w:t xml:space="preserve"> №1</w:t>
+          <w:lang w:val="uk-UA"/>
+        </w:rPr>
+        <w:t>Лабораторна робота №1</w:t>
       </w:r>
     </w:p>
     <w:p>
@@ -191,139 +162,19 @@
           <w:color w:val="000000" w:themeColor="text1"/>
           <w:sz w:val="28"/>
           <w:szCs w:val="28"/>
-        </w:rPr>
-      </w:pPr>
-      <w:proofErr w:type="spellStart"/>
+          <w:lang w:val="uk-UA"/>
+        </w:rPr>
+      </w:pPr>
       <w:r>
         <w:rPr>
           <w:rFonts w:ascii="Arial" w:hAnsi="Arial" w:cs="Arial"/>
           <w:color w:val="000000" w:themeColor="text1"/>
           <w:sz w:val="28"/>
           <w:szCs w:val="28"/>
-        </w:rPr>
-        <w:t>Дослідження</w:t>
-      </w:r>
-      <w:proofErr w:type="spellEnd"/>
-      <w:r>
-        <w:rPr>
-          <w:rFonts w:ascii="Arial" w:hAnsi="Arial" w:cs="Arial"/>
-          <w:color w:val="000000" w:themeColor="text1"/>
-          <w:sz w:val="28"/>
-          <w:szCs w:val="28"/>
-        </w:rPr>
-        <w:t xml:space="preserve"> </w:t>
-      </w:r>
-      <w:proofErr w:type="spellStart"/>
-      <w:r>
-        <w:rPr>
-          <w:rFonts w:ascii="Arial" w:hAnsi="Arial" w:cs="Arial"/>
-          <w:color w:val="000000" w:themeColor="text1"/>
-          <w:sz w:val="28"/>
-          <w:szCs w:val="28"/>
-        </w:rPr>
-        <w:t>кількості</w:t>
-      </w:r>
-      <w:proofErr w:type="spellEnd"/>
-      <w:r>
-        <w:rPr>
-          <w:rFonts w:ascii="Arial" w:hAnsi="Arial" w:cs="Arial"/>
-          <w:color w:val="000000" w:themeColor="text1"/>
-          <w:sz w:val="28"/>
-          <w:szCs w:val="28"/>
-        </w:rPr>
-        <w:t xml:space="preserve"> </w:t>
-      </w:r>
-      <w:proofErr w:type="spellStart"/>
-      <w:r>
-        <w:rPr>
-          <w:rFonts w:ascii="Arial" w:hAnsi="Arial" w:cs="Arial"/>
-          <w:color w:val="000000" w:themeColor="text1"/>
-          <w:sz w:val="28"/>
-          <w:szCs w:val="28"/>
-        </w:rPr>
-        <w:t>інформації</w:t>
-      </w:r>
-      <w:proofErr w:type="spellEnd"/>
-      <w:r>
-        <w:rPr>
-          <w:rFonts w:ascii="Arial" w:hAnsi="Arial" w:cs="Arial"/>
-          <w:color w:val="000000" w:themeColor="text1"/>
-          <w:sz w:val="28"/>
-          <w:szCs w:val="28"/>
-        </w:rPr>
-        <w:t xml:space="preserve"> </w:t>
-      </w:r>
-      <w:proofErr w:type="spellStart"/>
-      <w:r>
-        <w:rPr>
-          <w:rFonts w:ascii="Arial" w:hAnsi="Arial" w:cs="Arial"/>
-          <w:color w:val="000000" w:themeColor="text1"/>
-          <w:sz w:val="28"/>
-          <w:szCs w:val="28"/>
-        </w:rPr>
-        <w:t>при</w:t>
-      </w:r>
-      <w:proofErr w:type="spellEnd"/>
-      <w:r>
-        <w:rPr>
-          <w:rFonts w:ascii="Arial" w:hAnsi="Arial" w:cs="Arial"/>
-          <w:color w:val="000000" w:themeColor="text1"/>
-          <w:sz w:val="28"/>
-          <w:szCs w:val="28"/>
-        </w:rPr>
-        <w:t xml:space="preserve"> </w:t>
-      </w:r>
-      <w:proofErr w:type="spellStart"/>
-      <w:r>
-        <w:rPr>
-          <w:rFonts w:ascii="Arial" w:hAnsi="Arial" w:cs="Arial"/>
-          <w:color w:val="000000" w:themeColor="text1"/>
-          <w:sz w:val="28"/>
-          <w:szCs w:val="28"/>
-        </w:rPr>
-        <w:t>різних</w:t>
-      </w:r>
-      <w:proofErr w:type="spellEnd"/>
-      <w:r>
-        <w:rPr>
-          <w:rFonts w:ascii="Arial" w:hAnsi="Arial" w:cs="Arial"/>
-          <w:color w:val="000000" w:themeColor="text1"/>
-          <w:sz w:val="28"/>
-          <w:szCs w:val="28"/>
-        </w:rPr>
-        <w:t xml:space="preserve"> </w:t>
-      </w:r>
-      <w:proofErr w:type="spellStart"/>
-      <w:r>
-        <w:rPr>
-          <w:rFonts w:ascii="Arial" w:hAnsi="Arial" w:cs="Arial"/>
-          <w:color w:val="000000" w:themeColor="text1"/>
-          <w:sz w:val="28"/>
-          <w:szCs w:val="28"/>
-        </w:rPr>
-        <w:t>варіантах</w:t>
-      </w:r>
-      <w:proofErr w:type="spellEnd"/>
-      <w:r>
-        <w:rPr>
-          <w:rFonts w:ascii="Arial" w:hAnsi="Arial" w:cs="Arial"/>
-          <w:color w:val="000000" w:themeColor="text1"/>
-          <w:sz w:val="28"/>
-          <w:szCs w:val="28"/>
-        </w:rPr>
-        <w:t xml:space="preserve"> </w:t>
-      </w:r>
-      <w:proofErr w:type="spellStart"/>
-      <w:r>
-        <w:rPr>
-          <w:rFonts w:ascii="Arial" w:hAnsi="Arial" w:cs="Arial"/>
-          <w:color w:val="000000" w:themeColor="text1"/>
-          <w:sz w:val="28"/>
-          <w:szCs w:val="28"/>
-        </w:rPr>
-        <w:t>кодування</w:t>
-      </w:r>
-      <w:proofErr w:type="spellEnd"/>
+          <w:lang w:val="uk-UA"/>
+        </w:rPr>
+        <w:t>Дослідження кількості інформації при різних варіантах кодування</w:t>
+      </w:r>
     </w:p>
     <w:p>
       <w:pPr>
@@ -440,7 +291,7 @@
           <w:b/>
           <w:sz w:val="28"/>
           <w:szCs w:val="28"/>
-          <w:lang w:val="ru-UA"/>
+          <w:lang/>
         </w:rPr>
       </w:pPr>
       <w:r>
@@ -560,7 +411,7 @@
           <w:rFonts w:ascii="Times New Roman" w:hAnsi="Times New Roman" w:cs="Times New Roman"/>
           <w:sz w:val="28"/>
           <w:szCs w:val="28"/>
-          <w:lang w:val="ru-UA"/>
+          <w:lang/>
         </w:rPr>
       </w:pPr>
       <w:r>
@@ -569,7 +420,7 @@
           <w:b/>
           <w:sz w:val="28"/>
           <w:szCs w:val="28"/>
-          <w:lang w:val="ru-UA"/>
+          <w:lang/>
         </w:rPr>
         <w:tab/>
       </w:r>
@@ -579,7 +430,7 @@
           <w:b/>
           <w:sz w:val="28"/>
           <w:szCs w:val="28"/>
-          <w:lang w:val="ru-UA"/>
+          <w:lang/>
         </w:rPr>
         <w:tab/>
       </w:r>
@@ -589,7 +440,7 @@
           <w:b/>
           <w:sz w:val="28"/>
           <w:szCs w:val="28"/>
-          <w:lang w:val="ru-UA"/>
+          <w:lang/>
         </w:rPr>
         <w:tab/>
       </w:r>
@@ -599,7 +450,7 @@
           <w:b/>
           <w:sz w:val="28"/>
           <w:szCs w:val="28"/>
-          <w:lang w:val="ru-UA"/>
+          <w:lang/>
         </w:rPr>
         <w:tab/>
       </w:r>
@@ -609,7 +460,7 @@
           <w:b/>
           <w:sz w:val="28"/>
           <w:szCs w:val="28"/>
-          <w:lang w:val="ru-UA"/>
+          <w:lang/>
         </w:rPr>
         <w:tab/>
       </w:r>
@@ -619,7 +470,7 @@
           <w:b/>
           <w:sz w:val="28"/>
           <w:szCs w:val="28"/>
-          <w:lang w:val="ru-UA"/>
+          <w:lang/>
         </w:rPr>
         <w:tab/>
       </w:r>
@@ -629,7 +480,7 @@
           <w:b/>
           <w:sz w:val="28"/>
           <w:szCs w:val="28"/>
-          <w:lang w:val="ru-UA"/>
+          <w:lang/>
         </w:rPr>
         <w:tab/>
       </w:r>
@@ -639,7 +490,7 @@
           <w:b/>
           <w:sz w:val="28"/>
           <w:szCs w:val="28"/>
-          <w:lang w:val="ru-UA"/>
+          <w:lang/>
         </w:rPr>
         <w:tab/>
       </w:r>
@@ -649,7 +500,7 @@
           <w:b/>
           <w:sz w:val="28"/>
           <w:szCs w:val="28"/>
-          <w:lang w:val="ru-UA"/>
+          <w:lang/>
         </w:rPr>
         <w:tab/>
       </w:r>
@@ -658,7 +509,7 @@
           <w:rFonts w:ascii="Times New Roman" w:hAnsi="Times New Roman" w:cs="Times New Roman"/>
           <w:sz w:val="28"/>
           <w:szCs w:val="28"/>
-          <w:lang w:val="ru-UA"/>
+          <w:lang/>
         </w:rPr>
         <w:t>Виконав студент</w:t>
       </w:r>
@@ -677,7 +528,7 @@
           <w:rFonts w:ascii="Times New Roman" w:hAnsi="Times New Roman" w:cs="Times New Roman"/>
           <w:sz w:val="28"/>
           <w:szCs w:val="28"/>
-          <w:lang w:val="ru-UA"/>
+          <w:lang/>
         </w:rPr>
         <w:tab/>
       </w:r>
@@ -686,7 +537,7 @@
           <w:rFonts w:ascii="Times New Roman" w:hAnsi="Times New Roman" w:cs="Times New Roman"/>
           <w:sz w:val="28"/>
           <w:szCs w:val="28"/>
-          <w:lang w:val="ru-UA"/>
+          <w:lang/>
         </w:rPr>
         <w:tab/>
       </w:r>
@@ -695,7 +546,7 @@
           <w:rFonts w:ascii="Times New Roman" w:hAnsi="Times New Roman" w:cs="Times New Roman"/>
           <w:sz w:val="28"/>
           <w:szCs w:val="28"/>
-          <w:lang w:val="ru-UA"/>
+          <w:lang/>
         </w:rPr>
         <w:tab/>
       </w:r>
@@ -704,7 +555,7 @@
           <w:rFonts w:ascii="Times New Roman" w:hAnsi="Times New Roman" w:cs="Times New Roman"/>
           <w:sz w:val="28"/>
           <w:szCs w:val="28"/>
-          <w:lang w:val="ru-UA"/>
+          <w:lang/>
         </w:rPr>
         <w:tab/>
       </w:r>
@@ -713,7 +564,7 @@
           <w:rFonts w:ascii="Times New Roman" w:hAnsi="Times New Roman" w:cs="Times New Roman"/>
           <w:sz w:val="28"/>
           <w:szCs w:val="28"/>
-          <w:lang w:val="ru-UA"/>
+          <w:lang/>
         </w:rPr>
         <w:tab/>
       </w:r>
@@ -722,7 +573,7 @@
           <w:rFonts w:ascii="Times New Roman" w:hAnsi="Times New Roman" w:cs="Times New Roman"/>
           <w:sz w:val="28"/>
           <w:szCs w:val="28"/>
-          <w:lang w:val="ru-UA"/>
+          <w:lang/>
         </w:rPr>
         <w:tab/>
       </w:r>
@@ -731,7 +582,7 @@
           <w:rFonts w:ascii="Times New Roman" w:hAnsi="Times New Roman" w:cs="Times New Roman"/>
           <w:sz w:val="28"/>
           <w:szCs w:val="28"/>
-          <w:lang w:val="ru-UA"/>
+          <w:lang/>
         </w:rPr>
         <w:tab/>
       </w:r>
@@ -740,7 +591,7 @@
           <w:rFonts w:ascii="Times New Roman" w:hAnsi="Times New Roman" w:cs="Times New Roman"/>
           <w:sz w:val="28"/>
           <w:szCs w:val="28"/>
-          <w:lang w:val="ru-UA"/>
+          <w:lang/>
         </w:rPr>
         <w:tab/>
       </w:r>
@@ -749,7 +600,7 @@
           <w:rFonts w:ascii="Times New Roman" w:hAnsi="Times New Roman" w:cs="Times New Roman"/>
           <w:sz w:val="28"/>
           <w:szCs w:val="28"/>
-          <w:lang w:val="ru-UA"/>
+          <w:lang/>
         </w:rPr>
         <w:tab/>
         <w:t>2 курсу СА-К</w:t>
@@ -770,6 +621,7 @@
           <w:rFonts w:ascii="Times New Roman" w:hAnsi="Times New Roman" w:cs="Times New Roman"/>
           <w:sz w:val="28"/>
           <w:szCs w:val="28"/>
+          <w:lang w:val="ru-RU"/>
         </w:rPr>
       </w:pPr>
       <w:r>
@@ -868,6 +720,7 @@
           <w:rFonts w:ascii="Times New Roman" w:hAnsi="Times New Roman" w:cs="Times New Roman"/>
           <w:sz w:val="28"/>
           <w:szCs w:val="28"/>
+          <w:lang w:val="ru-RU"/>
         </w:rPr>
         <w:tab/>
       </w:r>
@@ -876,6 +729,7 @@
           <w:rFonts w:ascii="Times New Roman" w:hAnsi="Times New Roman" w:cs="Times New Roman"/>
           <w:sz w:val="28"/>
           <w:szCs w:val="28"/>
+          <w:lang w:val="ru-RU"/>
         </w:rPr>
         <w:tab/>
       </w:r>
@@ -884,6 +738,7 @@
           <w:rFonts w:ascii="Times New Roman" w:hAnsi="Times New Roman" w:cs="Times New Roman"/>
           <w:sz w:val="28"/>
           <w:szCs w:val="28"/>
+          <w:lang w:val="ru-RU"/>
         </w:rPr>
         <w:tab/>
       </w:r>
@@ -892,6 +747,7 @@
           <w:rFonts w:ascii="Times New Roman" w:hAnsi="Times New Roman" w:cs="Times New Roman"/>
           <w:sz w:val="28"/>
           <w:szCs w:val="28"/>
+          <w:lang w:val="ru-RU"/>
         </w:rPr>
         <w:tab/>
       </w:r>
@@ -900,6 +756,7 @@
           <w:rFonts w:ascii="Times New Roman" w:hAnsi="Times New Roman" w:cs="Times New Roman"/>
           <w:sz w:val="28"/>
           <w:szCs w:val="28"/>
+          <w:lang w:val="ru-RU"/>
         </w:rPr>
         <w:tab/>
       </w:r>
@@ -908,6 +765,7 @@
           <w:rFonts w:ascii="Times New Roman" w:hAnsi="Times New Roman" w:cs="Times New Roman"/>
           <w:sz w:val="28"/>
           <w:szCs w:val="28"/>
+          <w:lang w:val="ru-RU"/>
         </w:rPr>
         <w:tab/>
       </w:r>
@@ -916,6 +774,7 @@
           <w:rFonts w:ascii="Times New Roman" w:hAnsi="Times New Roman" w:cs="Times New Roman"/>
           <w:sz w:val="28"/>
           <w:szCs w:val="28"/>
+          <w:lang w:val="ru-RU"/>
         </w:rPr>
         <w:tab/>
       </w:r>
@@ -924,14 +783,7 @@
           <w:rFonts w:ascii="Times New Roman" w:hAnsi="Times New Roman" w:cs="Times New Roman"/>
           <w:sz w:val="28"/>
           <w:szCs w:val="28"/>
-        </w:rPr>
-        <w:tab/>
-      </w:r>
-      <w:r>
-        <w:rPr>
-          <w:rFonts w:ascii="Times New Roman" w:hAnsi="Times New Roman" w:cs="Times New Roman"/>
-          <w:sz w:val="28"/>
-          <w:szCs w:val="28"/>
+          <w:lang w:val="ru-RU"/>
         </w:rPr>
         <w:tab/>
       </w:r>
@@ -944,102 +796,69 @@
             <w:sz w:val="28"/>
             <w:szCs w:val="28"/>
           </w:rPr>
-          <w:t>github</w:t>
+          <w:t>gith</w:t>
+        </w:r>
+        <w:r>
+          <w:rPr>
+            <w:rStyle w:val="Hyperlink"/>
+            <w:rFonts w:ascii="Times New Roman" w:hAnsi="Times New Roman" w:cs="Times New Roman"/>
+            <w:sz w:val="28"/>
+            <w:szCs w:val="28"/>
+          </w:rPr>
+          <w:t>u</w:t>
+        </w:r>
+        <w:r>
+          <w:rPr>
+            <w:rStyle w:val="Hyperlink"/>
+            <w:rFonts w:ascii="Times New Roman" w:hAnsi="Times New Roman" w:cs="Times New Roman"/>
+            <w:sz w:val="28"/>
+            <w:szCs w:val="28"/>
+          </w:rPr>
+          <w:t>b</w:t>
+        </w:r>
+        <w:proofErr w:type="spellEnd"/>
+        <w:r>
+          <w:rPr>
+            <w:rStyle w:val="Hyperlink"/>
+            <w:rFonts w:ascii="Times New Roman" w:hAnsi="Times New Roman" w:cs="Times New Roman"/>
+            <w:sz w:val="28"/>
+            <w:szCs w:val="28"/>
+            <w:lang w:val="ru-RU"/>
+          </w:rPr>
+          <w:t>/</w:t>
+        </w:r>
+        <w:proofErr w:type="spellStart"/>
+        <w:r>
+          <w:rPr>
+            <w:rStyle w:val="Hyperlink"/>
+            <w:rFonts w:ascii="Times New Roman" w:hAnsi="Times New Roman" w:cs="Times New Roman"/>
+            <w:sz w:val="28"/>
+            <w:szCs w:val="28"/>
+          </w:rPr>
+          <w:t>glebglushko</w:t>
+        </w:r>
+        <w:proofErr w:type="spellEnd"/>
+        <w:r>
+          <w:rPr>
+            <w:rStyle w:val="Hyperlink"/>
+            <w:rFonts w:ascii="Times New Roman" w:hAnsi="Times New Roman" w:cs="Times New Roman"/>
+            <w:sz w:val="28"/>
+            <w:szCs w:val="28"/>
+          </w:rPr>
+          <w:t>/</w:t>
+        </w:r>
+        <w:proofErr w:type="spellStart"/>
+        <w:r>
+          <w:rPr>
+            <w:rStyle w:val="Hyperlink"/>
+            <w:rFonts w:ascii="Times New Roman" w:hAnsi="Times New Roman" w:cs="Times New Roman"/>
+            <w:sz w:val="28"/>
+            <w:szCs w:val="28"/>
+          </w:rPr>
+          <w:t>compsys</w:t>
         </w:r>
         <w:proofErr w:type="spellEnd"/>
       </w:hyperlink>
-    </w:p>
-    <w:p>
-      <w:pPr>
-        <w:rPr>
-          <w:rFonts w:ascii="Times New Roman" w:hAnsi="Times New Roman" w:cs="Times New Roman"/>
-          <w:sz w:val="28"/>
-          <w:szCs w:val="28"/>
-        </w:rPr>
-      </w:pPr>
-      <w:r>
-        <w:rPr>
-          <w:rFonts w:ascii="Times New Roman" w:hAnsi="Times New Roman" w:cs="Times New Roman"/>
-          <w:sz w:val="28"/>
-          <w:szCs w:val="28"/>
-          <w:lang w:val="uk-UA"/>
-        </w:rPr>
-        <w:lastRenderedPageBreak/>
-        <w:tab/>
-      </w:r>
-      <w:r>
-        <w:rPr>
-          <w:rFonts w:ascii="Times New Roman" w:hAnsi="Times New Roman" w:cs="Times New Roman"/>
-          <w:sz w:val="28"/>
-          <w:szCs w:val="28"/>
-          <w:lang w:val="uk-UA"/>
-        </w:rPr>
-        <w:tab/>
-      </w:r>
-      <w:r>
-        <w:rPr>
-          <w:rFonts w:ascii="Times New Roman" w:hAnsi="Times New Roman" w:cs="Times New Roman"/>
-          <w:sz w:val="28"/>
-          <w:szCs w:val="28"/>
-          <w:lang w:val="uk-UA"/>
-        </w:rPr>
-        <w:tab/>
-      </w:r>
-      <w:r>
-        <w:rPr>
-          <w:rFonts w:ascii="Times New Roman" w:hAnsi="Times New Roman" w:cs="Times New Roman"/>
-          <w:sz w:val="28"/>
-          <w:szCs w:val="28"/>
-          <w:lang w:val="uk-UA"/>
-        </w:rPr>
-        <w:tab/>
-      </w:r>
-      <w:r>
-        <w:rPr>
-          <w:rFonts w:ascii="Times New Roman" w:hAnsi="Times New Roman" w:cs="Times New Roman"/>
-          <w:sz w:val="28"/>
-          <w:szCs w:val="28"/>
-          <w:lang w:val="uk-UA"/>
-        </w:rPr>
-        <w:tab/>
-      </w:r>
-      <w:r>
-        <w:rPr>
-          <w:rFonts w:ascii="Times New Roman" w:hAnsi="Times New Roman" w:cs="Times New Roman"/>
-          <w:sz w:val="28"/>
-          <w:szCs w:val="28"/>
-          <w:lang w:val="uk-UA"/>
-        </w:rPr>
-        <w:tab/>
-      </w:r>
-      <w:r>
-        <w:rPr>
-          <w:rFonts w:ascii="Times New Roman" w:hAnsi="Times New Roman" w:cs="Times New Roman"/>
-          <w:sz w:val="28"/>
-          <w:szCs w:val="28"/>
-          <w:lang w:val="uk-UA"/>
-        </w:rPr>
-        <w:tab/>
-      </w:r>
-      <w:r>
-        <w:rPr>
-          <w:rFonts w:ascii="Times New Roman" w:hAnsi="Times New Roman" w:cs="Times New Roman"/>
-          <w:sz w:val="28"/>
-          <w:szCs w:val="28"/>
-          <w:lang w:val="uk-UA"/>
-        </w:rPr>
-        <w:tab/>
-      </w:r>
-    </w:p>
-    <w:p>
-      <w:pPr>
-        <w:rPr>
-          <w:rFonts w:ascii="Times New Roman" w:hAnsi="Times New Roman" w:cs="Times New Roman"/>
-          <w:sz w:val="28"/>
-          <w:szCs w:val="28"/>
-          <w:lang w:val="uk-UA"/>
-        </w:rPr>
-      </w:pPr>
     </w:p>
     <w:p>
       <w:pPr>
@@ -1064,6 +883,7 @@
           <w:szCs w:val="24"/>
           <w:lang w:val="uk-UA"/>
         </w:rPr>
+        <w:lastRenderedPageBreak/>
         <w:t>1. Дослідження кількості інформації в тексті</w:t>
       </w:r>
     </w:p>
@@ -1189,6 +1009,7 @@
           <w:color w:val="000000"/>
           <w:sz w:val="28"/>
           <w:szCs w:val="24"/>
+          <w:lang w:val="ru-RU"/>
         </w:rPr>
         <w:t xml:space="preserve"> </w:t>
       </w:r>
@@ -1233,6 +1054,20 @@
     </w:p>
     <w:p>
       <w:pPr>
+        <w:spacing w:after="0" w:line="240" w:lineRule="auto"/>
+        <w:ind w:left="1800"/>
+        <w:textAlignment w:val="baseline"/>
+        <w:rPr>
+          <w:rFonts w:ascii="Times New Roman" w:eastAsia="Times New Roman" w:hAnsi="Times New Roman" w:cs="Times New Roman"/>
+          <w:color w:val="000000"/>
+          <w:sz w:val="28"/>
+          <w:szCs w:val="24"/>
+          <w:lang w:val="uk-UA"/>
+        </w:rPr>
+      </w:pPr>
+    </w:p>
+    <w:p>
+      <w:pPr>
         <w:numPr>
           <w:ilvl w:val="0"/>
           <w:numId w:val="1"/>
@@ -1380,6 +1215,7 @@
           <w:color w:val="000000"/>
           <w:sz w:val="28"/>
           <w:szCs w:val="24"/>
+          <w:lang w:val="ru-RU"/>
         </w:rPr>
       </w:pPr>
     </w:p>
@@ -1451,7 +1287,6 @@
         <w:rPr>
           <w:noProof/>
         </w:rPr>
-        <w:lastRenderedPageBreak/>
         <w:drawing>
           <wp:inline distT="0" distB="0" distL="0" distR="0" wp14:anchorId="61A1001C" wp14:editId="495BCD56">
             <wp:extent cx="4809506" cy="2450999"/>
@@ -1632,7 +1467,6 @@
         <w:rPr>
           <w:noProof/>
         </w:rPr>
-        <w:lastRenderedPageBreak/>
         <w:drawing>
           <wp:inline distT="0" distB="0" distL="0" distR="0" wp14:anchorId="5E67040E" wp14:editId="7CF04BF7">
             <wp:extent cx="4240924" cy="1518709"/>
@@ -1685,6 +1519,7 @@
         <w:rPr>
           <w:noProof/>
         </w:rPr>
+        <w:lastRenderedPageBreak/>
         <w:drawing>
           <wp:inline distT="0" distB="0" distL="0" distR="0" wp14:anchorId="062BFA78" wp14:editId="0D2ABC6E">
             <wp:extent cx="4829175" cy="2485787"/>
@@ -1766,48 +1601,6 @@
         <w:rPr>
           <w:rFonts w:ascii="Times New Roman" w:hAnsi="Times New Roman" w:cs="Times New Roman"/>
           <w:sz w:val="28"/>
-          <w:szCs w:val="24"/>
-          <w:lang w:val="uk-UA"/>
-        </w:rPr>
-      </w:pPr>
-      <w:r>
-        <w:rPr>
-          <w:rFonts w:ascii="Times New Roman" w:eastAsia="Times New Roman" w:hAnsi="Times New Roman" w:cs="Times New Roman"/>
-          <w:color w:val="000000"/>
-          <w:sz w:val="28"/>
-          <w:szCs w:val="24"/>
-          <w:lang w:val="uk-UA"/>
-        </w:rPr>
-        <w:t xml:space="preserve">Порівняйте результуючі обсяги архівів з обчисленою кількістю інформації та </w:t>
-      </w:r>
-      <w:r>
-        <w:rPr>
-          <w:rFonts w:ascii="Times New Roman" w:eastAsia="Times New Roman" w:hAnsi="Times New Roman" w:cs="Times New Roman"/>
-          <w:b/>
-          <w:bCs/>
-          <w:color w:val="000000"/>
-          <w:sz w:val="28"/>
-          <w:szCs w:val="24"/>
-          <w:lang w:val="uk-UA"/>
-        </w:rPr>
-        <w:t xml:space="preserve">наведіть у звіті висновки </w:t>
-      </w:r>
-      <w:r>
-        <w:rPr>
-          <w:rFonts w:ascii="Times New Roman" w:eastAsia="Times New Roman" w:hAnsi="Times New Roman" w:cs="Times New Roman"/>
-          <w:color w:val="000000"/>
-          <w:sz w:val="28"/>
-          <w:szCs w:val="24"/>
-          <w:lang w:val="uk-UA"/>
-        </w:rPr>
-        <w:t>щодо кореляції цих величин для обраних вами файлів (яка відмінність, що вийшло більше і чому)</w:t>
-      </w:r>
-    </w:p>
-    <w:p>
-      <w:pPr>
-        <w:rPr>
-          <w:rFonts w:ascii="Times New Roman" w:hAnsi="Times New Roman" w:cs="Times New Roman"/>
-          <w:sz w:val="28"/>
           <w:szCs w:val="28"/>
           <w:lang w:val="uk-UA"/>
         </w:rPr>
@@ -1816,11 +1609,10 @@
         <w:rPr>
           <w:noProof/>
         </w:rPr>
-        <w:lastRenderedPageBreak/>
         <w:drawing>
-          <wp:inline distT="0" distB="0" distL="0" distR="0" wp14:anchorId="0BC68768" wp14:editId="5A454592">
-            <wp:extent cx="5543550" cy="3933825"/>
-            <wp:effectExtent l="0" t="0" r="0" b="9525"/>
+          <wp:inline distT="0" distB="0" distL="0" distR="0" wp14:anchorId="0BC68768" wp14:editId="5ADDF43E">
+            <wp:extent cx="4986670" cy="3538651"/>
+            <wp:effectExtent l="0" t="0" r="4445" b="5080"/>
             <wp:docPr id="9" name="Picture 9"/>
             <wp:cNvGraphicFramePr>
               <a:graphicFrameLocks xmlns:a="http://schemas.openxmlformats.org/drawingml/2006/main" noChangeAspect="1"/>
@@ -1841,7 +1633,7 @@
                   <pic:spPr>
                     <a:xfrm>
                       <a:off x="0" y="0"/>
-                      <a:ext cx="5543550" cy="3933825"/>
+                      <a:ext cx="5013423" cy="3557635"/>
                     </a:xfrm>
                     <a:prstGeom prst="rect">
                       <a:avLst/>
@@ -1863,159 +1655,15 @@
           <w:lang w:val="uk-UA"/>
         </w:rPr>
       </w:pPr>
-    </w:p>
-    <w:p>
-      <w:pPr>
-        <w:rPr>
-          <w:rFonts w:ascii="Times New Roman" w:hAnsi="Times New Roman" w:cs="Times New Roman"/>
-          <w:sz w:val="28"/>
-          <w:szCs w:val="28"/>
-          <w:lang w:val="uk-UA"/>
-        </w:rPr>
-      </w:pPr>
-    </w:p>
-    <w:p>
-      <w:pPr>
-        <w:rPr>
-          <w:rFonts w:ascii="Times New Roman" w:hAnsi="Times New Roman" w:cs="Times New Roman"/>
-          <w:sz w:val="28"/>
-          <w:szCs w:val="28"/>
-          <w:lang w:val="uk-UA"/>
-        </w:rPr>
-      </w:pPr>
-    </w:p>
-    <w:p>
-      <w:pPr>
-        <w:rPr>
-          <w:rFonts w:ascii="Times New Roman" w:hAnsi="Times New Roman" w:cs="Times New Roman"/>
-          <w:sz w:val="28"/>
-          <w:szCs w:val="28"/>
-          <w:lang w:val="uk-UA"/>
-        </w:rPr>
-      </w:pPr>
-      <w:r>
-        <w:rPr>
-          <w:rFonts w:ascii="Times New Roman" w:hAnsi="Times New Roman" w:cs="Times New Roman"/>
-          <w:sz w:val="28"/>
-          <w:szCs w:val="28"/>
-          <w:lang w:val="uk-UA"/>
-        </w:rPr>
-        <w:br w:type="page"/>
-      </w:r>
-    </w:p>
-    <w:p>
-      <w:pPr>
-        <w:pStyle w:val="Heading1"/>
-        <w:spacing w:before="400" w:beforeAutospacing="0" w:after="120" w:afterAutospacing="0"/>
-        <w:rPr>
-          <w:lang w:val="uk-UA"/>
-        </w:rPr>
-      </w:pPr>
-      <w:r>
-        <w:rPr>
-          <w:rFonts w:ascii="Arial" w:hAnsi="Arial" w:cs="Arial"/>
-          <w:b w:val="0"/>
-          <w:bCs w:val="0"/>
-          <w:color w:val="000000"/>
-          <w:sz w:val="40"/>
-          <w:szCs w:val="40"/>
-          <w:lang w:val="uk-UA"/>
-        </w:rPr>
-        <w:lastRenderedPageBreak/>
-        <w:t>2. Дослідження способів кодування інформації на прикладі Base64</w:t>
-      </w:r>
-    </w:p>
-    <w:p>
-      <w:pPr>
-        <w:pStyle w:val="NormalWeb"/>
-        <w:numPr>
-          <w:ilvl w:val="0"/>
-          <w:numId w:val="3"/>
-        </w:numPr>
-        <w:spacing w:before="0" w:beforeAutospacing="0" w:after="0" w:afterAutospacing="0"/>
-        <w:textAlignment w:val="baseline"/>
-        <w:rPr>
-          <w:rFonts w:ascii="Arial" w:hAnsi="Arial" w:cs="Arial"/>
-          <w:color w:val="000000"/>
-          <w:sz w:val="22"/>
-          <w:szCs w:val="22"/>
-          <w:lang w:val="uk-UA"/>
-        </w:rPr>
-      </w:pPr>
-      <w:r>
-        <w:rPr>
-          <w:rFonts w:ascii="Arial" w:hAnsi="Arial" w:cs="Arial"/>
-          <w:color w:val="000000"/>
-          <w:sz w:val="22"/>
-          <w:szCs w:val="22"/>
-          <w:lang w:val="uk-UA"/>
-        </w:rPr>
-        <w:t>Для практичного засвоєння методу кодування, створіть програму, що кодує довільний файл в Base64 (шляхом реалізації алгоритму вручну, а не виклику бібліотечної функції)</w:t>
-      </w:r>
-    </w:p>
-    <w:p>
-      <w:pPr>
-        <w:pStyle w:val="NormalWeb"/>
-        <w:spacing w:before="0" w:beforeAutospacing="0" w:after="0" w:afterAutospacing="0"/>
-        <w:ind w:left="720"/>
-        <w:textAlignment w:val="baseline"/>
-        <w:rPr>
-          <w:rFonts w:ascii="Arial" w:hAnsi="Arial" w:cs="Arial"/>
-          <w:color w:val="000000"/>
-          <w:sz w:val="22"/>
-          <w:szCs w:val="22"/>
-          <w:lang w:val="uk-UA"/>
-        </w:rPr>
-      </w:pPr>
-    </w:p>
-    <w:p>
-      <w:pPr>
-        <w:pStyle w:val="NormalWeb"/>
-        <w:spacing w:before="0" w:beforeAutospacing="0" w:after="0" w:afterAutospacing="0"/>
-        <w:ind w:left="720"/>
-        <w:textAlignment w:val="baseline"/>
-        <w:rPr>
-          <w:rFonts w:ascii="Arial" w:hAnsi="Arial" w:cs="Arial"/>
-          <w:color w:val="000000"/>
-          <w:sz w:val="22"/>
-          <w:szCs w:val="22"/>
-          <w:lang w:val="uk-UA"/>
-        </w:rPr>
-      </w:pPr>
-      <w:r>
-        <w:rPr>
-          <w:rFonts w:ascii="Arial" w:hAnsi="Arial" w:cs="Arial"/>
-          <w:color w:val="000000"/>
-          <w:sz w:val="22"/>
-          <w:szCs w:val="22"/>
-          <w:lang w:val="uk-UA"/>
-        </w:rPr>
-        <w:t>Мій алгоритм</w:t>
-      </w:r>
-    </w:p>
-    <w:p>
-      <w:pPr>
-        <w:pStyle w:val="NormalWeb"/>
-        <w:spacing w:before="0" w:beforeAutospacing="0" w:after="0" w:afterAutospacing="0"/>
-        <w:ind w:left="720"/>
-        <w:textAlignment w:val="baseline"/>
-        <w:rPr>
-          <w:rFonts w:ascii="Arial" w:hAnsi="Arial" w:cs="Arial"/>
-          <w:color w:val="000000"/>
-          <w:sz w:val="22"/>
-          <w:szCs w:val="22"/>
-          <w:lang w:val="uk-UA"/>
-        </w:rPr>
-      </w:pPr>
       <w:r>
         <w:rPr>
           <w:noProof/>
         </w:rPr>
         <w:drawing>
-          <wp:inline distT="0" distB="0" distL="0" distR="0" wp14:anchorId="0EBAAE4C" wp14:editId="3D6B0C0B">
-            <wp:extent cx="5943600" cy="2298065"/>
-            <wp:effectExtent l="0" t="0" r="0" b="6985"/>
-            <wp:docPr id="10" name="Picture 10"/>
+          <wp:inline distT="0" distB="0" distL="0" distR="0" wp14:anchorId="162D7819" wp14:editId="4576F3DE">
+            <wp:extent cx="5402349" cy="839972"/>
+            <wp:effectExtent l="0" t="0" r="0" b="0"/>
+            <wp:docPr id="7" name="Picture 7"/>
             <wp:cNvGraphicFramePr>
               <a:graphicFrameLocks xmlns:a="http://schemas.openxmlformats.org/drawingml/2006/main" noChangeAspect="1"/>
             </wp:cNvGraphicFramePr>
@@ -2035,7 +1683,7 @@
                   <pic:spPr>
                     <a:xfrm>
                       <a:off x="0" y="0"/>
-                      <a:ext cx="5943600" cy="2298065"/>
+                      <a:ext cx="5570391" cy="866100"/>
                     </a:xfrm>
                     <a:prstGeom prst="rect">
                       <a:avLst/>
@@ -2050,6 +1698,73 @@
     </w:p>
     <w:p>
       <w:pPr>
+        <w:rPr>
+          <w:rFonts w:ascii="Times New Roman" w:hAnsi="Times New Roman" w:cs="Times New Roman"/>
+          <w:sz w:val="28"/>
+          <w:szCs w:val="28"/>
+          <w:lang w:val="uk-UA"/>
+        </w:rPr>
+      </w:pPr>
+    </w:p>
+    <w:p>
+      <w:pPr>
+        <w:rPr>
+          <w:lang w:val="uk-UA"/>
+        </w:rPr>
+      </w:pPr>
+      <w:bookmarkStart w:id="0" w:name="_GoBack"/>
+      <w:bookmarkEnd w:id="0"/>
+      <w:r>
+        <w:rPr>
+          <w:rFonts w:ascii="Times New Roman" w:hAnsi="Times New Roman" w:cs="Times New Roman"/>
+          <w:sz w:val="28"/>
+          <w:szCs w:val="28"/>
+          <w:lang w:val="uk-UA"/>
+        </w:rPr>
+        <w:br w:type="page"/>
+      </w:r>
+      <w:r>
+        <w:rPr>
+          <w:rFonts w:ascii="Arial" w:hAnsi="Arial" w:cs="Arial"/>
+          <w:color w:val="000000"/>
+          <w:sz w:val="40"/>
+          <w:szCs w:val="40"/>
+          <w:lang w:val="uk-UA"/>
+        </w:rPr>
+        <w:lastRenderedPageBreak/>
+        <w:t>2. Дослідження способів кодування інформації на прикладі Base64</w:t>
+      </w:r>
+    </w:p>
+    <w:p>
+      <w:pPr>
+        <w:pStyle w:val="NormalWeb"/>
+        <w:numPr>
+          <w:ilvl w:val="0"/>
+          <w:numId w:val="3"/>
+        </w:numPr>
+        <w:spacing w:before="0" w:beforeAutospacing="0" w:after="0" w:afterAutospacing="0"/>
+        <w:textAlignment w:val="baseline"/>
+        <w:rPr>
+          <w:rFonts w:ascii="Arial" w:hAnsi="Arial" w:cs="Arial"/>
+          <w:color w:val="000000"/>
+          <w:sz w:val="22"/>
+          <w:szCs w:val="22"/>
+          <w:lang w:val="uk-UA"/>
+        </w:rPr>
+      </w:pPr>
+      <w:r>
+        <w:rPr>
+          <w:rFonts w:ascii="Arial" w:hAnsi="Arial" w:cs="Arial"/>
+          <w:color w:val="000000"/>
+          <w:sz w:val="22"/>
+          <w:szCs w:val="22"/>
+          <w:lang w:val="uk-UA"/>
+        </w:rPr>
+        <w:t>Для практичного засвоєння методу кодування, створіть програму, що кодує довільний файл в Base64 (шляхом реалізації алгоритму вручну, а не виклику бібліотечної функції)</w:t>
+      </w:r>
+    </w:p>
+    <w:p>
+      <w:pPr>
         <w:pStyle w:val="NormalWeb"/>
         <w:spacing w:before="0" w:beforeAutospacing="0" w:after="0" w:afterAutospacing="0"/>
         <w:ind w:left="720"/>
@@ -2059,28 +1774,9 @@
           <w:color w:val="000000"/>
           <w:sz w:val="22"/>
           <w:szCs w:val="22"/>
-        </w:rPr>
-      </w:pPr>
-      <w:r>
-        <w:rPr>
-          <w:rFonts w:ascii="Arial" w:hAnsi="Arial" w:cs="Arial"/>
-          <w:color w:val="000000"/>
-          <w:sz w:val="22"/>
-          <w:szCs w:val="22"/>
-          <w:lang w:val="uk-UA"/>
-        </w:rPr>
-        <w:t xml:space="preserve">Використання бібліотеки </w:t>
-      </w:r>
-      <w:r>
-        <w:rPr>
-          <w:rFonts w:ascii="Arial" w:hAnsi="Arial" w:cs="Arial"/>
-          <w:b/>
-          <w:color w:val="000000"/>
-          <w:sz w:val="22"/>
-          <w:szCs w:val="22"/>
-        </w:rPr>
-        <w:t>base64</w:t>
-      </w:r>
+          <w:lang w:val="uk-UA"/>
+        </w:rPr>
+      </w:pPr>
     </w:p>
     <w:p>
       <w:pPr>
@@ -2098,13 +1794,38 @@
       </w:pPr>
       <w:r>
         <w:rPr>
+          <w:rFonts w:ascii="Arial" w:hAnsi="Arial" w:cs="Arial"/>
+          <w:color w:val="000000"/>
+          <w:sz w:val="22"/>
+          <w:szCs w:val="22"/>
+          <w:lang w:val="uk-UA"/>
+        </w:rPr>
+        <w:t>Мій алгоритм</w:t>
+      </w:r>
+    </w:p>
+    <w:p>
+      <w:pPr>
+        <w:pStyle w:val="NormalWeb"/>
+        <w:spacing w:before="0" w:beforeAutospacing="0" w:after="0" w:afterAutospacing="0"/>
+        <w:ind w:left="720"/>
+        <w:textAlignment w:val="baseline"/>
+        <w:rPr>
+          <w:rFonts w:ascii="Arial" w:hAnsi="Arial" w:cs="Arial"/>
+          <w:color w:val="000000"/>
+          <w:sz w:val="22"/>
+          <w:szCs w:val="22"/>
+          <w:lang w:val="uk-UA"/>
+        </w:rPr>
+      </w:pPr>
+      <w:r>
+        <w:rPr>
           <w:noProof/>
         </w:rPr>
         <w:drawing>
-          <wp:inline distT="0" distB="0" distL="0" distR="0" wp14:anchorId="7C6C1CA9" wp14:editId="5A947D46">
-            <wp:extent cx="4648200" cy="228600"/>
-            <wp:effectExtent l="0" t="0" r="0" b="0"/>
-            <wp:docPr id="11" name="Picture 11"/>
+          <wp:inline distT="0" distB="0" distL="0" distR="0" wp14:anchorId="0EBAAE4C" wp14:editId="3D6B0C0B">
+            <wp:extent cx="5943600" cy="2298065"/>
+            <wp:effectExtent l="0" t="0" r="0" b="6985"/>
+            <wp:docPr id="10" name="Picture 10"/>
             <wp:cNvGraphicFramePr>
               <a:graphicFrameLocks xmlns:a="http://schemas.openxmlformats.org/drawingml/2006/main" noChangeAspect="1"/>
             </wp:cNvGraphicFramePr>
@@ -2124,7 +1845,7 @@
                   <pic:spPr>
                     <a:xfrm>
                       <a:off x="0" y="0"/>
-                      <a:ext cx="4648200" cy="228600"/>
+                      <a:ext cx="5943600" cy="2298065"/>
                     </a:xfrm>
                     <a:prstGeom prst="rect">
                       <a:avLst/>
@@ -2148,42 +1869,34 @@
           <w:color w:val="000000"/>
           <w:sz w:val="22"/>
           <w:szCs w:val="22"/>
-          <w:lang w:val="uk-UA"/>
-        </w:rPr>
-      </w:pPr>
-    </w:p>
-    <w:p>
-      <w:pPr>
-        <w:pStyle w:val="NormalWeb"/>
-        <w:numPr>
-          <w:ilvl w:val="1"/>
-          <w:numId w:val="4"/>
-        </w:numPr>
-        <w:spacing w:before="0" w:beforeAutospacing="0" w:after="0" w:afterAutospacing="0"/>
-        <w:textAlignment w:val="baseline"/>
-        <w:rPr>
-          <w:rFonts w:ascii="Arial" w:hAnsi="Arial" w:cs="Arial"/>
-          <w:color w:val="000000"/>
-          <w:sz w:val="22"/>
-          <w:szCs w:val="22"/>
-          <w:lang w:val="uk-UA"/>
-        </w:rPr>
-      </w:pPr>
-      <w:r>
-        <w:rPr>
-          <w:rFonts w:ascii="Arial" w:hAnsi="Arial" w:cs="Arial"/>
-          <w:color w:val="000000"/>
-          <w:sz w:val="22"/>
-          <w:szCs w:val="22"/>
-          <w:lang w:val="uk-UA"/>
-        </w:rPr>
-        <w:t xml:space="preserve">перевірте коректність роботи програми, порівнявши результат з існуючими програмними засобами </w:t>
+        </w:rPr>
+      </w:pPr>
+      <w:r>
+        <w:rPr>
+          <w:rFonts w:ascii="Arial" w:hAnsi="Arial" w:cs="Arial"/>
+          <w:color w:val="000000"/>
+          <w:sz w:val="22"/>
+          <w:szCs w:val="22"/>
+          <w:lang w:val="uk-UA"/>
+        </w:rPr>
+        <w:t xml:space="preserve">Використання бібліотеки </w:t>
+      </w:r>
+      <w:r>
+        <w:rPr>
+          <w:rFonts w:ascii="Arial" w:hAnsi="Arial" w:cs="Arial"/>
+          <w:b/>
+          <w:color w:val="000000"/>
+          <w:sz w:val="22"/>
+          <w:szCs w:val="22"/>
+        </w:rPr>
+        <w:t>base64</w:t>
       </w:r>
     </w:p>
     <w:p>
       <w:pPr>
         <w:pStyle w:val="NormalWeb"/>
         <w:spacing w:before="0" w:beforeAutospacing="0" w:after="0" w:afterAutospacing="0"/>
+        <w:ind w:left="720"/>
         <w:textAlignment w:val="baseline"/>
         <w:rPr>
           <w:rFonts w:ascii="Arial" w:hAnsi="Arial" w:cs="Arial"/>
@@ -2198,10 +1911,10 @@
           <w:noProof/>
         </w:rPr>
         <w:drawing>
-          <wp:inline distT="0" distB="0" distL="0" distR="0" wp14:anchorId="1B7F73EC" wp14:editId="038EF0F1">
-            <wp:extent cx="2676525" cy="676275"/>
-            <wp:effectExtent l="0" t="0" r="9525" b="9525"/>
-            <wp:docPr id="12" name="Picture 12"/>
+          <wp:inline distT="0" distB="0" distL="0" distR="0" wp14:anchorId="7C6C1CA9" wp14:editId="5A947D46">
+            <wp:extent cx="4648200" cy="228600"/>
+            <wp:effectExtent l="0" t="0" r="0" b="0"/>
+            <wp:docPr id="11" name="Picture 11"/>
             <wp:cNvGraphicFramePr>
               <a:graphicFrameLocks xmlns:a="http://schemas.openxmlformats.org/drawingml/2006/main" noChangeAspect="1"/>
             </wp:cNvGraphicFramePr>
@@ -2221,7 +1934,7 @@
                   <pic:spPr>
                     <a:xfrm>
                       <a:off x="0" y="0"/>
-                      <a:ext cx="2676525" cy="676275"/>
+                      <a:ext cx="4648200" cy="228600"/>
                     </a:xfrm>
                     <a:prstGeom prst="rect">
                       <a:avLst/>
@@ -2238,6 +1951,49 @@
       <w:pPr>
         <w:pStyle w:val="NormalWeb"/>
         <w:spacing w:before="0" w:beforeAutospacing="0" w:after="0" w:afterAutospacing="0"/>
+        <w:ind w:left="720"/>
+        <w:textAlignment w:val="baseline"/>
+        <w:rPr>
+          <w:rFonts w:ascii="Arial" w:hAnsi="Arial" w:cs="Arial"/>
+          <w:color w:val="000000"/>
+          <w:sz w:val="22"/>
+          <w:szCs w:val="22"/>
+          <w:lang w:val="uk-UA"/>
+        </w:rPr>
+      </w:pPr>
+    </w:p>
+    <w:p>
+      <w:pPr>
+        <w:pStyle w:val="NormalWeb"/>
+        <w:numPr>
+          <w:ilvl w:val="1"/>
+          <w:numId w:val="4"/>
+        </w:numPr>
+        <w:spacing w:before="0" w:beforeAutospacing="0" w:after="0" w:afterAutospacing="0"/>
+        <w:textAlignment w:val="baseline"/>
+        <w:rPr>
+          <w:rFonts w:ascii="Arial" w:hAnsi="Arial" w:cs="Arial"/>
+          <w:color w:val="000000"/>
+          <w:sz w:val="22"/>
+          <w:szCs w:val="22"/>
+          <w:lang w:val="uk-UA"/>
+        </w:rPr>
+      </w:pPr>
+      <w:r>
+        <w:rPr>
+          <w:rFonts w:ascii="Arial" w:hAnsi="Arial" w:cs="Arial"/>
+          <w:color w:val="000000"/>
+          <w:sz w:val="22"/>
+          <w:szCs w:val="22"/>
+          <w:lang w:val="uk-UA"/>
+        </w:rPr>
+        <w:t xml:space="preserve">перевірте коректність роботи програми, порівнявши результат з існуючими програмними засобами </w:t>
+      </w:r>
+    </w:p>
+    <w:p>
+      <w:pPr>
+        <w:pStyle w:val="NormalWeb"/>
+        <w:spacing w:before="0" w:beforeAutospacing="0" w:after="0" w:afterAutospacing="0"/>
         <w:textAlignment w:val="baseline"/>
         <w:rPr>
           <w:rFonts w:ascii="Arial" w:hAnsi="Arial" w:cs="Arial"/>
@@ -2252,10 +2008,10 @@
           <w:noProof/>
         </w:rPr>
         <w:drawing>
-          <wp:inline distT="0" distB="0" distL="0" distR="0" wp14:anchorId="29DB62D4" wp14:editId="606B2718">
-            <wp:extent cx="3400425" cy="695325"/>
+          <wp:inline distT="0" distB="0" distL="0" distR="0" wp14:anchorId="1B7F73EC" wp14:editId="038EF0F1">
+            <wp:extent cx="2676525" cy="676275"/>
             <wp:effectExtent l="0" t="0" r="9525" b="9525"/>
-            <wp:docPr id="13" name="Picture 13"/>
+            <wp:docPr id="12" name="Picture 12"/>
             <wp:cNvGraphicFramePr>
               <a:graphicFrameLocks xmlns:a="http://schemas.openxmlformats.org/drawingml/2006/main" noChangeAspect="1"/>
             </wp:cNvGraphicFramePr>
@@ -2275,7 +2031,7 @@
                   <pic:spPr>
                     <a:xfrm>
                       <a:off x="0" y="0"/>
-                      <a:ext cx="3400425" cy="695325"/>
+                      <a:ext cx="2676525" cy="676275"/>
                     </a:xfrm>
                     <a:prstGeom prst="rect">
                       <a:avLst/>
@@ -2298,6 +2054,7 @@
           <w:color w:val="000000"/>
           <w:sz w:val="22"/>
           <w:szCs w:val="22"/>
+          <w:lang w:val="uk-UA"/>
         </w:rPr>
       </w:pPr>
       <w:r>
@@ -2305,10 +2062,10 @@
           <w:noProof/>
         </w:rPr>
         <w:drawing>
-          <wp:inline distT="0" distB="0" distL="0" distR="0" wp14:anchorId="7A47A151" wp14:editId="60061461">
-            <wp:extent cx="4615132" cy="2186764"/>
-            <wp:effectExtent l="0" t="0" r="0" b="4445"/>
-            <wp:docPr id="14" name="Picture 14"/>
+          <wp:inline distT="0" distB="0" distL="0" distR="0" wp14:anchorId="29DB62D4" wp14:editId="606B2718">
+            <wp:extent cx="3400425" cy="695325"/>
+            <wp:effectExtent l="0" t="0" r="9525" b="9525"/>
+            <wp:docPr id="13" name="Picture 13"/>
             <wp:cNvGraphicFramePr>
               <a:graphicFrameLocks xmlns:a="http://schemas.openxmlformats.org/drawingml/2006/main" noChangeAspect="1"/>
             </wp:cNvGraphicFramePr>
@@ -2328,7 +2085,7 @@
                   <pic:spPr>
                     <a:xfrm>
                       <a:off x="0" y="0"/>
-                      <a:ext cx="4662442" cy="2209181"/>
+                      <a:ext cx="3400425" cy="695325"/>
                     </a:xfrm>
                     <a:prstGeom prst="rect">
                       <a:avLst/>
@@ -2344,10 +2101,6 @@
     <w:p>
       <w:pPr>
         <w:pStyle w:val="NormalWeb"/>
-        <w:numPr>
-          <w:ilvl w:val="0"/>
-          <w:numId w:val="4"/>
-        </w:numPr>
         <w:spacing w:before="0" w:beforeAutospacing="0" w:after="0" w:afterAutospacing="0"/>
         <w:textAlignment w:val="baseline"/>
         <w:rPr>
@@ -2355,44 +2108,18 @@
           <w:color w:val="000000"/>
           <w:sz w:val="22"/>
           <w:szCs w:val="22"/>
-          <w:lang w:val="uk-UA"/>
-        </w:rPr>
-      </w:pPr>
-      <w:r>
-        <w:rPr>
-          <w:rFonts w:ascii="Arial" w:hAnsi="Arial" w:cs="Arial"/>
-          <w:color w:val="000000"/>
-          <w:sz w:val="22"/>
-          <w:szCs w:val="22"/>
-          <w:lang w:val="uk-UA"/>
+        </w:rPr>
+      </w:pPr>
+      <w:r>
+        <w:rPr>
+          <w:noProof/>
         </w:rPr>
         <w:lastRenderedPageBreak/>
-        <w:t>Закодуйте в Base64 обрані вами текстові файли</w:t>
-      </w:r>
-    </w:p>
-    <w:p>
-      <w:pPr>
-        <w:pStyle w:val="NormalWeb"/>
-        <w:spacing w:before="0" w:beforeAutospacing="0" w:after="0" w:afterAutospacing="0"/>
-        <w:ind w:left="720"/>
-        <w:textAlignment w:val="baseline"/>
-        <w:rPr>
-          <w:rFonts w:ascii="Arial" w:hAnsi="Arial" w:cs="Arial"/>
-          <w:color w:val="000000"/>
-          <w:sz w:val="22"/>
-          <w:szCs w:val="22"/>
-          <w:lang w:val="uk-UA"/>
-        </w:rPr>
-      </w:pPr>
-      <w:r>
-        <w:rPr>
-          <w:noProof/>
-        </w:rPr>
         <w:drawing>
-          <wp:inline distT="0" distB="0" distL="0" distR="0" wp14:anchorId="31C53B40" wp14:editId="767ED66C">
-            <wp:extent cx="2971800" cy="1238250"/>
-            <wp:effectExtent l="0" t="0" r="0" b="0"/>
-            <wp:docPr id="15" name="Picture 15"/>
+          <wp:inline distT="0" distB="0" distL="0" distR="0" wp14:anchorId="7A47A151" wp14:editId="6D029AFF">
+            <wp:extent cx="6411433" cy="3037896"/>
+            <wp:effectExtent l="0" t="0" r="8890" b="0"/>
+            <wp:docPr id="14" name="Picture 14"/>
             <wp:cNvGraphicFramePr>
               <a:graphicFrameLocks xmlns:a="http://schemas.openxmlformats.org/drawingml/2006/main" noChangeAspect="1"/>
             </wp:cNvGraphicFramePr>
@@ -2412,7 +2139,7 @@
                   <pic:spPr>
                     <a:xfrm>
                       <a:off x="0" y="0"/>
-                      <a:ext cx="2971800" cy="1238250"/>
+                      <a:ext cx="6528554" cy="3093391"/>
                     </a:xfrm>
                     <a:prstGeom prst="rect">
                       <a:avLst/>
@@ -2428,6 +2155,34 @@
     <w:p>
       <w:pPr>
         <w:pStyle w:val="NormalWeb"/>
+        <w:numPr>
+          <w:ilvl w:val="0"/>
+          <w:numId w:val="4"/>
+        </w:numPr>
+        <w:spacing w:before="0" w:beforeAutospacing="0" w:after="0" w:afterAutospacing="0"/>
+        <w:textAlignment w:val="baseline"/>
+        <w:rPr>
+          <w:rFonts w:ascii="Arial" w:hAnsi="Arial" w:cs="Arial"/>
+          <w:color w:val="000000"/>
+          <w:sz w:val="22"/>
+          <w:szCs w:val="22"/>
+          <w:lang w:val="uk-UA"/>
+        </w:rPr>
+      </w:pPr>
+      <w:r>
+        <w:rPr>
+          <w:rFonts w:ascii="Arial" w:hAnsi="Arial" w:cs="Arial"/>
+          <w:color w:val="000000"/>
+          <w:sz w:val="22"/>
+          <w:szCs w:val="22"/>
+          <w:lang w:val="uk-UA"/>
+        </w:rPr>
+        <w:t>Закодуйте в Base64 обрані вами текстові файли</w:t>
+      </w:r>
+    </w:p>
+    <w:p>
+      <w:pPr>
+        <w:pStyle w:val="NormalWeb"/>
         <w:spacing w:before="0" w:beforeAutospacing="0" w:after="0" w:afterAutospacing="0"/>
         <w:ind w:left="720"/>
         <w:textAlignment w:val="baseline"/>
@@ -2444,10 +2199,10 @@
           <w:noProof/>
         </w:rPr>
         <w:drawing>
-          <wp:inline distT="0" distB="0" distL="0" distR="0" wp14:anchorId="7485DA8F" wp14:editId="23346E49">
-            <wp:extent cx="4875964" cy="2446317"/>
-            <wp:effectExtent l="0" t="0" r="1270" b="0"/>
-            <wp:docPr id="16" name="Picture 16"/>
+          <wp:inline distT="0" distB="0" distL="0" distR="0" wp14:anchorId="31C53B40" wp14:editId="767ED66C">
+            <wp:extent cx="2971800" cy="1238250"/>
+            <wp:effectExtent l="0" t="0" r="0" b="0"/>
+            <wp:docPr id="15" name="Picture 15"/>
             <wp:cNvGraphicFramePr>
               <a:graphicFrameLocks xmlns:a="http://schemas.openxmlformats.org/drawingml/2006/main" noChangeAspect="1"/>
             </wp:cNvGraphicFramePr>
@@ -2467,7 +2222,7 @@
                   <pic:spPr>
                     <a:xfrm>
                       <a:off x="0" y="0"/>
-                      <a:ext cx="4885020" cy="2450861"/>
+                      <a:ext cx="2971800" cy="1238250"/>
                     </a:xfrm>
                     <a:prstGeom prst="rect">
                       <a:avLst/>
@@ -2494,30 +2249,15 @@
           <w:lang w:val="uk-UA"/>
         </w:rPr>
       </w:pPr>
-    </w:p>
-    <w:p>
-      <w:pPr>
-        <w:pStyle w:val="NormalWeb"/>
-        <w:spacing w:before="0" w:beforeAutospacing="0" w:after="0" w:afterAutospacing="0"/>
-        <w:ind w:left="720"/>
-        <w:textAlignment w:val="baseline"/>
-        <w:rPr>
-          <w:rFonts w:ascii="Arial" w:hAnsi="Arial" w:cs="Arial"/>
-          <w:color w:val="000000"/>
-          <w:sz w:val="22"/>
-          <w:szCs w:val="22"/>
-          <w:lang w:val="uk-UA"/>
-        </w:rPr>
-      </w:pPr>
       <w:r>
         <w:rPr>
           <w:noProof/>
         </w:rPr>
         <w:drawing>
-          <wp:inline distT="0" distB="0" distL="0" distR="0" wp14:anchorId="2501FA55" wp14:editId="57ED61F9">
-            <wp:extent cx="2867025" cy="1181100"/>
-            <wp:effectExtent l="0" t="0" r="9525" b="0"/>
-            <wp:docPr id="17" name="Picture 17"/>
+          <wp:inline distT="0" distB="0" distL="0" distR="0" wp14:anchorId="7485DA8F" wp14:editId="2547A150">
+            <wp:extent cx="5645888" cy="2832596"/>
+            <wp:effectExtent l="0" t="0" r="0" b="6350"/>
+            <wp:docPr id="16" name="Picture 16"/>
             <wp:cNvGraphicFramePr>
               <a:graphicFrameLocks xmlns:a="http://schemas.openxmlformats.org/drawingml/2006/main" noChangeAspect="1"/>
             </wp:cNvGraphicFramePr>
@@ -2537,7 +2277,7 @@
                   <pic:spPr>
                     <a:xfrm>
                       <a:off x="0" y="0"/>
-                      <a:ext cx="2867025" cy="1181100"/>
+                      <a:ext cx="5689180" cy="2854316"/>
                     </a:xfrm>
                     <a:prstGeom prst="rect">
                       <a:avLst/>
@@ -2564,15 +2304,31 @@
           <w:lang w:val="uk-UA"/>
         </w:rPr>
       </w:pPr>
+    </w:p>
+    <w:p>
+      <w:pPr>
+        <w:pStyle w:val="NormalWeb"/>
+        <w:spacing w:before="0" w:beforeAutospacing="0" w:after="0" w:afterAutospacing="0"/>
+        <w:ind w:left="720"/>
+        <w:textAlignment w:val="baseline"/>
+        <w:rPr>
+          <w:rFonts w:ascii="Arial" w:hAnsi="Arial" w:cs="Arial"/>
+          <w:color w:val="000000"/>
+          <w:sz w:val="22"/>
+          <w:szCs w:val="22"/>
+          <w:lang w:val="uk-UA"/>
+        </w:rPr>
+      </w:pPr>
       <w:r>
         <w:rPr>
           <w:noProof/>
         </w:rPr>
+        <w:lastRenderedPageBreak/>
         <w:drawing>
-          <wp:inline distT="0" distB="0" distL="0" distR="0" wp14:anchorId="32D9E703" wp14:editId="32B24B0F">
-            <wp:extent cx="4857007" cy="2361045"/>
-            <wp:effectExtent l="0" t="0" r="1270" b="1270"/>
-            <wp:docPr id="18" name="Picture 18"/>
+          <wp:inline distT="0" distB="0" distL="0" distR="0" wp14:anchorId="2501FA55" wp14:editId="3816EA04">
+            <wp:extent cx="3381153" cy="1392900"/>
+            <wp:effectExtent l="0" t="0" r="0" b="0"/>
+            <wp:docPr id="17" name="Picture 17"/>
             <wp:cNvGraphicFramePr>
               <a:graphicFrameLocks xmlns:a="http://schemas.openxmlformats.org/drawingml/2006/main" noChangeAspect="1"/>
             </wp:cNvGraphicFramePr>
@@ -2592,7 +2348,7 @@
                   <pic:spPr>
                     <a:xfrm>
                       <a:off x="0" y="0"/>
-                      <a:ext cx="4900876" cy="2382370"/>
+                      <a:ext cx="3405416" cy="1402895"/>
                     </a:xfrm>
                     <a:prstGeom prst="rect">
                       <a:avLst/>
@@ -2623,12 +2379,11 @@
         <w:rPr>
           <w:noProof/>
         </w:rPr>
-        <w:lastRenderedPageBreak/>
         <w:drawing>
-          <wp:inline distT="0" distB="0" distL="0" distR="0" wp14:anchorId="3C5E14C5" wp14:editId="004FAD73">
-            <wp:extent cx="2857500" cy="1238250"/>
-            <wp:effectExtent l="0" t="0" r="0" b="0"/>
-            <wp:docPr id="19" name="Picture 19"/>
+          <wp:inline distT="0" distB="0" distL="0" distR="0" wp14:anchorId="32D9E703" wp14:editId="32B24B0F">
+            <wp:extent cx="4857007" cy="2361045"/>
+            <wp:effectExtent l="0" t="0" r="1270" b="1270"/>
+            <wp:docPr id="18" name="Picture 18"/>
             <wp:cNvGraphicFramePr>
               <a:graphicFrameLocks xmlns:a="http://schemas.openxmlformats.org/drawingml/2006/main" noChangeAspect="1"/>
             </wp:cNvGraphicFramePr>
@@ -2648,7 +2403,7 @@
                   <pic:spPr>
                     <a:xfrm>
                       <a:off x="0" y="0"/>
-                      <a:ext cx="2857500" cy="1238250"/>
+                      <a:ext cx="4900876" cy="2382370"/>
                     </a:xfrm>
                     <a:prstGeom prst="rect">
                       <a:avLst/>
@@ -2680,10 +2435,10 @@
           <w:noProof/>
         </w:rPr>
         <w:drawing>
-          <wp:inline distT="0" distB="0" distL="0" distR="0" wp14:anchorId="7B6F1A4C" wp14:editId="29840634">
-            <wp:extent cx="4860039" cy="2481943"/>
-            <wp:effectExtent l="0" t="0" r="0" b="0"/>
-            <wp:docPr id="20" name="Picture 20"/>
+          <wp:inline distT="0" distB="0" distL="0" distR="0" wp14:anchorId="3C5E14C5" wp14:editId="1F74E1F0">
+            <wp:extent cx="3386061" cy="1467293"/>
+            <wp:effectExtent l="0" t="0" r="5080" b="0"/>
+            <wp:docPr id="19" name="Picture 19"/>
             <wp:cNvGraphicFramePr>
               <a:graphicFrameLocks xmlns:a="http://schemas.openxmlformats.org/drawingml/2006/main" noChangeAspect="1"/>
             </wp:cNvGraphicFramePr>
@@ -2703,7 +2458,7 @@
                   <pic:spPr>
                     <a:xfrm>
                       <a:off x="0" y="0"/>
-                      <a:ext cx="4870207" cy="2487136"/>
+                      <a:ext cx="3418510" cy="1481354"/>
                     </a:xfrm>
                     <a:prstGeom prst="rect">
                       <a:avLst/>
@@ -2732,711 +2487,13 @@
       </w:pPr>
       <w:r>
         <w:rPr>
-          <w:rFonts w:ascii="Arial" w:hAnsi="Arial" w:cs="Arial"/>
-          <w:color w:val="000000"/>
-          <w:sz w:val="22"/>
-          <w:szCs w:val="22"/>
-          <w:lang w:val="uk-UA"/>
-        </w:rPr>
-        <w:t xml:space="preserve">По-перше, я змінив алфавіт на англійський, по-друге, додав до алфавіту символи та цифри, які я використовув у кодуванні в </w:t>
-      </w:r>
-      <w:r>
-        <w:rPr>
-          <w:rFonts w:ascii="Arial" w:hAnsi="Arial" w:cs="Arial"/>
-          <w:b/>
-          <w:color w:val="000000"/>
-          <w:sz w:val="22"/>
-          <w:szCs w:val="22"/>
-        </w:rPr>
-        <w:t>base64</w:t>
-      </w:r>
-      <w:r>
-        <w:rPr>
-          <w:rFonts w:ascii="Arial" w:hAnsi="Arial" w:cs="Arial"/>
-          <w:color w:val="000000"/>
-          <w:sz w:val="22"/>
-          <w:szCs w:val="22"/>
-        </w:rPr>
-        <w:t xml:space="preserve">, </w:t>
-      </w:r>
-      <w:r>
-        <w:rPr>
-          <w:rFonts w:ascii="Arial" w:hAnsi="Arial" w:cs="Arial"/>
-          <w:color w:val="000000"/>
-          <w:sz w:val="22"/>
-          <w:szCs w:val="22"/>
-          <w:lang w:val="uk-UA"/>
-        </w:rPr>
-        <w:t>тому що, якщо рахувати лише символи, які є літерами, то виходить неправильне значення ентропії і неправильний результат ентропії, тому что текст складається с великої кількості цифр і символів, ними не можна знехтувати, як у текстах на оригінальній мові.</w:t>
-      </w:r>
-    </w:p>
-    <w:p>
-      <w:pPr>
-        <w:pStyle w:val="NormalWeb"/>
-        <w:spacing w:before="0" w:beforeAutospacing="0" w:after="0" w:afterAutospacing="0"/>
-        <w:ind w:left="720"/>
-        <w:textAlignment w:val="baseline"/>
-        <w:rPr>
-          <w:rFonts w:ascii="Arial" w:hAnsi="Arial" w:cs="Arial"/>
-          <w:color w:val="000000"/>
-          <w:sz w:val="22"/>
-          <w:szCs w:val="22"/>
-          <w:lang w:val="uk-UA"/>
-        </w:rPr>
-      </w:pPr>
-      <w:r>
-        <w:rPr>
-          <w:rFonts w:ascii="Arial" w:hAnsi="Arial" w:cs="Arial"/>
-          <w:color w:val="000000"/>
-          <w:sz w:val="22"/>
-          <w:szCs w:val="22"/>
-          <w:lang w:val="uk-UA"/>
-        </w:rPr>
-        <w:t>Можна побачити, що цифра 0 дуже часто використовується</w:t>
-      </w:r>
-    </w:p>
-    <w:p>
-      <w:pPr>
-        <w:pStyle w:val="NormalWeb"/>
-        <w:numPr>
-          <w:ilvl w:val="1"/>
-          <w:numId w:val="5"/>
-        </w:numPr>
-        <w:spacing w:before="0" w:beforeAutospacing="0" w:after="0" w:afterAutospacing="0"/>
-        <w:textAlignment w:val="baseline"/>
-        <w:rPr>
-          <w:rFonts w:ascii="Arial" w:hAnsi="Arial" w:cs="Arial"/>
-          <w:color w:val="000000"/>
-          <w:sz w:val="22"/>
-          <w:szCs w:val="22"/>
-          <w:lang w:val="uk-UA"/>
-        </w:rPr>
-      </w:pPr>
-    </w:p>
-    <w:p>
-      <w:pPr>
-        <w:pStyle w:val="NormalWeb"/>
-        <w:numPr>
-          <w:ilvl w:val="1"/>
-          <w:numId w:val="5"/>
-        </w:numPr>
-        <w:spacing w:before="0" w:beforeAutospacing="0" w:after="0" w:afterAutospacing="0"/>
-        <w:textAlignment w:val="baseline"/>
-        <w:rPr>
-          <w:rFonts w:ascii="Arial" w:hAnsi="Arial" w:cs="Arial"/>
-          <w:color w:val="000000"/>
-          <w:sz w:val="22"/>
-          <w:szCs w:val="22"/>
-          <w:lang w:val="uk-UA"/>
-        </w:rPr>
-      </w:pPr>
-      <w:r>
-        <w:rPr>
-          <w:rFonts w:ascii="Arial" w:hAnsi="Arial" w:cs="Arial"/>
-          <w:color w:val="000000"/>
-          <w:sz w:val="22"/>
-          <w:szCs w:val="22"/>
-          <w:lang w:val="uk-UA"/>
-        </w:rPr>
-        <w:t>Порівняйте отримане значення з кількістю інформації вихідного файлу</w:t>
-      </w:r>
-    </w:p>
-    <w:p>
-      <w:pPr>
-        <w:pStyle w:val="NormalWeb"/>
-        <w:numPr>
-          <w:ilvl w:val="1"/>
-          <w:numId w:val="5"/>
-        </w:numPr>
-        <w:spacing w:before="0" w:beforeAutospacing="0" w:after="0" w:afterAutospacing="0"/>
-        <w:textAlignment w:val="baseline"/>
-        <w:rPr>
-          <w:rFonts w:ascii="Arial" w:hAnsi="Arial" w:cs="Arial"/>
-          <w:color w:val="000000"/>
-          <w:sz w:val="22"/>
-          <w:szCs w:val="22"/>
-          <w:lang w:val="uk-UA"/>
-        </w:rPr>
-      </w:pPr>
-      <w:r>
-        <w:rPr>
-          <w:rFonts w:ascii="Arial" w:hAnsi="Arial" w:cs="Arial"/>
-          <w:color w:val="000000"/>
-          <w:sz w:val="22"/>
-          <w:szCs w:val="22"/>
-          <w:lang w:val="uk-UA"/>
-        </w:rPr>
-        <w:t>Зробіть висновки з отриманого результату</w:t>
-      </w:r>
-    </w:p>
-    <w:p>
-      <w:pPr>
-        <w:pStyle w:val="NormalWeb"/>
-        <w:spacing w:before="0" w:beforeAutospacing="0" w:after="0" w:afterAutospacing="0"/>
-        <w:textAlignment w:val="baseline"/>
-        <w:rPr>
-          <w:rFonts w:ascii="Arial" w:hAnsi="Arial" w:cs="Arial"/>
-          <w:color w:val="000000"/>
-          <w:sz w:val="22"/>
-          <w:szCs w:val="22"/>
-          <w:lang w:val="uk-UA"/>
-        </w:rPr>
-      </w:pPr>
-    </w:p>
-    <w:p>
-      <w:pPr>
-        <w:pStyle w:val="NormalWeb"/>
-        <w:spacing w:before="0" w:beforeAutospacing="0" w:after="0" w:afterAutospacing="0"/>
-        <w:ind w:left="360"/>
-        <w:textAlignment w:val="baseline"/>
-        <w:rPr>
-          <w:rFonts w:ascii="Arial" w:hAnsi="Arial" w:cs="Arial"/>
-          <w:color w:val="000000"/>
-          <w:sz w:val="22"/>
-          <w:szCs w:val="22"/>
-          <w:lang w:val="uk-UA"/>
-        </w:rPr>
-      </w:pPr>
-      <w:r>
-        <w:rPr>
-          <w:rFonts w:ascii="Arial" w:hAnsi="Arial" w:cs="Arial"/>
-          <w:color w:val="000000"/>
-          <w:sz w:val="22"/>
-          <w:szCs w:val="22"/>
-          <w:lang w:val="uk-UA"/>
-        </w:rPr>
-        <w:t xml:space="preserve">У закодованому вигляді, розміри файлів збільшились у 1.33 рази, тому що тепер для 1 байт замінюєтсья на символи, розміри яких теж 1 байт, але 1символ кодує лише 6 біт. </w:t>
-      </w:r>
-    </w:p>
-    <w:p>
-      <w:pPr>
-        <w:pStyle w:val="NormalWeb"/>
-        <w:spacing w:before="0" w:beforeAutospacing="0" w:after="0" w:afterAutospacing="0"/>
-        <w:ind w:left="360"/>
-        <w:textAlignment w:val="baseline"/>
-        <w:rPr>
-          <w:rFonts w:ascii="Arial" w:hAnsi="Arial" w:cs="Arial"/>
-          <w:color w:val="000000"/>
-          <w:sz w:val="22"/>
-          <w:szCs w:val="22"/>
-          <w:lang w:val="uk-UA"/>
-        </w:rPr>
-      </w:pPr>
-      <w:r>
-        <w:rPr>
-          <w:rFonts w:ascii="Arial" w:hAnsi="Arial" w:cs="Arial"/>
-          <w:color w:val="000000"/>
-          <w:sz w:val="22"/>
-          <w:szCs w:val="22"/>
-          <w:lang w:val="uk-UA"/>
-        </w:rPr>
-        <w:t>Після кодування, я обрахував ентропію і кількість інформації, і кількість інформації теж пропорційно збільшилась</w:t>
-      </w:r>
-    </w:p>
-    <w:p>
-      <w:pPr>
-        <w:pStyle w:val="NormalWeb"/>
-        <w:spacing w:before="0" w:beforeAutospacing="0" w:after="0" w:afterAutospacing="0"/>
-        <w:ind w:left="360"/>
-        <w:textAlignment w:val="baseline"/>
-        <w:rPr>
-          <w:rFonts w:ascii="Arial" w:hAnsi="Arial" w:cs="Arial"/>
-          <w:color w:val="000000"/>
-          <w:sz w:val="22"/>
-          <w:szCs w:val="22"/>
-        </w:rPr>
-      </w:pPr>
-    </w:p>
-    <w:p>
-      <w:pPr>
-        <w:pStyle w:val="NormalWeb"/>
-        <w:spacing w:before="0" w:beforeAutospacing="0" w:after="0" w:afterAutospacing="0"/>
-        <w:textAlignment w:val="baseline"/>
-        <w:rPr>
-          <w:rFonts w:ascii="Arial" w:hAnsi="Arial" w:cs="Arial"/>
-          <w:color w:val="000000"/>
-          <w:sz w:val="22"/>
-          <w:szCs w:val="22"/>
-        </w:rPr>
-      </w:pPr>
-      <w:proofErr w:type="spellStart"/>
-      <w:r>
-        <w:rPr>
-          <w:rFonts w:ascii="Arial" w:hAnsi="Arial" w:cs="Arial"/>
-          <w:color w:val="000000"/>
-          <w:sz w:val="22"/>
-          <w:szCs w:val="22"/>
-        </w:rPr>
-        <w:t>Закодуйте</w:t>
-      </w:r>
-      <w:proofErr w:type="spellEnd"/>
-      <w:r>
-        <w:rPr>
-          <w:rFonts w:ascii="Arial" w:hAnsi="Arial" w:cs="Arial"/>
-          <w:color w:val="000000"/>
-          <w:sz w:val="22"/>
-          <w:szCs w:val="22"/>
-        </w:rPr>
-        <w:t xml:space="preserve"> в Base64 </w:t>
-      </w:r>
-      <w:proofErr w:type="spellStart"/>
-      <w:r>
-        <w:rPr>
-          <w:rFonts w:ascii="Arial" w:hAnsi="Arial" w:cs="Arial"/>
-          <w:color w:val="000000"/>
-          <w:sz w:val="22"/>
-          <w:szCs w:val="22"/>
-        </w:rPr>
-        <w:t>стиснені</w:t>
-      </w:r>
-      <w:proofErr w:type="spellEnd"/>
-      <w:r>
-        <w:rPr>
-          <w:rFonts w:ascii="Arial" w:hAnsi="Arial" w:cs="Arial"/>
-          <w:color w:val="000000"/>
-          <w:sz w:val="22"/>
-          <w:szCs w:val="22"/>
-        </w:rPr>
-        <w:t xml:space="preserve"> </w:t>
-      </w:r>
-      <w:proofErr w:type="spellStart"/>
-      <w:r>
-        <w:rPr>
-          <w:rFonts w:ascii="Arial" w:hAnsi="Arial" w:cs="Arial"/>
-          <w:color w:val="000000"/>
-          <w:sz w:val="22"/>
-          <w:szCs w:val="22"/>
-        </w:rPr>
-        <w:t>кращим</w:t>
-      </w:r>
-      <w:proofErr w:type="spellEnd"/>
-      <w:r>
-        <w:rPr>
-          <w:rFonts w:ascii="Arial" w:hAnsi="Arial" w:cs="Arial"/>
-          <w:color w:val="000000"/>
-          <w:sz w:val="22"/>
-          <w:szCs w:val="22"/>
-        </w:rPr>
-        <w:t xml:space="preserve"> з </w:t>
-      </w:r>
-      <w:proofErr w:type="spellStart"/>
-      <w:r>
-        <w:rPr>
-          <w:rFonts w:ascii="Arial" w:hAnsi="Arial" w:cs="Arial"/>
-          <w:color w:val="000000"/>
-          <w:sz w:val="22"/>
-          <w:szCs w:val="22"/>
-        </w:rPr>
-        <w:t>алгоритмів</w:t>
-      </w:r>
-      <w:proofErr w:type="spellEnd"/>
-      <w:r>
-        <w:rPr>
-          <w:rFonts w:ascii="Arial" w:hAnsi="Arial" w:cs="Arial"/>
-          <w:color w:val="000000"/>
-          <w:sz w:val="22"/>
-          <w:szCs w:val="22"/>
-        </w:rPr>
-        <w:t xml:space="preserve"> </w:t>
-      </w:r>
-      <w:proofErr w:type="spellStart"/>
-      <w:r>
-        <w:rPr>
-          <w:rFonts w:ascii="Arial" w:hAnsi="Arial" w:cs="Arial"/>
-          <w:color w:val="000000"/>
-          <w:sz w:val="22"/>
-          <w:szCs w:val="22"/>
-        </w:rPr>
-        <w:t>текстові</w:t>
-      </w:r>
-      <w:proofErr w:type="spellEnd"/>
-      <w:r>
-        <w:rPr>
-          <w:rFonts w:ascii="Arial" w:hAnsi="Arial" w:cs="Arial"/>
-          <w:color w:val="000000"/>
-          <w:sz w:val="22"/>
-          <w:szCs w:val="22"/>
-        </w:rPr>
-        <w:t xml:space="preserve"> </w:t>
-      </w:r>
-      <w:proofErr w:type="spellStart"/>
-      <w:r>
-        <w:rPr>
-          <w:rFonts w:ascii="Arial" w:hAnsi="Arial" w:cs="Arial"/>
-          <w:color w:val="000000"/>
-          <w:sz w:val="22"/>
-          <w:szCs w:val="22"/>
-        </w:rPr>
-        <w:t>файли</w:t>
-      </w:r>
-      <w:proofErr w:type="spellEnd"/>
-    </w:p>
-    <w:p>
-      <w:pPr>
-        <w:pStyle w:val="NormalWeb"/>
-        <w:numPr>
-          <w:ilvl w:val="1"/>
-          <w:numId w:val="9"/>
-        </w:numPr>
-        <w:spacing w:before="0" w:beforeAutospacing="0" w:after="0" w:afterAutospacing="0"/>
-        <w:textAlignment w:val="baseline"/>
-        <w:rPr>
-          <w:rFonts w:ascii="Arial" w:hAnsi="Arial" w:cs="Arial"/>
-          <w:color w:val="000000"/>
-          <w:sz w:val="22"/>
-          <w:szCs w:val="22"/>
-        </w:rPr>
-      </w:pPr>
-      <w:proofErr w:type="spellStart"/>
-      <w:r>
-        <w:rPr>
-          <w:rFonts w:ascii="Arial" w:hAnsi="Arial" w:cs="Arial"/>
-          <w:color w:val="000000"/>
-          <w:sz w:val="22"/>
-          <w:szCs w:val="22"/>
-        </w:rPr>
-        <w:t>Обрахуйте</w:t>
-      </w:r>
-      <w:proofErr w:type="spellEnd"/>
-      <w:r>
-        <w:rPr>
-          <w:rFonts w:ascii="Arial" w:hAnsi="Arial" w:cs="Arial"/>
-          <w:color w:val="000000"/>
-          <w:sz w:val="22"/>
-          <w:szCs w:val="22"/>
-        </w:rPr>
-        <w:t xml:space="preserve"> </w:t>
-      </w:r>
-      <w:proofErr w:type="spellStart"/>
-      <w:r>
-        <w:rPr>
-          <w:rFonts w:ascii="Arial" w:hAnsi="Arial" w:cs="Arial"/>
-          <w:color w:val="000000"/>
-          <w:sz w:val="22"/>
-          <w:szCs w:val="22"/>
-        </w:rPr>
-        <w:t>кількість</w:t>
-      </w:r>
-      <w:proofErr w:type="spellEnd"/>
-      <w:r>
-        <w:rPr>
-          <w:rFonts w:ascii="Arial" w:hAnsi="Arial" w:cs="Arial"/>
-          <w:color w:val="000000"/>
-          <w:sz w:val="22"/>
-          <w:szCs w:val="22"/>
-        </w:rPr>
-        <w:t xml:space="preserve"> </w:t>
-      </w:r>
-      <w:proofErr w:type="spellStart"/>
-      <w:r>
-        <w:rPr>
-          <w:rFonts w:ascii="Arial" w:hAnsi="Arial" w:cs="Arial"/>
-          <w:color w:val="000000"/>
-          <w:sz w:val="22"/>
-          <w:szCs w:val="22"/>
-        </w:rPr>
-        <w:t>інформації</w:t>
-      </w:r>
-      <w:proofErr w:type="spellEnd"/>
-      <w:r>
-        <w:rPr>
-          <w:rFonts w:ascii="Arial" w:hAnsi="Arial" w:cs="Arial"/>
-          <w:color w:val="000000"/>
-          <w:sz w:val="22"/>
-          <w:szCs w:val="22"/>
-        </w:rPr>
-        <w:t xml:space="preserve"> в base64-закодованому </w:t>
-      </w:r>
-      <w:proofErr w:type="spellStart"/>
-      <w:r>
-        <w:rPr>
-          <w:rFonts w:ascii="Arial" w:hAnsi="Arial" w:cs="Arial"/>
-          <w:color w:val="000000"/>
-          <w:sz w:val="22"/>
-          <w:szCs w:val="22"/>
-        </w:rPr>
-        <w:t>варіанті</w:t>
-      </w:r>
-      <w:proofErr w:type="spellEnd"/>
-      <w:r>
-        <w:rPr>
-          <w:rFonts w:ascii="Arial" w:hAnsi="Arial" w:cs="Arial"/>
-          <w:color w:val="000000"/>
-          <w:sz w:val="22"/>
-          <w:szCs w:val="22"/>
-        </w:rPr>
-        <w:t xml:space="preserve"> </w:t>
-      </w:r>
-      <w:proofErr w:type="spellStart"/>
-      <w:r>
-        <w:rPr>
-          <w:rFonts w:ascii="Arial" w:hAnsi="Arial" w:cs="Arial"/>
-          <w:color w:val="000000"/>
-          <w:sz w:val="22"/>
-          <w:szCs w:val="22"/>
-        </w:rPr>
-        <w:t>стисненого</w:t>
-      </w:r>
-      <w:proofErr w:type="spellEnd"/>
-      <w:r>
-        <w:rPr>
-          <w:rFonts w:ascii="Arial" w:hAnsi="Arial" w:cs="Arial"/>
-          <w:color w:val="000000"/>
-          <w:sz w:val="22"/>
-          <w:szCs w:val="22"/>
-        </w:rPr>
-        <w:t xml:space="preserve"> </w:t>
-      </w:r>
-      <w:proofErr w:type="spellStart"/>
-      <w:r>
-        <w:rPr>
-          <w:rFonts w:ascii="Arial" w:hAnsi="Arial" w:cs="Arial"/>
-          <w:color w:val="000000"/>
-          <w:sz w:val="22"/>
-          <w:szCs w:val="22"/>
-        </w:rPr>
-        <w:t>файлу</w:t>
-      </w:r>
-      <w:proofErr w:type="spellEnd"/>
-    </w:p>
-    <w:p>
-      <w:pPr>
-        <w:pStyle w:val="NormalWeb"/>
-        <w:numPr>
-          <w:ilvl w:val="1"/>
-          <w:numId w:val="9"/>
-        </w:numPr>
-        <w:spacing w:before="0" w:beforeAutospacing="0" w:after="0" w:afterAutospacing="0"/>
-        <w:textAlignment w:val="baseline"/>
-        <w:rPr>
-          <w:rFonts w:ascii="Arial" w:hAnsi="Arial" w:cs="Arial"/>
-          <w:color w:val="000000"/>
-          <w:sz w:val="22"/>
-          <w:szCs w:val="22"/>
-        </w:rPr>
-      </w:pPr>
-      <w:proofErr w:type="spellStart"/>
-      <w:r>
-        <w:rPr>
-          <w:rFonts w:ascii="Arial" w:hAnsi="Arial" w:cs="Arial"/>
-          <w:color w:val="000000"/>
-          <w:sz w:val="22"/>
-          <w:szCs w:val="22"/>
-        </w:rPr>
-        <w:t>Порівняйте</w:t>
-      </w:r>
-      <w:proofErr w:type="spellEnd"/>
-      <w:r>
-        <w:rPr>
-          <w:rFonts w:ascii="Arial" w:hAnsi="Arial" w:cs="Arial"/>
-          <w:color w:val="000000"/>
-          <w:sz w:val="22"/>
-          <w:szCs w:val="22"/>
-        </w:rPr>
-        <w:t xml:space="preserve"> </w:t>
-      </w:r>
-      <w:proofErr w:type="spellStart"/>
-      <w:r>
-        <w:rPr>
-          <w:rFonts w:ascii="Arial" w:hAnsi="Arial" w:cs="Arial"/>
-          <w:color w:val="000000"/>
-          <w:sz w:val="22"/>
-          <w:szCs w:val="22"/>
-        </w:rPr>
-        <w:t>отримане</w:t>
-      </w:r>
-      <w:proofErr w:type="spellEnd"/>
-      <w:r>
-        <w:rPr>
-          <w:rFonts w:ascii="Arial" w:hAnsi="Arial" w:cs="Arial"/>
-          <w:color w:val="000000"/>
-          <w:sz w:val="22"/>
-          <w:szCs w:val="22"/>
-        </w:rPr>
-        <w:t xml:space="preserve"> </w:t>
-      </w:r>
-      <w:proofErr w:type="spellStart"/>
-      <w:r>
-        <w:rPr>
-          <w:rFonts w:ascii="Arial" w:hAnsi="Arial" w:cs="Arial"/>
-          <w:color w:val="000000"/>
-          <w:sz w:val="22"/>
-          <w:szCs w:val="22"/>
-        </w:rPr>
-        <w:t>значення</w:t>
-      </w:r>
-      <w:proofErr w:type="spellEnd"/>
-      <w:r>
-        <w:rPr>
-          <w:rFonts w:ascii="Arial" w:hAnsi="Arial" w:cs="Arial"/>
-          <w:color w:val="000000"/>
-          <w:sz w:val="22"/>
-          <w:szCs w:val="22"/>
-        </w:rPr>
-        <w:t xml:space="preserve"> з </w:t>
-      </w:r>
-      <w:proofErr w:type="spellStart"/>
-      <w:r>
-        <w:rPr>
-          <w:rFonts w:ascii="Arial" w:hAnsi="Arial" w:cs="Arial"/>
-          <w:color w:val="000000"/>
-          <w:sz w:val="22"/>
-          <w:szCs w:val="22"/>
-        </w:rPr>
-        <w:t>кількістю</w:t>
-      </w:r>
-      <w:proofErr w:type="spellEnd"/>
-      <w:r>
-        <w:rPr>
-          <w:rFonts w:ascii="Arial" w:hAnsi="Arial" w:cs="Arial"/>
-          <w:color w:val="000000"/>
-          <w:sz w:val="22"/>
-          <w:szCs w:val="22"/>
-        </w:rPr>
-        <w:t xml:space="preserve"> </w:t>
-      </w:r>
-      <w:proofErr w:type="spellStart"/>
-      <w:r>
-        <w:rPr>
-          <w:rFonts w:ascii="Arial" w:hAnsi="Arial" w:cs="Arial"/>
-          <w:color w:val="000000"/>
-          <w:sz w:val="22"/>
-          <w:szCs w:val="22"/>
-        </w:rPr>
-        <w:t>інформації</w:t>
-      </w:r>
-      <w:proofErr w:type="spellEnd"/>
-      <w:r>
-        <w:rPr>
-          <w:rFonts w:ascii="Arial" w:hAnsi="Arial" w:cs="Arial"/>
-          <w:color w:val="000000"/>
-          <w:sz w:val="22"/>
-          <w:szCs w:val="22"/>
-        </w:rPr>
-        <w:t xml:space="preserve"> </w:t>
-      </w:r>
-      <w:proofErr w:type="spellStart"/>
-      <w:r>
-        <w:rPr>
-          <w:rFonts w:ascii="Arial" w:hAnsi="Arial" w:cs="Arial"/>
-          <w:color w:val="000000"/>
-          <w:sz w:val="22"/>
-          <w:szCs w:val="22"/>
-        </w:rPr>
-        <w:t>вихідного</w:t>
-      </w:r>
-      <w:proofErr w:type="spellEnd"/>
-      <w:r>
-        <w:rPr>
-          <w:rFonts w:ascii="Arial" w:hAnsi="Arial" w:cs="Arial"/>
-          <w:color w:val="000000"/>
-          <w:sz w:val="22"/>
-          <w:szCs w:val="22"/>
-        </w:rPr>
-        <w:t xml:space="preserve"> </w:t>
-      </w:r>
-      <w:proofErr w:type="spellStart"/>
-      <w:r>
-        <w:rPr>
-          <w:rFonts w:ascii="Arial" w:hAnsi="Arial" w:cs="Arial"/>
-          <w:color w:val="000000"/>
-          <w:sz w:val="22"/>
-          <w:szCs w:val="22"/>
-        </w:rPr>
-        <w:t>файлу</w:t>
-      </w:r>
-      <w:proofErr w:type="spellEnd"/>
-      <w:r>
-        <w:rPr>
-          <w:rFonts w:ascii="Arial" w:hAnsi="Arial" w:cs="Arial"/>
-          <w:color w:val="000000"/>
-          <w:sz w:val="22"/>
-          <w:szCs w:val="22"/>
-        </w:rPr>
-        <w:t xml:space="preserve"> </w:t>
-      </w:r>
-      <w:proofErr w:type="spellStart"/>
-      <w:r>
-        <w:rPr>
-          <w:rFonts w:ascii="Arial" w:hAnsi="Arial" w:cs="Arial"/>
-          <w:color w:val="000000"/>
-          <w:sz w:val="22"/>
-          <w:szCs w:val="22"/>
-        </w:rPr>
-        <w:t>та</w:t>
-      </w:r>
-      <w:proofErr w:type="spellEnd"/>
-      <w:r>
-        <w:rPr>
-          <w:rFonts w:ascii="Arial" w:hAnsi="Arial" w:cs="Arial"/>
-          <w:color w:val="000000"/>
-          <w:sz w:val="22"/>
-          <w:szCs w:val="22"/>
-        </w:rPr>
-        <w:t xml:space="preserve"> base64-закодованого </w:t>
-      </w:r>
-      <w:proofErr w:type="spellStart"/>
-      <w:r>
-        <w:rPr>
-          <w:rFonts w:ascii="Arial" w:hAnsi="Arial" w:cs="Arial"/>
-          <w:color w:val="000000"/>
-          <w:sz w:val="22"/>
-          <w:szCs w:val="22"/>
-        </w:rPr>
-        <w:t>файлу</w:t>
-      </w:r>
-      <w:proofErr w:type="spellEnd"/>
-    </w:p>
-    <w:p>
-      <w:pPr>
-        <w:pStyle w:val="NormalWeb"/>
-        <w:spacing w:before="0" w:beforeAutospacing="0" w:after="0" w:afterAutospacing="0"/>
-        <w:textAlignment w:val="baseline"/>
-        <w:rPr>
-          <w:rFonts w:ascii="Arial" w:hAnsi="Arial" w:cs="Arial"/>
-          <w:color w:val="000000"/>
-          <w:sz w:val="22"/>
-          <w:szCs w:val="22"/>
-          <w:lang w:val="uk-UA"/>
-        </w:rPr>
-      </w:pPr>
-    </w:p>
-    <w:p>
-      <w:pPr>
-        <w:pStyle w:val="NormalWeb"/>
-        <w:spacing w:before="0" w:beforeAutospacing="0" w:after="0" w:afterAutospacing="0"/>
-        <w:textAlignment w:val="baseline"/>
-        <w:rPr>
-          <w:rFonts w:ascii="Arial" w:hAnsi="Arial" w:cs="Arial"/>
-          <w:color w:val="000000"/>
-          <w:sz w:val="22"/>
-          <w:szCs w:val="22"/>
-          <w:lang w:val="uk-UA"/>
-        </w:rPr>
-      </w:pPr>
-    </w:p>
-    <w:p>
-      <w:pPr>
-        <w:pStyle w:val="NormalWeb"/>
-        <w:spacing w:before="0" w:beforeAutospacing="0" w:after="0" w:afterAutospacing="0"/>
-        <w:textAlignment w:val="baseline"/>
-        <w:rPr>
-          <w:rFonts w:ascii="Arial" w:hAnsi="Arial" w:cs="Arial"/>
-          <w:color w:val="000000"/>
-          <w:sz w:val="22"/>
-          <w:szCs w:val="22"/>
-          <w:lang w:val="uk-UA"/>
-        </w:rPr>
-      </w:pPr>
-      <w:r>
-        <w:rPr>
           <w:noProof/>
         </w:rPr>
         <w:drawing>
-          <wp:inline distT="0" distB="0" distL="0" distR="0" wp14:anchorId="3D37F4B7" wp14:editId="26B3D857">
-            <wp:extent cx="2733675" cy="971550"/>
-            <wp:effectExtent l="0" t="0" r="9525" b="0"/>
-            <wp:docPr id="22" name="Picture 22"/>
+          <wp:inline distT="0" distB="0" distL="0" distR="0" wp14:anchorId="7B6F1A4C" wp14:editId="29840634">
+            <wp:extent cx="4860039" cy="2481943"/>
+            <wp:effectExtent l="0" t="0" r="0" b="0"/>
+            <wp:docPr id="20" name="Picture 20"/>
             <wp:cNvGraphicFramePr>
               <a:graphicFrameLocks xmlns:a="http://schemas.openxmlformats.org/drawingml/2006/main" noChangeAspect="1"/>
             </wp:cNvGraphicFramePr>
@@ -3456,7 +2513,7 @@
                   <pic:spPr>
                     <a:xfrm>
                       <a:off x="0" y="0"/>
-                      <a:ext cx="2733675" cy="971550"/>
+                      <a:ext cx="4870207" cy="2487136"/>
                     </a:xfrm>
                     <a:prstGeom prst="rect">
                       <a:avLst/>
@@ -3473,6 +2530,446 @@
       <w:pPr>
         <w:pStyle w:val="NormalWeb"/>
         <w:spacing w:before="0" w:beforeAutospacing="0" w:after="0" w:afterAutospacing="0"/>
+        <w:ind w:left="720"/>
+        <w:textAlignment w:val="baseline"/>
+        <w:rPr>
+          <w:rFonts w:ascii="Arial" w:hAnsi="Arial" w:cs="Arial"/>
+          <w:color w:val="000000"/>
+          <w:sz w:val="22"/>
+          <w:szCs w:val="22"/>
+          <w:lang w:val="uk-UA"/>
+        </w:rPr>
+      </w:pPr>
+    </w:p>
+    <w:p>
+      <w:pPr>
+        <w:pStyle w:val="NormalWeb"/>
+        <w:spacing w:before="0" w:beforeAutospacing="0" w:after="0" w:afterAutospacing="0"/>
+        <w:ind w:left="720"/>
+        <w:textAlignment w:val="baseline"/>
+        <w:rPr>
+          <w:rFonts w:ascii="Arial" w:hAnsi="Arial" w:cs="Arial"/>
+          <w:color w:val="000000"/>
+          <w:sz w:val="22"/>
+          <w:szCs w:val="22"/>
+          <w:lang w:val="uk-UA"/>
+        </w:rPr>
+      </w:pPr>
+    </w:p>
+    <w:p>
+      <w:pPr>
+        <w:pStyle w:val="NormalWeb"/>
+        <w:spacing w:before="0" w:beforeAutospacing="0" w:after="0" w:afterAutospacing="0"/>
+        <w:ind w:left="720"/>
+        <w:textAlignment w:val="baseline"/>
+        <w:rPr>
+          <w:rFonts w:ascii="Arial" w:hAnsi="Arial" w:cs="Arial"/>
+          <w:color w:val="000000"/>
+          <w:sz w:val="22"/>
+          <w:szCs w:val="22"/>
+          <w:lang w:val="uk-UA"/>
+        </w:rPr>
+      </w:pPr>
+      <w:r>
+        <w:rPr>
+          <w:rFonts w:ascii="Arial" w:hAnsi="Arial" w:cs="Arial"/>
+          <w:color w:val="000000"/>
+          <w:sz w:val="22"/>
+          <w:szCs w:val="22"/>
+          <w:lang w:val="uk-UA"/>
+        </w:rPr>
+        <w:lastRenderedPageBreak/>
+        <w:t xml:space="preserve">По-перше, я змінив алфавіт на англійський, по-друге, додав до алфавіту символи та цифри, які я використовув у кодуванні в </w:t>
+      </w:r>
+      <w:r>
+        <w:rPr>
+          <w:rFonts w:ascii="Arial" w:hAnsi="Arial" w:cs="Arial"/>
+          <w:b/>
+          <w:color w:val="000000"/>
+          <w:sz w:val="22"/>
+          <w:szCs w:val="22"/>
+        </w:rPr>
+        <w:t>base</w:t>
+      </w:r>
+      <w:r>
+        <w:rPr>
+          <w:rFonts w:ascii="Arial" w:hAnsi="Arial" w:cs="Arial"/>
+          <w:b/>
+          <w:color w:val="000000"/>
+          <w:sz w:val="22"/>
+          <w:szCs w:val="22"/>
+          <w:lang w:val="ru-RU"/>
+        </w:rPr>
+        <w:t>64</w:t>
+      </w:r>
+      <w:r>
+        <w:rPr>
+          <w:rFonts w:ascii="Arial" w:hAnsi="Arial" w:cs="Arial"/>
+          <w:color w:val="000000"/>
+          <w:sz w:val="22"/>
+          <w:szCs w:val="22"/>
+          <w:lang w:val="ru-RU"/>
+        </w:rPr>
+        <w:t xml:space="preserve">, </w:t>
+      </w:r>
+      <w:r>
+        <w:rPr>
+          <w:rFonts w:ascii="Arial" w:hAnsi="Arial" w:cs="Arial"/>
+          <w:color w:val="000000"/>
+          <w:sz w:val="22"/>
+          <w:szCs w:val="22"/>
+          <w:lang w:val="uk-UA"/>
+        </w:rPr>
+        <w:t>тому що, якщо рахувати лише символи, які є літерами, то виходить неправильне значення ентропії і неправильний результат ентропії, тому что текст складається с великої кількості цифр і символів, ними не можна знехтувати, як у текстах на оригінальній мові.</w:t>
+      </w:r>
+    </w:p>
+    <w:p>
+      <w:pPr>
+        <w:pStyle w:val="NormalWeb"/>
+        <w:spacing w:before="0" w:beforeAutospacing="0" w:after="0" w:afterAutospacing="0"/>
+        <w:ind w:left="720"/>
+        <w:textAlignment w:val="baseline"/>
+        <w:rPr>
+          <w:rFonts w:ascii="Arial" w:hAnsi="Arial" w:cs="Arial"/>
+          <w:color w:val="000000"/>
+          <w:sz w:val="22"/>
+          <w:szCs w:val="22"/>
+          <w:lang w:val="uk-UA"/>
+        </w:rPr>
+      </w:pPr>
+      <w:r>
+        <w:rPr>
+          <w:rFonts w:ascii="Arial" w:hAnsi="Arial" w:cs="Arial"/>
+          <w:color w:val="000000"/>
+          <w:sz w:val="22"/>
+          <w:szCs w:val="22"/>
+          <w:lang w:val="uk-UA"/>
+        </w:rPr>
+        <w:t>Можна побачити, що цифра 0 дуже часто використовується</w:t>
+      </w:r>
+    </w:p>
+    <w:p>
+      <w:pPr>
+        <w:pStyle w:val="NormalWeb"/>
+        <w:numPr>
+          <w:ilvl w:val="1"/>
+          <w:numId w:val="5"/>
+        </w:numPr>
+        <w:spacing w:before="0" w:beforeAutospacing="0" w:after="0" w:afterAutospacing="0"/>
+        <w:textAlignment w:val="baseline"/>
+        <w:rPr>
+          <w:rFonts w:ascii="Arial" w:hAnsi="Arial" w:cs="Arial"/>
+          <w:color w:val="000000"/>
+          <w:sz w:val="22"/>
+          <w:szCs w:val="22"/>
+          <w:lang w:val="uk-UA"/>
+        </w:rPr>
+      </w:pPr>
+    </w:p>
+    <w:p>
+      <w:pPr>
+        <w:pStyle w:val="NormalWeb"/>
+        <w:numPr>
+          <w:ilvl w:val="1"/>
+          <w:numId w:val="5"/>
+        </w:numPr>
+        <w:spacing w:before="0" w:beforeAutospacing="0" w:after="0" w:afterAutospacing="0"/>
+        <w:textAlignment w:val="baseline"/>
+        <w:rPr>
+          <w:rFonts w:ascii="Arial" w:hAnsi="Arial" w:cs="Arial"/>
+          <w:color w:val="000000"/>
+          <w:sz w:val="22"/>
+          <w:szCs w:val="22"/>
+          <w:lang w:val="uk-UA"/>
+        </w:rPr>
+      </w:pPr>
+      <w:r>
+        <w:rPr>
+          <w:rFonts w:ascii="Arial" w:hAnsi="Arial" w:cs="Arial"/>
+          <w:color w:val="000000"/>
+          <w:sz w:val="22"/>
+          <w:szCs w:val="22"/>
+          <w:lang w:val="uk-UA"/>
+        </w:rPr>
+        <w:t>Порівняйте отримане значення з кількістю інформації вихідного файлу</w:t>
+      </w:r>
+    </w:p>
+    <w:p>
+      <w:pPr>
+        <w:pStyle w:val="NormalWeb"/>
+        <w:numPr>
+          <w:ilvl w:val="1"/>
+          <w:numId w:val="5"/>
+        </w:numPr>
+        <w:spacing w:before="0" w:beforeAutospacing="0" w:after="0" w:afterAutospacing="0"/>
+        <w:textAlignment w:val="baseline"/>
+        <w:rPr>
+          <w:rFonts w:ascii="Arial" w:hAnsi="Arial" w:cs="Arial"/>
+          <w:color w:val="000000"/>
+          <w:sz w:val="22"/>
+          <w:szCs w:val="22"/>
+          <w:lang w:val="uk-UA"/>
+        </w:rPr>
+      </w:pPr>
+      <w:r>
+        <w:rPr>
+          <w:rFonts w:ascii="Arial" w:hAnsi="Arial" w:cs="Arial"/>
+          <w:color w:val="000000"/>
+          <w:sz w:val="22"/>
+          <w:szCs w:val="22"/>
+          <w:lang w:val="uk-UA"/>
+        </w:rPr>
+        <w:t>Зробіть висновки з отриманого результату</w:t>
+      </w:r>
+    </w:p>
+    <w:p>
+      <w:pPr>
+        <w:pStyle w:val="NormalWeb"/>
+        <w:spacing w:before="0" w:beforeAutospacing="0" w:after="0" w:afterAutospacing="0"/>
+        <w:textAlignment w:val="baseline"/>
+        <w:rPr>
+          <w:rFonts w:ascii="Arial" w:hAnsi="Arial" w:cs="Arial"/>
+          <w:color w:val="000000"/>
+          <w:sz w:val="22"/>
+          <w:szCs w:val="22"/>
+          <w:lang w:val="uk-UA"/>
+        </w:rPr>
+      </w:pPr>
+    </w:p>
+    <w:p>
+      <w:pPr>
+        <w:pStyle w:val="NormalWeb"/>
+        <w:spacing w:before="0" w:beforeAutospacing="0" w:after="0" w:afterAutospacing="0"/>
+        <w:ind w:left="360"/>
+        <w:textAlignment w:val="baseline"/>
+        <w:rPr>
+          <w:rFonts w:ascii="Arial" w:hAnsi="Arial" w:cs="Arial"/>
+          <w:color w:val="000000"/>
+          <w:sz w:val="22"/>
+          <w:szCs w:val="22"/>
+          <w:lang w:val="uk-UA"/>
+        </w:rPr>
+      </w:pPr>
+      <w:r>
+        <w:rPr>
+          <w:rFonts w:ascii="Arial" w:hAnsi="Arial" w:cs="Arial"/>
+          <w:color w:val="000000"/>
+          <w:sz w:val="22"/>
+          <w:szCs w:val="22"/>
+          <w:lang w:val="uk-UA"/>
+        </w:rPr>
+        <w:t xml:space="preserve">У закодованому вигляді, розміри файлів збільшились у 1.33 рази, тому що тепер для 1 байт замінюєтсья на символи, розміри яких теж 1 байт, але 1символ кодує лише 6 біт. </w:t>
+      </w:r>
+    </w:p>
+    <w:p>
+      <w:pPr>
+        <w:pStyle w:val="NormalWeb"/>
+        <w:spacing w:before="0" w:beforeAutospacing="0" w:after="0" w:afterAutospacing="0"/>
+        <w:ind w:left="360"/>
+        <w:textAlignment w:val="baseline"/>
+        <w:rPr>
+          <w:rFonts w:ascii="Arial" w:hAnsi="Arial" w:cs="Arial"/>
+          <w:color w:val="000000"/>
+          <w:sz w:val="22"/>
+          <w:szCs w:val="22"/>
+          <w:lang w:val="uk-UA"/>
+        </w:rPr>
+      </w:pPr>
+      <w:r>
+        <w:rPr>
+          <w:rFonts w:ascii="Arial" w:hAnsi="Arial" w:cs="Arial"/>
+          <w:color w:val="000000"/>
+          <w:sz w:val="22"/>
+          <w:szCs w:val="22"/>
+          <w:lang w:val="uk-UA"/>
+        </w:rPr>
+        <w:t>Після кодування, я обрахував ентропію і кількість інформації, і кількість інформації теж пропорційно збільшилась</w:t>
+      </w:r>
+    </w:p>
+    <w:p>
+      <w:pPr>
+        <w:pStyle w:val="NormalWeb"/>
+        <w:spacing w:before="0" w:beforeAutospacing="0" w:after="0" w:afterAutospacing="0"/>
+        <w:ind w:left="360"/>
+        <w:textAlignment w:val="baseline"/>
+        <w:rPr>
+          <w:rFonts w:ascii="Arial" w:hAnsi="Arial" w:cs="Arial"/>
+          <w:color w:val="000000"/>
+          <w:sz w:val="22"/>
+          <w:szCs w:val="22"/>
+          <w:lang w:val="uk-UA"/>
+        </w:rPr>
+      </w:pPr>
+    </w:p>
+    <w:p>
+      <w:pPr>
+        <w:pStyle w:val="NormalWeb"/>
+        <w:spacing w:before="0" w:beforeAutospacing="0" w:after="0" w:afterAutospacing="0"/>
+        <w:textAlignment w:val="baseline"/>
+        <w:rPr>
+          <w:rFonts w:ascii="Arial" w:hAnsi="Arial" w:cs="Arial"/>
+          <w:color w:val="000000"/>
+          <w:sz w:val="22"/>
+          <w:szCs w:val="22"/>
+          <w:lang w:val="ru-RU"/>
+        </w:rPr>
+      </w:pPr>
+      <w:r>
+        <w:rPr>
+          <w:rFonts w:ascii="Arial" w:hAnsi="Arial" w:cs="Arial"/>
+          <w:color w:val="000000"/>
+          <w:sz w:val="22"/>
+          <w:szCs w:val="22"/>
+          <w:lang w:val="ru-RU"/>
+        </w:rPr>
+        <w:t xml:space="preserve">Закодуйте в </w:t>
+      </w:r>
+      <w:r>
+        <w:rPr>
+          <w:rFonts w:ascii="Arial" w:hAnsi="Arial" w:cs="Arial"/>
+          <w:color w:val="000000"/>
+          <w:sz w:val="22"/>
+          <w:szCs w:val="22"/>
+        </w:rPr>
+        <w:t>Base</w:t>
+      </w:r>
+      <w:r>
+        <w:rPr>
+          <w:rFonts w:ascii="Arial" w:hAnsi="Arial" w:cs="Arial"/>
+          <w:color w:val="000000"/>
+          <w:sz w:val="22"/>
+          <w:szCs w:val="22"/>
+          <w:lang w:val="ru-RU"/>
+        </w:rPr>
+        <w:t>64 стиснені кращим з алгоритмів текстові файли</w:t>
+      </w:r>
+    </w:p>
+    <w:p>
+      <w:pPr>
+        <w:pStyle w:val="NormalWeb"/>
+        <w:numPr>
+          <w:ilvl w:val="1"/>
+          <w:numId w:val="9"/>
+        </w:numPr>
+        <w:spacing w:before="0" w:beforeAutospacing="0" w:after="0" w:afterAutospacing="0"/>
+        <w:textAlignment w:val="baseline"/>
+        <w:rPr>
+          <w:rFonts w:ascii="Arial" w:hAnsi="Arial" w:cs="Arial"/>
+          <w:color w:val="000000"/>
+          <w:sz w:val="22"/>
+          <w:szCs w:val="22"/>
+          <w:lang w:val="ru-RU"/>
+        </w:rPr>
+      </w:pPr>
+      <w:r>
+        <w:rPr>
+          <w:rFonts w:ascii="Arial" w:hAnsi="Arial" w:cs="Arial"/>
+          <w:color w:val="000000"/>
+          <w:sz w:val="22"/>
+          <w:szCs w:val="22"/>
+          <w:lang w:val="ru-RU"/>
+        </w:rPr>
+        <w:t xml:space="preserve">Обрахуйте кількість інформації в </w:t>
+      </w:r>
+      <w:r>
+        <w:rPr>
+          <w:rFonts w:ascii="Arial" w:hAnsi="Arial" w:cs="Arial"/>
+          <w:color w:val="000000"/>
+          <w:sz w:val="22"/>
+          <w:szCs w:val="22"/>
+        </w:rPr>
+        <w:t>base</w:t>
+      </w:r>
+      <w:r>
+        <w:rPr>
+          <w:rFonts w:ascii="Arial" w:hAnsi="Arial" w:cs="Arial"/>
+          <w:color w:val="000000"/>
+          <w:sz w:val="22"/>
+          <w:szCs w:val="22"/>
+          <w:lang w:val="ru-RU"/>
+        </w:rPr>
+        <w:t>64-закодованому варіанті стисненого файлу</w:t>
+      </w:r>
+    </w:p>
+    <w:p>
+      <w:pPr>
+        <w:pStyle w:val="NormalWeb"/>
+        <w:numPr>
+          <w:ilvl w:val="1"/>
+          <w:numId w:val="9"/>
+        </w:numPr>
+        <w:spacing w:before="0" w:beforeAutospacing="0" w:after="0" w:afterAutospacing="0"/>
+        <w:textAlignment w:val="baseline"/>
+        <w:rPr>
+          <w:rFonts w:ascii="Arial" w:hAnsi="Arial" w:cs="Arial"/>
+          <w:color w:val="000000"/>
+          <w:sz w:val="22"/>
+          <w:szCs w:val="22"/>
+          <w:lang w:val="ru-RU"/>
+        </w:rPr>
+      </w:pPr>
+      <w:r>
+        <w:rPr>
+          <w:rFonts w:ascii="Arial" w:hAnsi="Arial" w:cs="Arial"/>
+          <w:color w:val="000000"/>
+          <w:sz w:val="22"/>
+          <w:szCs w:val="22"/>
+          <w:lang w:val="ru-RU"/>
+        </w:rPr>
+        <w:t xml:space="preserve">Порівняйте отримане значення з кількістю інформації вихідного файлу та </w:t>
+      </w:r>
+      <w:r>
+        <w:rPr>
+          <w:rFonts w:ascii="Arial" w:hAnsi="Arial" w:cs="Arial"/>
+          <w:color w:val="000000"/>
+          <w:sz w:val="22"/>
+          <w:szCs w:val="22"/>
+        </w:rPr>
+        <w:t>base</w:t>
+      </w:r>
+      <w:r>
+        <w:rPr>
+          <w:rFonts w:ascii="Arial" w:hAnsi="Arial" w:cs="Arial"/>
+          <w:color w:val="000000"/>
+          <w:sz w:val="22"/>
+          <w:szCs w:val="22"/>
+          <w:lang w:val="ru-RU"/>
+        </w:rPr>
+        <w:t>64-закодованого файлу</w:t>
+      </w:r>
+    </w:p>
+    <w:p>
+      <w:pPr>
+        <w:pStyle w:val="NormalWeb"/>
+        <w:spacing w:before="0" w:beforeAutospacing="0" w:after="0" w:afterAutospacing="0"/>
+        <w:textAlignment w:val="baseline"/>
+        <w:rPr>
+          <w:rFonts w:ascii="Arial" w:hAnsi="Arial" w:cs="Arial"/>
+          <w:color w:val="000000"/>
+          <w:sz w:val="22"/>
+          <w:szCs w:val="22"/>
+          <w:lang w:val="uk-UA"/>
+        </w:rPr>
+      </w:pPr>
+    </w:p>
+    <w:p>
+      <w:pPr>
+        <w:pStyle w:val="NormalWeb"/>
+        <w:spacing w:before="0" w:beforeAutospacing="0" w:after="0" w:afterAutospacing="0"/>
+        <w:textAlignment w:val="baseline"/>
+        <w:rPr>
+          <w:rFonts w:ascii="Arial" w:hAnsi="Arial" w:cs="Arial"/>
+          <w:color w:val="000000"/>
+          <w:sz w:val="22"/>
+          <w:szCs w:val="22"/>
+          <w:lang w:val="uk-UA"/>
+        </w:rPr>
+      </w:pPr>
+    </w:p>
+    <w:p>
+      <w:pPr>
+        <w:pStyle w:val="NormalWeb"/>
+        <w:spacing w:before="0" w:beforeAutospacing="0" w:after="0" w:afterAutospacing="0"/>
         <w:textAlignment w:val="baseline"/>
         <w:rPr>
           <w:rFonts w:ascii="Arial" w:hAnsi="Arial" w:cs="Arial"/>
@@ -3486,12 +2983,11 @@
         <w:rPr>
           <w:noProof/>
         </w:rPr>
-        <w:lastRenderedPageBreak/>
         <w:drawing>
-          <wp:inline distT="0" distB="0" distL="0" distR="0" wp14:anchorId="2AD98363" wp14:editId="47DC2A66">
-            <wp:extent cx="3998794" cy="2078006"/>
-            <wp:effectExtent l="0" t="0" r="1905" b="0"/>
-            <wp:docPr id="23" name="Picture 23"/>
+          <wp:inline distT="0" distB="0" distL="0" distR="0" wp14:anchorId="3D37F4B7" wp14:editId="26B3D857">
+            <wp:extent cx="2733675" cy="971550"/>
+            <wp:effectExtent l="0" t="0" r="9525" b="0"/>
+            <wp:docPr id="22" name="Picture 22"/>
             <wp:cNvGraphicFramePr>
               <a:graphicFrameLocks xmlns:a="http://schemas.openxmlformats.org/drawingml/2006/main" noChangeAspect="1"/>
             </wp:cNvGraphicFramePr>
@@ -3511,7 +3007,7 @@
                   <pic:spPr>
                     <a:xfrm>
                       <a:off x="0" y="0"/>
-                      <a:ext cx="4018446" cy="2088218"/>
+                      <a:ext cx="2733675" cy="971550"/>
                     </a:xfrm>
                     <a:prstGeom prst="rect">
                       <a:avLst/>
@@ -3542,10 +3038,10 @@
           <w:noProof/>
         </w:rPr>
         <w:drawing>
-          <wp:inline distT="0" distB="0" distL="0" distR="0" wp14:anchorId="5B5CFBD7" wp14:editId="13BFC7EC">
-            <wp:extent cx="2975212" cy="1027623"/>
-            <wp:effectExtent l="0" t="0" r="0" b="1270"/>
-            <wp:docPr id="24" name="Picture 24"/>
+          <wp:inline distT="0" distB="0" distL="0" distR="0" wp14:anchorId="2AD98363" wp14:editId="47DC2A66">
+            <wp:extent cx="3998794" cy="2078006"/>
+            <wp:effectExtent l="0" t="0" r="1905" b="0"/>
+            <wp:docPr id="23" name="Picture 23"/>
             <wp:cNvGraphicFramePr>
               <a:graphicFrameLocks xmlns:a="http://schemas.openxmlformats.org/drawingml/2006/main" noChangeAspect="1"/>
             </wp:cNvGraphicFramePr>
@@ -3565,7 +3061,7 @@
                   <pic:spPr>
                     <a:xfrm>
                       <a:off x="0" y="0"/>
-                      <a:ext cx="2987484" cy="1031862"/>
+                      <a:ext cx="4018446" cy="2088218"/>
                     </a:xfrm>
                     <a:prstGeom prst="rect">
                       <a:avLst/>
@@ -3596,10 +3092,10 @@
           <w:noProof/>
         </w:rPr>
         <w:drawing>
-          <wp:inline distT="0" distB="0" distL="0" distR="0" wp14:anchorId="061A61B7" wp14:editId="6D9A9649">
-            <wp:extent cx="3930552" cy="2019868"/>
-            <wp:effectExtent l="0" t="0" r="0" b="0"/>
-            <wp:docPr id="25" name="Picture 25"/>
+          <wp:inline distT="0" distB="0" distL="0" distR="0" wp14:anchorId="5B5CFBD7" wp14:editId="13BFC7EC">
+            <wp:extent cx="2975212" cy="1027623"/>
+            <wp:effectExtent l="0" t="0" r="0" b="1270"/>
+            <wp:docPr id="24" name="Picture 24"/>
             <wp:cNvGraphicFramePr>
               <a:graphicFrameLocks xmlns:a="http://schemas.openxmlformats.org/drawingml/2006/main" noChangeAspect="1"/>
             </wp:cNvGraphicFramePr>
@@ -3619,7 +3115,7 @@
                   <pic:spPr>
                     <a:xfrm>
                       <a:off x="0" y="0"/>
-                      <a:ext cx="3964789" cy="2037462"/>
+                      <a:ext cx="2987484" cy="1031862"/>
                     </a:xfrm>
                     <a:prstGeom prst="rect">
                       <a:avLst/>
@@ -3649,11 +3145,12 @@
         <w:rPr>
           <w:noProof/>
         </w:rPr>
+        <w:lastRenderedPageBreak/>
         <w:drawing>
-          <wp:inline distT="0" distB="0" distL="0" distR="0" wp14:anchorId="1E3FBCB5" wp14:editId="0E371BF0">
-            <wp:extent cx="2828925" cy="1019175"/>
-            <wp:effectExtent l="0" t="0" r="9525" b="9525"/>
-            <wp:docPr id="26" name="Picture 26"/>
+          <wp:inline distT="0" distB="0" distL="0" distR="0" wp14:anchorId="061A61B7" wp14:editId="6D9A9649">
+            <wp:extent cx="3930552" cy="2019868"/>
+            <wp:effectExtent l="0" t="0" r="0" b="0"/>
+            <wp:docPr id="25" name="Picture 25"/>
             <wp:cNvGraphicFramePr>
               <a:graphicFrameLocks xmlns:a="http://schemas.openxmlformats.org/drawingml/2006/main" noChangeAspect="1"/>
             </wp:cNvGraphicFramePr>
@@ -3673,7 +3170,7 @@
                   <pic:spPr>
                     <a:xfrm>
                       <a:off x="0" y="0"/>
-                      <a:ext cx="2828925" cy="1019175"/>
+                      <a:ext cx="3964789" cy="2037462"/>
                     </a:xfrm>
                     <a:prstGeom prst="rect">
                       <a:avLst/>
@@ -3696,7 +3193,7 @@
           <w:color w:val="000000"/>
           <w:sz w:val="22"/>
           <w:szCs w:val="22"/>
-          <w:lang w:val="ru-UA"/>
+          <w:lang w:val="uk-UA"/>
         </w:rPr>
       </w:pPr>
       <w:r>
@@ -3704,10 +3201,10 @@
           <w:noProof/>
         </w:rPr>
         <w:drawing>
-          <wp:inline distT="0" distB="0" distL="0" distR="0" wp14:anchorId="116A43EC" wp14:editId="7B31759F">
-            <wp:extent cx="3986120" cy="2033517"/>
-            <wp:effectExtent l="0" t="0" r="0" b="5080"/>
-            <wp:docPr id="27" name="Picture 27"/>
+          <wp:inline distT="0" distB="0" distL="0" distR="0" wp14:anchorId="1E3FBCB5" wp14:editId="0E371BF0">
+            <wp:extent cx="2828925" cy="1019175"/>
+            <wp:effectExtent l="0" t="0" r="9525" b="9525"/>
+            <wp:docPr id="26" name="Picture 26"/>
             <wp:cNvGraphicFramePr>
               <a:graphicFrameLocks xmlns:a="http://schemas.openxmlformats.org/drawingml/2006/main" noChangeAspect="1"/>
             </wp:cNvGraphicFramePr>
@@ -3727,6 +3224,60 @@
                   <pic:spPr>
                     <a:xfrm>
                       <a:off x="0" y="0"/>
+                      <a:ext cx="2828925" cy="1019175"/>
+                    </a:xfrm>
+                    <a:prstGeom prst="rect">
+                      <a:avLst/>
+                    </a:prstGeom>
+                  </pic:spPr>
+                </pic:pic>
+              </a:graphicData>
+            </a:graphic>
+          </wp:inline>
+        </w:drawing>
+      </w:r>
+    </w:p>
+    <w:p>
+      <w:pPr>
+        <w:pStyle w:val="NormalWeb"/>
+        <w:spacing w:before="0" w:beforeAutospacing="0" w:after="0" w:afterAutospacing="0"/>
+        <w:textAlignment w:val="baseline"/>
+        <w:rPr>
+          <w:rFonts w:ascii="Arial" w:hAnsi="Arial" w:cs="Arial"/>
+          <w:color w:val="000000"/>
+          <w:sz w:val="22"/>
+          <w:szCs w:val="22"/>
+          <w:lang/>
+        </w:rPr>
+      </w:pPr>
+      <w:r>
+        <w:rPr>
+          <w:noProof/>
+        </w:rPr>
+        <w:drawing>
+          <wp:inline distT="0" distB="0" distL="0" distR="0" wp14:anchorId="116A43EC" wp14:editId="7B31759F">
+            <wp:extent cx="3986120" cy="2033517"/>
+            <wp:effectExtent l="0" t="0" r="0" b="5080"/>
+            <wp:docPr id="27" name="Picture 27"/>
+            <wp:cNvGraphicFramePr>
+              <a:graphicFrameLocks xmlns:a="http://schemas.openxmlformats.org/drawingml/2006/main" noChangeAspect="1"/>
+            </wp:cNvGraphicFramePr>
+            <a:graphic xmlns:a="http://schemas.openxmlformats.org/drawingml/2006/main">
+              <a:graphicData uri="http://schemas.openxmlformats.org/drawingml/2006/picture">
+                <pic:pic xmlns:pic="http://schemas.openxmlformats.org/drawingml/2006/picture">
+                  <pic:nvPicPr>
+                    <pic:cNvPr id="1" name=""/>
+                    <pic:cNvPicPr/>
+                  </pic:nvPicPr>
+                  <pic:blipFill>
+                    <a:blip r:embed="rId32"/>
+                    <a:stretch>
+                      <a:fillRect/>
+                    </a:stretch>
+                  </pic:blipFill>
+                  <pic:spPr>
+                    <a:xfrm>
+                      <a:off x="0" y="0"/>
                       <a:ext cx="4099599" cy="2091408"/>
                     </a:xfrm>
                     <a:prstGeom prst="rect">
@@ -3761,7 +3312,6 @@
           <w:szCs w:val="22"/>
           <w:lang w:val="uk-UA"/>
         </w:rPr>
-        <w:lastRenderedPageBreak/>
         <w:t xml:space="preserve">Як можна побачити, що у </w:t>
       </w:r>
       <w:r>
@@ -3813,24 +3363,22 @@
           <w:lang w:val="uk-UA"/>
         </w:rPr>
       </w:pPr>
-      <w:bookmarkStart w:id="0" w:name="_GoBack"/>
       <w:r>
         <w:rPr>
           <w:rFonts w:ascii="Times New Roman" w:hAnsi="Times New Roman" w:cs="Times New Roman"/>
           <w:b/>
           <w:sz w:val="28"/>
           <w:szCs w:val="28"/>
-          <w:lang w:val="ru-UA"/>
+          <w:lang/>
         </w:rPr>
         <w:t>Висновок</w:t>
       </w:r>
-      <w:bookmarkEnd w:id="0"/>
-      <w:r>
-        <w:rPr>
-          <w:rFonts w:ascii="Times New Roman" w:hAnsi="Times New Roman" w:cs="Times New Roman"/>
-          <w:sz w:val="28"/>
-          <w:szCs w:val="28"/>
-          <w:lang w:val="ru-UA"/>
+      <w:r>
+        <w:rPr>
+          <w:rFonts w:ascii="Times New Roman" w:hAnsi="Times New Roman" w:cs="Times New Roman"/>
+          <w:sz w:val="28"/>
+          <w:szCs w:val="28"/>
+          <w:lang/>
         </w:rPr>
         <w:t xml:space="preserve">: </w:t>
       </w:r>
@@ -3849,14 +3397,23 @@
           <w:sz w:val="28"/>
           <w:szCs w:val="28"/>
         </w:rPr>
-        <w:t>base64,</w:t>
-      </w:r>
-      <w:r>
-        <w:rPr>
-          <w:rFonts w:ascii="Times New Roman" w:hAnsi="Times New Roman" w:cs="Times New Roman"/>
-          <w:sz w:val="28"/>
-          <w:szCs w:val="28"/>
-          <w:lang w:val="ru-UA"/>
+        <w:t>base</w:t>
+      </w:r>
+      <w:r>
+        <w:rPr>
+          <w:rFonts w:ascii="Times New Roman" w:hAnsi="Times New Roman" w:cs="Times New Roman"/>
+          <w:sz w:val="28"/>
+          <w:szCs w:val="28"/>
+          <w:lang w:val="uk-UA"/>
+        </w:rPr>
+        <w:t>64,</w:t>
+      </w:r>
+      <w:r>
+        <w:rPr>
+          <w:rFonts w:ascii="Times New Roman" w:hAnsi="Times New Roman" w:cs="Times New Roman"/>
+          <w:sz w:val="28"/>
+          <w:szCs w:val="28"/>
+          <w:lang/>
         </w:rPr>
         <w:t xml:space="preserve"> </w:t>
       </w:r>
@@ -3875,7 +3432,16 @@
           <w:sz w:val="28"/>
           <w:szCs w:val="28"/>
         </w:rPr>
-        <w:t>UTF-8</w:t>
+        <w:t>UTF</w:t>
+      </w:r>
+      <w:r>
+        <w:rPr>
+          <w:rFonts w:ascii="Times New Roman" w:hAnsi="Times New Roman" w:cs="Times New Roman"/>
+          <w:sz w:val="28"/>
+          <w:szCs w:val="28"/>
+          <w:lang w:val="uk-UA"/>
+        </w:rPr>
+        <w:t>-8</w:t>
       </w:r>
       <w:r>
         <w:rPr>
@@ -3888,7 +3454,7 @@
       </w:r>
     </w:p>
     <w:sectPr>
-      <w:footerReference w:type="first" r:id="rId32"/>
+      <w:footerReference w:type="first" r:id="rId33"/>
       <w:pgSz w:w="12240" w:h="15840"/>
       <w:pgMar w:top="1440" w:right="1440" w:bottom="1440" w:left="1440" w:header="720" w:footer="720" w:gutter="0"/>
       <w:cols w:space="720"/>
@@ -5082,6 +4648,18 @@
       <w:shd w:val="clear" w:color="auto" w:fill="E1DFDD"/>
     </w:rPr>
   </w:style>
+  <w:style w:type="character" w:styleId="FollowedHyperlink">
+    <w:name w:val="FollowedHyperlink"/>
+    <w:basedOn w:val="DefaultParagraphFont"/>
+    <w:uiPriority w:val="99"/>
+    <w:semiHidden/>
+    <w:unhideWhenUsed/>
+    <w:rsid w:val="00301AE6"/>
+    <w:rPr>
+      <w:color w:val="954F72" w:themeColor="followedHyperlink"/>
+      <w:u w:val="single"/>
+    </w:rPr>
+  </w:style>
 </w:styles>
 </file>
 

</xml_diff>